<commit_message>
Colin added some comments to Chelsey's Discussion
</commit_message>
<xml_diff>
--- a/q2_draft_12.9.2020.docx
+++ b/q2_draft_12.9.2020.docx
@@ -17,7 +17,21 @@
         <w:rPr>
           <w:rFonts w:ascii="Times New Roman" w:hAnsi="Times New Roman" w:cs="Times New Roman"/>
         </w:rPr>
-        <w:t>Colin Dassow, Chelsey Nieman, Chris Solomon, Greg Sass, and Stuart Jones</w:t>
+        <w:t xml:space="preserve">Colin Dassow, Chelsey </w:t>
+      </w:r>
+      <w:proofErr w:type="spellStart"/>
+      <w:r>
+        <w:rPr>
+          <w:rFonts w:ascii="Times New Roman" w:hAnsi="Times New Roman" w:cs="Times New Roman"/>
+        </w:rPr>
+        <w:t>Nieman</w:t>
+      </w:r>
+      <w:proofErr w:type="spellEnd"/>
+      <w:r>
+        <w:rPr>
+          <w:rFonts w:ascii="Times New Roman" w:hAnsi="Times New Roman" w:cs="Times New Roman"/>
+        </w:rPr>
+        <w:t>, Chris Solomon, Greg Sass, and Stuart Jones</w:t>
       </w:r>
     </w:p>
     <w:p>
@@ -177,13 +191,31 @@
           </w:rPr>
           <w:t>Consideration of the interactions between species can help managers avoid unexpected, and often detrimental, outcomes (Pine et al. 2009). Instead, managers can leverage these interactions to creatively influence system dynamics and meet their goals. In aquatic communities, species may be simultaneously in competition with each other and interacting with human use of the system. For example, human-induced climate change can result in altered ice cover regimes, thereby altering species interactions between Arctic char (</w:t>
         </w:r>
+        <w:proofErr w:type="spellStart"/>
         <w:r>
           <w:rPr>
             <w:rFonts w:ascii="Times New Roman" w:hAnsi="Times New Roman" w:cs="Times New Roman"/>
             <w:i/>
           </w:rPr>
-          <w:t>Salvelinus alpinus</w:t>
-        </w:r>
+          <w:t>Salvelinus</w:t>
+        </w:r>
+        <w:proofErr w:type="spellEnd"/>
+        <w:r>
+          <w:rPr>
+            <w:rFonts w:ascii="Times New Roman" w:hAnsi="Times New Roman" w:cs="Times New Roman"/>
+            <w:i/>
+          </w:rPr>
+          <w:t xml:space="preserve"> </w:t>
+        </w:r>
+        <w:proofErr w:type="spellStart"/>
+        <w:r>
+          <w:rPr>
+            <w:rFonts w:ascii="Times New Roman" w:hAnsi="Times New Roman" w:cs="Times New Roman"/>
+            <w:i/>
+          </w:rPr>
+          <w:t>alpinus</w:t>
+        </w:r>
+        <w:proofErr w:type="spellEnd"/>
         <w:r>
           <w:rPr>
             <w:rFonts w:ascii="Times New Roman" w:hAnsi="Times New Roman" w:cs="Times New Roman"/>
@@ -195,13 +227,36 @@
             <w:rFonts w:ascii="Times New Roman" w:hAnsi="Times New Roman" w:cs="Times New Roman"/>
             <w:i/>
           </w:rPr>
-          <w:t>Salmo trutta</w:t>
-        </w:r>
-        <w:r>
-          <w:rPr>
-            <w:rFonts w:ascii="Times New Roman" w:hAnsi="Times New Roman" w:cs="Times New Roman"/>
-          </w:rPr>
-          <w:t>), likely resulting in decreased Arctic char biomass and systems dominated by brown trout (Helland et al., 2011). Overfishing has interacted with climate change and interspecific interactions to cause dramatic shifts in dominant species in coastal ecosystems around the world (Jackson et al. 2001). These unexpected outcomes are akin in that they all failed to consider interactions between multiple species and life stages (Walters et al. 2000).</w:t>
+          <w:t xml:space="preserve">Salmo </w:t>
+        </w:r>
+        <w:proofErr w:type="spellStart"/>
+        <w:r>
+          <w:rPr>
+            <w:rFonts w:ascii="Times New Roman" w:hAnsi="Times New Roman" w:cs="Times New Roman"/>
+            <w:i/>
+          </w:rPr>
+          <w:t>trutta</w:t>
+        </w:r>
+        <w:proofErr w:type="spellEnd"/>
+        <w:r>
+          <w:rPr>
+            <w:rFonts w:ascii="Times New Roman" w:hAnsi="Times New Roman" w:cs="Times New Roman"/>
+          </w:rPr>
+          <w:t>), likely resulting in decreased Arctic char biomass and systems dominated by brown trout (</w:t>
+        </w:r>
+        <w:proofErr w:type="spellStart"/>
+        <w:r>
+          <w:rPr>
+            <w:rFonts w:ascii="Times New Roman" w:hAnsi="Times New Roman" w:cs="Times New Roman"/>
+          </w:rPr>
+          <w:t>Helland</w:t>
+        </w:r>
+        <w:proofErr w:type="spellEnd"/>
+        <w:r>
+          <w:rPr>
+            <w:rFonts w:ascii="Times New Roman" w:hAnsi="Times New Roman" w:cs="Times New Roman"/>
+          </w:rPr>
+          <w:t xml:space="preserve"> et al., 2011). Overfishing has interacted with climate change and interspecific interactions to cause dramatic shifts in dominant species in coastal ecosystems around the world (Jackson et al. 2001). These unexpected outcomes are akin in that they all failed to consider interactions between multiple species and life stages (Walters et al. 2000).</w:t>
         </w:r>
       </w:ins>
     </w:p>
@@ -545,7 +600,21 @@
           <w:rPr>
             <w:rFonts w:ascii="Times New Roman" w:hAnsi="Times New Roman" w:cs="Times New Roman"/>
           </w:rPr>
-          <w:t xml:space="preserve">These complex intra- and inter-specific interactions in aquatic systems can result in positive feedback loops that allow a stable state to reinforce itself such that efforts by managers to change the stable state may have no or unintended effects. Walters and Kitchell (2001) described how positive feedback loops can create two stable states in a food web consisting of a top predator and a forage species through </w:t>
+          <w:t xml:space="preserve">These complex intra- and inter-specific interactions in aquatic systems can result in positive feedback loops that allow a stable state to reinforce itself such that efforts by managers to change the stable state may have no or unintended effects. Walters and </w:t>
+        </w:r>
+        <w:proofErr w:type="spellStart"/>
+        <w:r>
+          <w:rPr>
+            <w:rFonts w:ascii="Times New Roman" w:hAnsi="Times New Roman" w:cs="Times New Roman"/>
+          </w:rPr>
+          <w:t>Kitchell</w:t>
+        </w:r>
+        <w:proofErr w:type="spellEnd"/>
+        <w:r>
+          <w:rPr>
+            <w:rFonts w:ascii="Times New Roman" w:hAnsi="Times New Roman" w:cs="Times New Roman"/>
+          </w:rPr>
+          <w:t xml:space="preserve"> (2001) described how positive feedback loops can create two stable states in a food web consisting of a top predator and a forage species through </w:t>
         </w:r>
         <w:commentRangeStart w:id="18"/>
         <w:r>
@@ -572,7 +641,49 @@
           <w:rPr>
             <w:rFonts w:ascii="Times New Roman" w:hAnsi="Times New Roman" w:cs="Times New Roman"/>
           </w:rPr>
-          <w:t>When top predator abundance declines enough, recruitment of new juveniles may be compromised through density-independent elevated mortality rates (in contrast to the commonly assumed density-dependent compensatory recruitment and elevated survivorship) (Liermann and Hilborn 1997; 2001; Carpenter 2003; Hilborn et al. 2014; Sass et al. ?).</w:t>
+          <w:t>When top predator abundance declines enough, recruitment of new juveniles may be compromised through density-independent elevated mortality rates (in contrast to the commonly assumed density-dependent compensatory recruitment and elevated survivorship) (</w:t>
+        </w:r>
+        <w:proofErr w:type="spellStart"/>
+        <w:r>
+          <w:rPr>
+            <w:rFonts w:ascii="Times New Roman" w:hAnsi="Times New Roman" w:cs="Times New Roman"/>
+          </w:rPr>
+          <w:t>Liermann</w:t>
+        </w:r>
+        <w:proofErr w:type="spellEnd"/>
+        <w:r>
+          <w:rPr>
+            <w:rFonts w:ascii="Times New Roman" w:hAnsi="Times New Roman" w:cs="Times New Roman"/>
+          </w:rPr>
+          <w:t xml:space="preserve"> and </w:t>
+        </w:r>
+        <w:proofErr w:type="spellStart"/>
+        <w:r>
+          <w:rPr>
+            <w:rFonts w:ascii="Times New Roman" w:hAnsi="Times New Roman" w:cs="Times New Roman"/>
+          </w:rPr>
+          <w:t>Hilborn</w:t>
+        </w:r>
+        <w:proofErr w:type="spellEnd"/>
+        <w:r>
+          <w:rPr>
+            <w:rFonts w:ascii="Times New Roman" w:hAnsi="Times New Roman" w:cs="Times New Roman"/>
+          </w:rPr>
+          <w:t xml:space="preserve"> 1997; 2001; Carpenter 2003; </w:t>
+        </w:r>
+        <w:proofErr w:type="spellStart"/>
+        <w:r>
+          <w:rPr>
+            <w:rFonts w:ascii="Times New Roman" w:hAnsi="Times New Roman" w:cs="Times New Roman"/>
+          </w:rPr>
+          <w:t>Hilborn</w:t>
+        </w:r>
+        <w:proofErr w:type="spellEnd"/>
+        <w:r>
+          <w:rPr>
+            <w:rFonts w:ascii="Times New Roman" w:hAnsi="Times New Roman" w:cs="Times New Roman"/>
+          </w:rPr>
+          <w:t xml:space="preserve"> et al. 2014; Sass et al. ?).</w:t>
         </w:r>
         <w:commentRangeEnd w:id="19"/>
         <w:r>
@@ -713,8 +824,23 @@
           <w:rPr>
             <w:rFonts w:ascii="Times New Roman" w:hAnsi="Times New Roman"/>
           </w:rPr>
-          <w:t xml:space="preserve">In fisheries, it is common to focus applied research on a single focal species, even when this species is embedded in a larger community where harvest of multiple species takes place (Hansen et al. 2015). The tradeoffs between competing management goals for several co-occurring species are often not considered; however, some notable exceptions do exist (Essington et al. 2015, Oken et al. 2016, others?). Essington et al. (2015) used competing objectives for a predator fishery (Atlantic cod, </w:t>
-        </w:r>
+          <w:t xml:space="preserve">In fisheries, it is common to focus applied research on a single focal species, even when this species is embedded in a larger community where harvest of multiple species takes place (Hansen et al. 2015). The tradeoffs between competing management goals for several co-occurring species are often not considered; however, some notable exceptions do exist (Essington et al. 2015, </w:t>
+        </w:r>
+        <w:proofErr w:type="spellStart"/>
+        <w:r>
+          <w:rPr>
+            <w:rFonts w:ascii="Times New Roman" w:hAnsi="Times New Roman"/>
+          </w:rPr>
+          <w:t>Oken</w:t>
+        </w:r>
+        <w:proofErr w:type="spellEnd"/>
+        <w:r>
+          <w:rPr>
+            <w:rFonts w:ascii="Times New Roman" w:hAnsi="Times New Roman"/>
+          </w:rPr>
+          <w:t xml:space="preserve"> et al. 2016, others?). Essington et al. (2015) used competing objectives for a predator fishery (Atlantic cod, </w:t>
+        </w:r>
+        <w:proofErr w:type="spellStart"/>
         <w:r>
           <w:rPr>
             <w:rFonts w:ascii="Times New Roman" w:hAnsi="Times New Roman"/>
@@ -725,14 +851,9 @@
               </w:rPr>
             </w:rPrChange>
           </w:rPr>
-          <w:t>Gadus morhua</w:t>
-        </w:r>
-        <w:r>
-          <w:rPr>
-            <w:rFonts w:ascii="Times New Roman" w:hAnsi="Times New Roman"/>
-          </w:rPr>
-          <w:t xml:space="preserve">) and a forage species fishery (Atlantic herring, </w:t>
-        </w:r>
+          <w:t>Gadus</w:t>
+        </w:r>
+        <w:proofErr w:type="spellEnd"/>
         <w:r>
           <w:rPr>
             <w:rFonts w:ascii="Times New Roman" w:hAnsi="Times New Roman"/>
@@ -743,59 +864,133 @@
               </w:rPr>
             </w:rPrChange>
           </w:rPr>
-          <w:t>Clupea harengus</w:t>
-        </w:r>
-        <w:r>
-          <w:rPr>
-            <w:rFonts w:ascii="Times New Roman" w:hAnsi="Times New Roman"/>
-          </w:rPr>
-          <w:t>) to show how ecological interactions between the two and the market price of each species can be combined to determine the appropriate level of mortality for each species given specific management goals (maximizing combined profit of both species at equilibrium). In contrast to commercial fisheries where users aim to maximize profit, recreational fishery users vary along multiple axes of species preference, catch rate, fish size, location, valuation, utility, avidity, and harvest opportunity (e.g</w:t>
-        </w:r>
-        <w:commentRangeStart w:id="26"/>
-        <w:r>
-          <w:rPr>
-            <w:rFonts w:ascii="Times New Roman" w:hAnsi="Times New Roman"/>
-          </w:rPr>
-          <w:t>., Johnston et al., 2010; Beardmore et al., 2015; Arlinghaus et al., 2017</w:t>
-        </w:r>
-        <w:commentRangeEnd w:id="26"/>
-        <w:r>
-          <w:rPr>
-            <w:rFonts w:ascii="Times New Roman" w:hAnsi="Times New Roman"/>
-          </w:rPr>
-          <w:commentReference w:id="26"/>
-        </w:r>
-        <w:r>
-          <w:rPr>
-            <w:rFonts w:ascii="Times New Roman" w:hAnsi="Times New Roman"/>
-          </w:rPr>
-          <w:t>). Users place differing levels of importance on each of these aspects of the fishing experience, leading to divergent, and in some cases, competing, desires by fishery users and ultimately complex management problems. Given the limited ways in which managers can influence recreational fisheries (i.e., fishing regulations, stocking, habitat alteration, valuation), understanding and leveraging ecological interactions allows managers to make the most of the limited tools at their disposal to keep systems within a safe operating space and to meet the diverse goals of users in the system (Carpenter et al. 2017).</w:t>
-        </w:r>
-      </w:ins>
-      <w:del w:id="27" w:author="Colin Dassow" w:date="2020-12-09T15:05:00Z">
-        <w:r>
-          <w:rPr>
-            <w:rFonts w:ascii="Times New Roman" w:hAnsi="Times New Roman"/>
-          </w:rPr>
-          <w:delText xml:space="preserve">In fisheries, it is common to focus applied research on a single focal species, even when this species is embedded in a larger community where harvest of multiple species takes place (Hansen et al. 2015). The tradeoffs between competing management goals for several co-occurring species are often not considered; however, some notable exceptions do exist (Essington et al. 2015, Oken et al. 2016, others?). Essington et al. (2015) used competing objectives for a predator fishery (Atlantic cod, </w:delText>
-        </w:r>
+          <w:t xml:space="preserve"> </w:t>
+        </w:r>
+        <w:proofErr w:type="spellStart"/>
         <w:r>
           <w:rPr>
             <w:rFonts w:ascii="Times New Roman" w:hAnsi="Times New Roman"/>
             <w:i/>
-          </w:rPr>
-          <w:delText>Gadus morhua</w:delText>
-        </w:r>
+            <w:rPrChange w:id="26" w:author="Colin Dassow" w:date="2020-12-09T15:05:00Z">
+              <w:rPr>
+                <w:rFonts w:ascii="Times New Roman" w:hAnsi="Times New Roman"/>
+              </w:rPr>
+            </w:rPrChange>
+          </w:rPr>
+          <w:t>morhua</w:t>
+        </w:r>
+        <w:proofErr w:type="spellEnd"/>
         <w:r>
           <w:rPr>
             <w:rFonts w:ascii="Times New Roman" w:hAnsi="Times New Roman"/>
           </w:rPr>
-          <w:delText xml:space="preserve">) and a forage species fishery (Atlantic herring, </w:delText>
-        </w:r>
+          <w:t xml:space="preserve">) and a forage species fishery (Atlantic herring, </w:t>
+        </w:r>
+        <w:proofErr w:type="spellStart"/>
         <w:r>
           <w:rPr>
             <w:rFonts w:ascii="Times New Roman" w:hAnsi="Times New Roman"/>
             <w:i/>
+            <w:rPrChange w:id="27" w:author="Colin Dassow" w:date="2020-12-09T15:05:00Z">
+              <w:rPr>
+                <w:rFonts w:ascii="Times New Roman" w:hAnsi="Times New Roman"/>
+              </w:rPr>
+            </w:rPrChange>
+          </w:rPr>
+          <w:t>Clupea</w:t>
+        </w:r>
+        <w:proofErr w:type="spellEnd"/>
+        <w:r>
+          <w:rPr>
+            <w:rFonts w:ascii="Times New Roman" w:hAnsi="Times New Roman"/>
+            <w:i/>
+            <w:rPrChange w:id="28" w:author="Colin Dassow" w:date="2020-12-09T15:05:00Z">
+              <w:rPr>
+                <w:rFonts w:ascii="Times New Roman" w:hAnsi="Times New Roman"/>
+              </w:rPr>
+            </w:rPrChange>
+          </w:rPr>
+          <w:t xml:space="preserve"> </w:t>
+        </w:r>
+        <w:proofErr w:type="spellStart"/>
+        <w:r>
+          <w:rPr>
+            <w:rFonts w:ascii="Times New Roman" w:hAnsi="Times New Roman"/>
+            <w:i/>
+            <w:rPrChange w:id="29" w:author="Colin Dassow" w:date="2020-12-09T15:05:00Z">
+              <w:rPr>
+                <w:rFonts w:ascii="Times New Roman" w:hAnsi="Times New Roman"/>
+              </w:rPr>
+            </w:rPrChange>
+          </w:rPr>
+          <w:t>harengus</w:t>
+        </w:r>
+        <w:proofErr w:type="spellEnd"/>
+        <w:r>
+          <w:rPr>
+            <w:rFonts w:ascii="Times New Roman" w:hAnsi="Times New Roman"/>
+          </w:rPr>
+          <w:t>) to show how ecological interactions between the two and the market price of each species can be combined to determine the appropriate level of mortality for each species given specific management goals (maximizing combined profit of both species at equilibrium). In contrast to commercial fisheries where users aim to maximize profit, recreational fishery users vary along multiple axes of species preference, catch rate, fish size, location, valuation, utility, avidity, and harvest opportunity (e.g</w:t>
+        </w:r>
+        <w:commentRangeStart w:id="30"/>
+        <w:r>
+          <w:rPr>
+            <w:rFonts w:ascii="Times New Roman" w:hAnsi="Times New Roman"/>
+          </w:rPr>
+          <w:t xml:space="preserve">., Johnston et al., 2010; Beardmore et al., 2015; </w:t>
+        </w:r>
+        <w:proofErr w:type="spellStart"/>
+        <w:r>
+          <w:rPr>
+            <w:rFonts w:ascii="Times New Roman" w:hAnsi="Times New Roman"/>
+          </w:rPr>
+          <w:t>Arlinghaus</w:t>
+        </w:r>
+        <w:proofErr w:type="spellEnd"/>
+        <w:r>
+          <w:rPr>
+            <w:rFonts w:ascii="Times New Roman" w:hAnsi="Times New Roman"/>
+          </w:rPr>
+          <w:t xml:space="preserve"> et al., 2017</w:t>
+        </w:r>
+        <w:commentRangeEnd w:id="30"/>
+        <w:r>
+          <w:rPr>
+            <w:rFonts w:ascii="Times New Roman" w:hAnsi="Times New Roman"/>
+          </w:rPr>
+          <w:commentReference w:id="30"/>
+        </w:r>
+        <w:r>
+          <w:rPr>
+            <w:rFonts w:ascii="Times New Roman" w:hAnsi="Times New Roman"/>
+          </w:rPr>
+          <w:t>). Users place differing levels of importance on each of these aspects of the fishing experience, leading to divergent, and in some cases, competing, desires by fishery users and ultimately complex management problems. Given the limited ways in which managers can influence recreational fisheries (i.e., fishing regulations, stocking, habitat alteration, valuation), understanding and leveraging ecological interactions allows managers to make the most of the limited tools at their disposal to keep systems within a safe operating space and to meet the diverse goals of users in the system (Carpenter et al. 2017).</w:t>
+        </w:r>
+      </w:ins>
+      <w:del w:id="31" w:author="Colin Dassow" w:date="2020-12-09T15:05:00Z">
+        <w:r>
+          <w:rPr>
+            <w:rFonts w:ascii="Times New Roman" w:hAnsi="Times New Roman"/>
+          </w:rPr>
+          <w:delText xml:space="preserve">In fisheries, it is common to focus applied research on a single focal species, even when this species is embedded in a larger community where harvest of multiple species takes place (Hansen et al. 2015). The tradeoffs between competing management goals for several co-occurring species are often not considered; however, some notable exceptions do exist (Essington et al. 2015, Oken et al. 2016, others?). Essington et al. (2015) used competing objectives for a predator fishery (Atlantic cod, </w:delText>
+        </w:r>
+        <w:r>
+          <w:rPr>
+            <w:rFonts w:ascii="Times New Roman" w:hAnsi="Times New Roman"/>
+            <w:i/>
+          </w:rPr>
+          <w:delText>Gadus morhua</w:delText>
+        </w:r>
+        <w:r>
+          <w:rPr>
+            <w:rFonts w:ascii="Times New Roman" w:hAnsi="Times New Roman"/>
+          </w:rPr>
+          <w:delText xml:space="preserve">) and a forage species fishery (Atlantic herring, </w:delText>
+        </w:r>
+        <w:r>
+          <w:rPr>
+            <w:rFonts w:ascii="Times New Roman" w:hAnsi="Times New Roman"/>
+            <w:i/>
           </w:rPr>
           <w:delText>Clupea harengus</w:delText>
         </w:r>
@@ -823,19 +1018,19 @@
           </w:rPr>
           <w:delText xml:space="preserve"> (e.g., Johnston et al., 2010; </w:delText>
         </w:r>
-        <w:commentRangeStart w:id="28"/>
+        <w:commentRangeStart w:id="32"/>
         <w:r>
           <w:rPr>
             <w:rFonts w:ascii="Times New Roman" w:hAnsi="Times New Roman"/>
           </w:rPr>
           <w:delText>Beardmore</w:delText>
         </w:r>
-        <w:commentRangeEnd w:id="28"/>
+        <w:commentRangeEnd w:id="32"/>
         <w:r>
           <w:rPr>
             <w:rStyle w:val="CommentReference"/>
           </w:rPr>
-          <w:commentReference w:id="28"/>
+          <w:commentReference w:id="32"/>
         </w:r>
         <w:r>
           <w:rPr>
@@ -864,15 +1059,29 @@
           <w:rFonts w:ascii="Times New Roman" w:hAnsi="Times New Roman" w:cs="Times New Roman"/>
         </w:rPr>
       </w:pPr>
-      <w:ins w:id="29" w:author="Colin Dassow" w:date="2020-12-09T15:06:00Z">
+      <w:ins w:id="33" w:author="Colin Dassow" w:date="2020-12-09T15:06:00Z">
         <w:r>
           <w:rPr>
             <w:rFonts w:ascii="Times New Roman" w:hAnsi="Times New Roman"/>
           </w:rPr>
-          <w:t>Here we use an example of a recreational fishery with two managed species to ecplore how managers can leverage ecological interactions between species to achieve their goals. Our model, like all models, makes necessary simplifying assumptions to balance tractability with realism. We use a relatively simple fishery model that allows for the interaction and harvest of two species which is itself an improvement over many of the single species models used to date. While we evaluate the complexity in a two-species system, these concepts are important to assess at increasing levels of biological complexity. We use this two species model to explore how ecological interactions can be leveraged, in combination with human intervention, to meet management goals that otherwise could not be met using single species approaches. Our hypothesis that interspecific interactions play an important role in determining the appropriate management action leads us to predict that consideration of these interactions and the resulting non-linear dynamics can lead to more positive and predictable outcomes. Outcomes that are of specific interest here arise from stable states where the desired species dominates, resulting in higher economic benefits and user satisfaction.</w:t>
+          <w:t xml:space="preserve">Here we use an example of a recreational fishery with two managed species to </w:t>
+        </w:r>
+        <w:proofErr w:type="spellStart"/>
+        <w:r>
+          <w:rPr>
+            <w:rFonts w:ascii="Times New Roman" w:hAnsi="Times New Roman"/>
+          </w:rPr>
+          <w:t>ecplore</w:t>
+        </w:r>
+        <w:proofErr w:type="spellEnd"/>
+        <w:r>
+          <w:rPr>
+            <w:rFonts w:ascii="Times New Roman" w:hAnsi="Times New Roman"/>
+          </w:rPr>
+          <w:t xml:space="preserve"> how managers can leverage ecological interactions between species to achieve their goals. Our model, like all models, makes necessary simplifying assumptions to balance tractability with realism. We use a relatively simple fishery model that allows for the interaction and harvest of two species which is itself an improvement over many of the single species models used to date. While we evaluate the complexity in a two-species system, these concepts are important to assess at increasing levels of biological complexity. We use this two species model to explore how ecological interactions can be leveraged, in combination with human intervention, to meet management goals that otherwise could not be met using single species approaches. Our hypothesis that interspecific interactions play an important role in determining the appropriate management action leads us to predict that consideration of these interactions and the resulting non-linear dynamics can lead to more positive and predictable outcomes. Outcomes that are of specific interest here arise from stable states where the desired species dominates, resulting in higher economic benefits and user satisfaction.</w:t>
         </w:r>
       </w:ins>
-      <w:del w:id="30" w:author="Colin Dassow" w:date="2020-12-09T15:06:00Z">
+      <w:del w:id="34" w:author="Colin Dassow" w:date="2020-12-09T15:06:00Z">
         <w:r>
           <w:rPr>
             <w:rFonts w:ascii="Times New Roman" w:hAnsi="Times New Roman"/>
@@ -977,7 +1186,7 @@
           <w:color w:val="auto"/>
         </w:rPr>
       </w:pPr>
-      <w:bookmarkStart w:id="31" w:name="methods"/>
+      <w:bookmarkStart w:id="35" w:name="methods"/>
       <w:r>
         <w:rPr>
           <w:rFonts w:ascii="Times New Roman" w:hAnsi="Times New Roman" w:cs="Times New Roman"/>
@@ -985,7 +1194,7 @@
         </w:rPr>
         <w:t>Methods</w:t>
       </w:r>
-      <w:bookmarkEnd w:id="31"/>
+      <w:bookmarkEnd w:id="35"/>
     </w:p>
     <w:p>
       <w:pPr>
@@ -1001,7 +1210,7 @@
           <w:szCs w:val="24"/>
         </w:rPr>
       </w:pPr>
-      <w:bookmarkStart w:id="32" w:name="model"/>
+      <w:bookmarkStart w:id="36" w:name="model"/>
       <w:r>
         <w:rPr>
           <w:rFonts w:ascii="Times New Roman" w:hAnsi="Times New Roman" w:cs="Times New Roman"/>
@@ -1011,7 +1220,7 @@
         </w:rPr>
         <w:t>Model</w:t>
       </w:r>
-      <w:bookmarkEnd w:id="32"/>
+      <w:bookmarkEnd w:id="36"/>
     </w:p>
     <w:p>
       <w:pPr>
@@ -1183,9 +1392,9 @@
           <w:szCs w:val="24"/>
         </w:rPr>
       </w:pPr>
-      <w:bookmarkStart w:id="33" w:name="adult-dynamics"/>
-      <w:commentRangeStart w:id="34"/>
-      <w:commentRangeStart w:id="35"/>
+      <w:bookmarkStart w:id="37" w:name="adult-dynamics"/>
+      <w:commentRangeStart w:id="38"/>
+      <w:commentRangeStart w:id="39"/>
       <w:r>
         <w:rPr>
           <w:rFonts w:ascii="Times New Roman" w:hAnsi="Times New Roman" w:cs="Times New Roman"/>
@@ -1195,8 +1404,8 @@
         </w:rPr>
         <w:t>Adult Dynamics</w:t>
       </w:r>
-      <w:bookmarkEnd w:id="33"/>
-      <w:commentRangeEnd w:id="34"/>
+      <w:bookmarkEnd w:id="37"/>
+      <w:commentRangeEnd w:id="38"/>
       <w:r>
         <w:rPr>
           <w:rStyle w:val="CommentReference"/>
@@ -1207,9 +1416,9 @@
           <w:sz w:val="24"/>
           <w:szCs w:val="24"/>
         </w:rPr>
-        <w:commentReference w:id="34"/>
-      </w:r>
-      <w:commentRangeEnd w:id="35"/>
+        <w:commentReference w:id="38"/>
+      </w:r>
+      <w:commentRangeEnd w:id="39"/>
       <w:r>
         <w:rPr>
           <w:rStyle w:val="CommentReference"/>
@@ -1218,7 +1427,7 @@
           <w:bCs w:val="0"/>
           <w:color w:val="auto"/>
         </w:rPr>
-        <w:commentReference w:id="35"/>
+        <w:commentReference w:id="39"/>
       </w:r>
     </w:p>
     <w:p>
@@ -1735,19 +1944,19 @@
           <w:rFonts w:ascii="Times New Roman" w:hAnsi="Times New Roman" w:cs="Times New Roman"/>
         </w:rPr>
       </w:pPr>
-      <w:commentRangeStart w:id="36"/>
+      <w:commentRangeStart w:id="40"/>
       <w:r>
         <w:rPr>
           <w:rFonts w:ascii="Times New Roman" w:hAnsi="Times New Roman" w:cs="Times New Roman"/>
         </w:rPr>
         <w:t xml:space="preserve">Adults </w:t>
       </w:r>
-      <w:commentRangeEnd w:id="36"/>
+      <w:commentRangeEnd w:id="40"/>
       <w:r>
         <w:rPr>
           <w:rStyle w:val="CommentReference"/>
         </w:rPr>
-        <w:commentReference w:id="36"/>
+        <w:commentReference w:id="40"/>
       </w:r>
       <w:r>
         <w:rPr>
@@ -1998,7 +2207,7 @@
           <w:szCs w:val="24"/>
         </w:rPr>
       </w:pPr>
-      <w:bookmarkStart w:id="37" w:name="juvenile-dynamics"/>
+      <w:bookmarkStart w:id="41" w:name="juvenile-dynamics"/>
       <w:r>
         <w:rPr>
           <w:rFonts w:ascii="Times New Roman" w:hAnsi="Times New Roman" w:cs="Times New Roman"/>
@@ -2008,7 +2217,7 @@
         </w:rPr>
         <w:t>Juvenile Dynamics</w:t>
       </w:r>
-      <w:bookmarkEnd w:id="37"/>
+      <w:bookmarkEnd w:id="41"/>
     </w:p>
     <w:p>
       <w:pPr>
@@ -4132,35 +4341,35 @@
         </w:rPr>
         <w:t xml:space="preserve">dependent recruitment based on </w:t>
       </w:r>
-      <w:commentRangeStart w:id="38"/>
-      <w:commentRangeStart w:id="39"/>
-      <w:commentRangeStart w:id="40"/>
+      <w:commentRangeStart w:id="42"/>
+      <w:commentRangeStart w:id="43"/>
+      <w:commentRangeStart w:id="44"/>
       <w:r>
         <w:rPr>
           <w:rFonts w:ascii="Times New Roman" w:hAnsi="Times New Roman" w:cs="Times New Roman"/>
         </w:rPr>
         <w:t>Ricker stock-recruitment relationships</w:t>
       </w:r>
-      <w:commentRangeEnd w:id="38"/>
+      <w:commentRangeEnd w:id="42"/>
       <w:r>
         <w:rPr>
           <w:rStyle w:val="CommentReference"/>
         </w:rPr>
-        <w:commentReference w:id="38"/>
-      </w:r>
-      <w:commentRangeEnd w:id="39"/>
+        <w:commentReference w:id="42"/>
+      </w:r>
+      <w:commentRangeEnd w:id="43"/>
       <w:r>
         <w:rPr>
           <w:rStyle w:val="CommentReference"/>
         </w:rPr>
-        <w:commentReference w:id="39"/>
-      </w:r>
-      <w:commentRangeEnd w:id="40"/>
+        <w:commentReference w:id="43"/>
+      </w:r>
+      <w:commentRangeEnd w:id="44"/>
       <w:r>
         <w:rPr>
           <w:rStyle w:val="CommentReference"/>
         </w:rPr>
-        <w:commentReference w:id="40"/>
+        <w:commentReference w:id="44"/>
       </w:r>
       <w:r>
         <w:rPr>
@@ -4863,27 +5072,27 @@
         </w:rPr>
         <w:t xml:space="preserve">foraging </w:t>
       </w:r>
-      <w:commentRangeStart w:id="41"/>
-      <w:commentRangeStart w:id="42"/>
+      <w:commentRangeStart w:id="45"/>
+      <w:commentRangeStart w:id="46"/>
       <w:r>
         <w:rPr>
           <w:rFonts w:ascii="Times New Roman" w:hAnsi="Times New Roman" w:cs="Times New Roman"/>
         </w:rPr>
         <w:t>arena</w:t>
       </w:r>
-      <w:commentRangeEnd w:id="41"/>
+      <w:commentRangeEnd w:id="45"/>
       <w:r>
         <w:rPr>
           <w:rStyle w:val="CommentReference"/>
         </w:rPr>
-        <w:commentReference w:id="41"/>
-      </w:r>
-      <w:commentRangeEnd w:id="42"/>
+        <w:commentReference w:id="45"/>
+      </w:r>
+      <w:commentRangeEnd w:id="46"/>
       <w:r>
         <w:rPr>
           <w:rStyle w:val="CommentReference"/>
         </w:rPr>
-        <w:commentReference w:id="42"/>
+        <w:commentReference w:id="46"/>
       </w:r>
       <w:r>
         <w:rPr>
@@ -5063,8 +5272,8 @@
                 <w:rFonts w:ascii="Times New Roman" w:hAnsi="Times New Roman" w:cs="Times New Roman"/>
               </w:rPr>
             </w:pPr>
-            <w:commentRangeStart w:id="43"/>
-            <w:commentRangeStart w:id="44"/>
+            <w:commentRangeStart w:id="47"/>
+            <w:commentRangeStart w:id="48"/>
             <w:r>
               <w:rPr>
                 <w:rFonts w:ascii="Times New Roman" w:hAnsi="Times New Roman" w:cs="Times New Roman"/>
@@ -5077,20 +5286,20 @@
               </w:rPr>
               <w:t>efinitions</w:t>
             </w:r>
-            <w:commentRangeEnd w:id="43"/>
+            <w:commentRangeEnd w:id="47"/>
             <w:r>
               <w:rPr>
                 <w:rStyle w:val="CommentReference"/>
                 <w:rFonts w:ascii="Times New Roman" w:hAnsi="Times New Roman" w:cs="Times New Roman"/>
               </w:rPr>
-              <w:commentReference w:id="43"/>
+              <w:commentReference w:id="47"/>
             </w:r>
-            <w:commentRangeEnd w:id="44"/>
+            <w:commentRangeEnd w:id="48"/>
             <w:r>
               <w:rPr>
                 <w:rStyle w:val="CommentReference"/>
               </w:rPr>
-              <w:commentReference w:id="44"/>
+              <w:commentReference w:id="48"/>
             </w:r>
           </w:p>
         </w:tc>
@@ -5898,7 +6107,7 @@
           <w:bCs/>
         </w:rPr>
       </w:pPr>
-      <w:bookmarkStart w:id="45" w:name="simulations"/>
+      <w:bookmarkStart w:id="49" w:name="simulations"/>
     </w:p>
     <w:p>
       <w:pPr>
@@ -5914,7 +6123,7 @@
           <w:szCs w:val="28"/>
         </w:rPr>
       </w:pPr>
-      <w:commentRangeStart w:id="46"/>
+      <w:commentRangeStart w:id="50"/>
       <w:r>
         <w:rPr>
           <w:rFonts w:ascii="Times New Roman" w:hAnsi="Times New Roman" w:cs="Times New Roman"/>
@@ -5922,14 +6131,14 @@
         </w:rPr>
         <w:t>Model</w:t>
       </w:r>
-      <w:commentRangeEnd w:id="46"/>
+      <w:commentRangeEnd w:id="50"/>
       <w:r>
         <w:rPr>
           <w:rStyle w:val="CommentReference"/>
           <w:rFonts w:ascii="Times New Roman" w:hAnsi="Times New Roman" w:cs="Times New Roman"/>
           <w:color w:val="auto"/>
         </w:rPr>
-        <w:commentReference w:id="46"/>
+        <w:commentReference w:id="50"/>
       </w:r>
       <w:r>
         <w:rPr>
@@ -5938,7 +6147,7 @@
         </w:rPr>
         <w:t xml:space="preserve"> </w:t>
       </w:r>
-      <w:commentRangeStart w:id="47"/>
+      <w:commentRangeStart w:id="51"/>
       <w:r>
         <w:rPr>
           <w:rFonts w:ascii="Times New Roman" w:hAnsi="Times New Roman" w:cs="Times New Roman"/>
@@ -5946,16 +6155,16 @@
         </w:rPr>
         <w:t>Experiments</w:t>
       </w:r>
-      <w:commentRangeEnd w:id="47"/>
+      <w:commentRangeEnd w:id="51"/>
       <w:r>
         <w:rPr>
           <w:rStyle w:val="CommentReference"/>
           <w:rFonts w:ascii="Times New Roman" w:hAnsi="Times New Roman" w:cs="Times New Roman"/>
           <w:color w:val="auto"/>
         </w:rPr>
-        <w:commentReference w:id="47"/>
-      </w:r>
-      <w:bookmarkEnd w:id="45"/>
+        <w:commentReference w:id="51"/>
+      </w:r>
+      <w:bookmarkEnd w:id="49"/>
     </w:p>
     <w:p>
       <w:pPr>
@@ -6130,7 +6339,49 @@
         <w:rPr>
           <w:rFonts w:ascii="Times New Roman" w:hAnsi="Times New Roman" w:cs="Times New Roman"/>
         </w:rPr>
-        <w:t xml:space="preserve"> performed in R using RStudio and the deSolve package (Soetaert et al.</w:t>
+        <w:t xml:space="preserve"> performed in R using </w:t>
+      </w:r>
+      <w:proofErr w:type="spellStart"/>
+      <w:r>
+        <w:rPr>
+          <w:rFonts w:ascii="Times New Roman" w:hAnsi="Times New Roman" w:cs="Times New Roman"/>
+        </w:rPr>
+        <w:t>RStudio</w:t>
+      </w:r>
+      <w:proofErr w:type="spellEnd"/>
+      <w:r>
+        <w:rPr>
+          <w:rFonts w:ascii="Times New Roman" w:hAnsi="Times New Roman" w:cs="Times New Roman"/>
+        </w:rPr>
+        <w:t xml:space="preserve"> and the </w:t>
+      </w:r>
+      <w:proofErr w:type="spellStart"/>
+      <w:r>
+        <w:rPr>
+          <w:rFonts w:ascii="Times New Roman" w:hAnsi="Times New Roman" w:cs="Times New Roman"/>
+        </w:rPr>
+        <w:t>deSolve</w:t>
+      </w:r>
+      <w:proofErr w:type="spellEnd"/>
+      <w:r>
+        <w:rPr>
+          <w:rFonts w:ascii="Times New Roman" w:hAnsi="Times New Roman" w:cs="Times New Roman"/>
+        </w:rPr>
+        <w:t xml:space="preserve"> package (</w:t>
+      </w:r>
+      <w:proofErr w:type="spellStart"/>
+      <w:r>
+        <w:rPr>
+          <w:rFonts w:ascii="Times New Roman" w:hAnsi="Times New Roman" w:cs="Times New Roman"/>
+        </w:rPr>
+        <w:t>Soetaert</w:t>
+      </w:r>
+      <w:proofErr w:type="spellEnd"/>
+      <w:r>
+        <w:rPr>
+          <w:rFonts w:ascii="Times New Roman" w:hAnsi="Times New Roman" w:cs="Times New Roman"/>
+        </w:rPr>
+        <w:t xml:space="preserve"> et al.</w:t>
       </w:r>
       <w:r>
         <w:rPr>
@@ -6157,8 +6408,8 @@
           <w:color w:val="auto"/>
         </w:rPr>
       </w:pPr>
-      <w:bookmarkStart w:id="48" w:name="results"/>
-      <w:commentRangeStart w:id="49"/>
+      <w:bookmarkStart w:id="52" w:name="results"/>
+      <w:commentRangeStart w:id="53"/>
       <w:r>
         <w:rPr>
           <w:rFonts w:ascii="Times New Roman" w:hAnsi="Times New Roman" w:cs="Times New Roman"/>
@@ -6166,8 +6417,8 @@
         </w:rPr>
         <w:t>Results</w:t>
       </w:r>
-      <w:bookmarkEnd w:id="48"/>
-      <w:commentRangeEnd w:id="49"/>
+      <w:bookmarkEnd w:id="52"/>
+      <w:commentRangeEnd w:id="53"/>
       <w:r>
         <w:rPr>
           <w:rStyle w:val="CommentReference"/>
@@ -6176,7 +6427,7 @@
           <w:bCs w:val="0"/>
           <w:color w:val="auto"/>
         </w:rPr>
-        <w:commentReference w:id="49"/>
+        <w:commentReference w:id="53"/>
       </w:r>
     </w:p>
     <w:p>
@@ -6195,19 +6446,19 @@
         </w:rPr>
         <w:t xml:space="preserve">The </w:t>
       </w:r>
-      <w:commentRangeStart w:id="50"/>
+      <w:commentRangeStart w:id="54"/>
       <w:r>
         <w:rPr>
           <w:rFonts w:ascii="Times New Roman" w:hAnsi="Times New Roman" w:cs="Times New Roman"/>
         </w:rPr>
         <w:t>model</w:t>
       </w:r>
-      <w:commentRangeEnd w:id="50"/>
+      <w:commentRangeEnd w:id="54"/>
       <w:r>
         <w:rPr>
           <w:rStyle w:val="CommentReference"/>
         </w:rPr>
-        <w:commentReference w:id="50"/>
+        <w:commentReference w:id="54"/>
       </w:r>
       <w:r>
         <w:rPr>
@@ -6275,27 +6526,27 @@
         </w:rPr>
         <w:t xml:space="preserve"> a harvest rate of </w:t>
       </w:r>
-      <w:commentRangeStart w:id="51"/>
-      <w:commentRangeStart w:id="52"/>
+      <w:commentRangeStart w:id="55"/>
+      <w:commentRangeStart w:id="56"/>
       <w:r>
         <w:rPr>
           <w:rFonts w:ascii="Times New Roman" w:hAnsi="Times New Roman" w:cs="Times New Roman"/>
         </w:rPr>
         <w:t>4</w:t>
       </w:r>
-      <w:commentRangeEnd w:id="51"/>
+      <w:commentRangeEnd w:id="55"/>
       <w:r>
         <w:rPr>
           <w:rStyle w:val="CommentReference"/>
         </w:rPr>
-        <w:commentReference w:id="51"/>
-      </w:r>
-      <w:commentRangeEnd w:id="52"/>
+        <w:commentReference w:id="55"/>
+      </w:r>
+      <w:commentRangeEnd w:id="56"/>
       <w:r>
         <w:rPr>
           <w:rStyle w:val="CommentReference"/>
         </w:rPr>
-        <w:commentReference w:id="52"/>
+        <w:commentReference w:id="56"/>
       </w:r>
       <w:r>
         <w:rPr>
@@ -6562,7 +6813,21 @@
         <w:rPr>
           <w:rFonts w:ascii="Times New Roman" w:hAnsi="Times New Roman" w:cs="Times New Roman"/>
         </w:rPr>
-        <w:t xml:space="preserve">and the management goal is maintain its dominance </w:t>
+        <w:t xml:space="preserve">and the management goal is </w:t>
+      </w:r>
+      <w:proofErr w:type="gramStart"/>
+      <w:r>
+        <w:rPr>
+          <w:rFonts w:ascii="Times New Roman" w:hAnsi="Times New Roman" w:cs="Times New Roman"/>
+        </w:rPr>
+        <w:t>maintain</w:t>
+      </w:r>
+      <w:proofErr w:type="gramEnd"/>
+      <w:r>
+        <w:rPr>
+          <w:rFonts w:ascii="Times New Roman" w:hAnsi="Times New Roman" w:cs="Times New Roman"/>
+        </w:rPr>
+        <w:t xml:space="preserve"> its dominance </w:t>
       </w:r>
       <w:r>
         <w:rPr>
@@ -6739,19 +7004,19 @@
         </w:rPr>
         <w:t xml:space="preserve"> able to overcome extreme harvest effects and allow for species 1 to dominate across any harvest rate (Fig. 2). </w:t>
       </w:r>
-      <w:commentRangeStart w:id="53"/>
+      <w:commentRangeStart w:id="57"/>
       <w:r>
         <w:rPr>
           <w:rFonts w:ascii="Times New Roman" w:hAnsi="Times New Roman" w:cs="Times New Roman"/>
         </w:rPr>
         <w:t>These analyses were also conducted in a model scenario where the undesirable species (species 2) was initially dominant the and management goal was to flip the system to favor species 1.</w:t>
       </w:r>
-      <w:commentRangeEnd w:id="53"/>
+      <w:commentRangeEnd w:id="57"/>
       <w:r>
         <w:rPr>
           <w:rStyle w:val="CommentReference"/>
         </w:rPr>
-        <w:commentReference w:id="53"/>
+        <w:commentReference w:id="57"/>
       </w:r>
       <w:r>
         <w:rPr>
@@ -6833,29 +7098,29 @@
           <w:rFonts w:ascii="Times New Roman" w:hAnsi="Times New Roman" w:cs="Times New Roman"/>
         </w:rPr>
       </w:pPr>
-      <w:commentRangeStart w:id="54"/>
-      <w:commentRangeStart w:id="55"/>
+      <w:commentRangeStart w:id="58"/>
+      <w:commentRangeStart w:id="59"/>
       <w:r>
         <w:rPr>
           <w:rFonts w:ascii="Times New Roman" w:hAnsi="Times New Roman" w:cs="Times New Roman"/>
         </w:rPr>
         <w:t>Figure 2.</w:t>
       </w:r>
-      <w:commentRangeEnd w:id="54"/>
+      <w:commentRangeEnd w:id="58"/>
       <w:r>
         <w:rPr>
           <w:rStyle w:val="CommentReference"/>
           <w:i w:val="0"/>
         </w:rPr>
-        <w:commentReference w:id="54"/>
-      </w:r>
-      <w:commentRangeEnd w:id="55"/>
+        <w:commentReference w:id="58"/>
+      </w:r>
+      <w:commentRangeEnd w:id="59"/>
       <w:r>
         <w:rPr>
           <w:rStyle w:val="CommentReference"/>
           <w:i w:val="0"/>
         </w:rPr>
-        <w:commentReference w:id="55"/>
+        <w:commentReference w:id="59"/>
       </w:r>
       <w:r>
         <w:rPr>
@@ -6981,20 +7246,20 @@
           <w:rFonts w:ascii="Times New Roman" w:hAnsi="Times New Roman" w:cs="Times New Roman"/>
         </w:rPr>
       </w:pPr>
-      <w:commentRangeStart w:id="56"/>
+      <w:commentRangeStart w:id="60"/>
       <w:r>
         <w:rPr>
           <w:rFonts w:ascii="Times New Roman" w:hAnsi="Times New Roman" w:cs="Times New Roman"/>
         </w:rPr>
         <w:t>Figure 3.</w:t>
       </w:r>
-      <w:commentRangeEnd w:id="56"/>
+      <w:commentRangeEnd w:id="60"/>
       <w:r>
         <w:rPr>
           <w:rStyle w:val="CommentReference"/>
           <w:i w:val="0"/>
         </w:rPr>
-        <w:commentReference w:id="56"/>
+        <w:commentReference w:id="60"/>
       </w:r>
       <w:r>
         <w:rPr>
@@ -7079,34 +7344,34 @@
         </w:rPr>
         <w:t xml:space="preserve"> where slow moving changes in habitat availability can drive an eventual flip in system state from species 1 to species 2. Management action can delay an inevitable transition through either stocking species 1 (Fig. 4b) or harvesting species 2 (Fig. 4c). In combination, managing both species may be able to prevent a regime shift altogether (Fig. 4d). </w:t>
       </w:r>
-      <w:commentRangeStart w:id="57"/>
+      <w:commentRangeStart w:id="61"/>
       <w:r>
         <w:rPr>
           <w:rFonts w:ascii="Times New Roman" w:hAnsi="Times New Roman" w:cs="Times New Roman"/>
         </w:rPr>
         <w:t xml:space="preserve">Management action here was limited to what might be feasible given time and budget constraints for most </w:t>
       </w:r>
-      <w:commentRangeStart w:id="58"/>
+      <w:commentRangeStart w:id="62"/>
       <w:r>
         <w:rPr>
           <w:rFonts w:ascii="Times New Roman" w:hAnsi="Times New Roman" w:cs="Times New Roman"/>
         </w:rPr>
         <w:t>managers</w:t>
       </w:r>
-      <w:commentRangeEnd w:id="57"/>
+      <w:commentRangeEnd w:id="61"/>
       <w:r>
         <w:rPr>
           <w:rStyle w:val="CommentReference"/>
           <w:rFonts w:ascii="Times New Roman" w:hAnsi="Times New Roman" w:cs="Times New Roman"/>
         </w:rPr>
-        <w:commentReference w:id="57"/>
-      </w:r>
-      <w:commentRangeEnd w:id="58"/>
+        <w:commentReference w:id="61"/>
+      </w:r>
+      <w:commentRangeEnd w:id="62"/>
       <w:r>
         <w:rPr>
           <w:rStyle w:val="CommentReference"/>
         </w:rPr>
-        <w:commentReference w:id="58"/>
+        <w:commentReference w:id="62"/>
       </w:r>
       <w:r>
         <w:rPr>
@@ -7213,20 +7478,20 @@
         </w:rPr>
         <w:t xml:space="preserve"> (panel C), or perhaps prevented altogether by stocking and harvesting (panel </w:t>
       </w:r>
-      <w:commentRangeStart w:id="59"/>
+      <w:commentRangeStart w:id="63"/>
       <w:r>
         <w:rPr>
           <w:rFonts w:ascii="Times New Roman" w:hAnsi="Times New Roman" w:cs="Times New Roman"/>
         </w:rPr>
         <w:t>D</w:t>
       </w:r>
-      <w:commentRangeEnd w:id="59"/>
+      <w:commentRangeEnd w:id="63"/>
       <w:r>
         <w:rPr>
           <w:rStyle w:val="CommentReference"/>
           <w:i w:val="0"/>
         </w:rPr>
-        <w:commentReference w:id="59"/>
+        <w:commentReference w:id="63"/>
       </w:r>
       <w:r>
         <w:rPr>
@@ -7258,7 +7523,7 @@
           <w:color w:val="auto"/>
         </w:rPr>
       </w:pPr>
-      <w:commentRangeStart w:id="60"/>
+      <w:commentRangeStart w:id="64"/>
       <w:r>
         <w:rPr>
           <w:rFonts w:ascii="Times New Roman" w:hAnsi="Times New Roman" w:cs="Times New Roman"/>
@@ -7266,7 +7531,7 @@
         </w:rPr>
         <w:t>Discussion</w:t>
       </w:r>
-      <w:commentRangeEnd w:id="60"/>
+      <w:commentRangeEnd w:id="64"/>
       <w:r>
         <w:rPr>
           <w:rStyle w:val="CommentReference"/>
@@ -7275,7 +7540,7 @@
           <w:bCs w:val="0"/>
           <w:color w:val="auto"/>
         </w:rPr>
-        <w:commentReference w:id="60"/>
+        <w:commentReference w:id="64"/>
       </w:r>
     </w:p>
     <w:p>
@@ -7295,12 +7560,12 @@
         <w:widowControl w:val="0"/>
         <w:suppressLineNumbers/>
         <w:rPr>
-          <w:del w:id="61" w:author="Chelsey Nieman" w:date="2020-12-09T10:21:00Z"/>
+          <w:del w:id="65" w:author="Chelsey Nieman" w:date="2020-12-09T10:21:00Z"/>
           <w:rFonts w:ascii="Times New Roman" w:hAnsi="Times New Roman" w:cs="Times New Roman"/>
           <w:i w:val="0"/>
         </w:rPr>
       </w:pPr>
-      <w:ins w:id="62" w:author="Chelsey Nieman" w:date="2020-12-09T10:21:00Z">
+      <w:ins w:id="66" w:author="Chelsey Nieman" w:date="2020-12-09T10:21:00Z">
         <w:r>
           <w:rPr>
             <w:rFonts w:ascii="Times New Roman" w:hAnsi="Times New Roman" w:cs="Times New Roman"/>
@@ -7309,7 +7574,7 @@
           <w:tab/>
         </w:r>
       </w:ins>
-      <w:del w:id="63" w:author="Chelsey Nieman" w:date="2020-12-09T10:21:00Z">
+      <w:del w:id="67" w:author="Chelsey Nieman" w:date="2020-12-09T10:21:00Z">
         <w:r>
           <w:rPr>
             <w:rFonts w:ascii="Times New Roman" w:hAnsi="Times New Roman" w:cs="Times New Roman"/>
@@ -7325,11 +7590,11 @@
         <w:widowControl w:val="0"/>
         <w:suppressLineNumbers/>
         <w:rPr>
-          <w:ins w:id="64" w:author="Chelsey Nieman" w:date="2020-12-09T09:56:00Z"/>
+          <w:ins w:id="68" w:author="Chelsey Nieman" w:date="2020-12-09T09:56:00Z"/>
           <w:rFonts w:ascii="Times New Roman" w:hAnsi="Times New Roman" w:cs="Times New Roman"/>
           <w:i w:val="0"/>
         </w:rPr>
-        <w:pPrChange w:id="65" w:author="Chelsey Nieman" w:date="2020-12-09T10:21:00Z">
+        <w:pPrChange w:id="69" w:author="Chelsey Nieman" w:date="2020-12-09T10:21:00Z">
           <w:pPr>
             <w:pStyle w:val="ImageCaption"/>
             <w:widowControl w:val="0"/>
@@ -7341,7 +7606,7 @@
           </w:pPr>
         </w:pPrChange>
       </w:pPr>
-      <w:commentRangeStart w:id="66"/>
+      <w:commentRangeStart w:id="70"/>
       <w:r>
         <w:rPr>
           <w:rFonts w:ascii="Times New Roman" w:hAnsi="Times New Roman" w:cs="Times New Roman"/>
@@ -7349,13 +7614,13 @@
         </w:rPr>
         <w:t>Sudden</w:t>
       </w:r>
-      <w:commentRangeEnd w:id="66"/>
+      <w:commentRangeEnd w:id="70"/>
       <w:r>
         <w:rPr>
           <w:rStyle w:val="CommentReference"/>
           <w:i w:val="0"/>
         </w:rPr>
-        <w:commentReference w:id="66"/>
+        <w:commentReference w:id="70"/>
       </w:r>
       <w:r>
         <w:rPr>
@@ -7364,7 +7629,7 @@
         </w:rPr>
         <w:t>, unexpected regime shifts represent a growing threat to aquatic systems as human impacts on these systems grow and erode system resilience. Our relatively simple model of a multispecies recreational fishery describes how understanding the ecological interactions between species can allow a manager to creatively manage a system to reach desired outcomes where a single species management approach is infeasible or unable to reach those outcomes.</w:t>
       </w:r>
-      <w:ins w:id="67" w:author="Chelsey Nieman" w:date="2020-12-09T10:22:00Z">
+      <w:ins w:id="71" w:author="Chelsey Nieman" w:date="2020-12-09T10:22:00Z">
         <w:r>
           <w:rPr>
             <w:rFonts w:ascii="Times New Roman" w:hAnsi="Times New Roman" w:cs="Times New Roman"/>
@@ -7373,7 +7638,7 @@
           <w:t xml:space="preserve"> Here, we have illustrated how species interactions can result in non-linearity in a fisheries system, </w:t>
         </w:r>
       </w:ins>
-      <w:ins w:id="68" w:author="Chelsey Nieman" w:date="2020-12-09T10:23:00Z">
+      <w:ins w:id="72" w:author="Chelsey Nieman" w:date="2020-12-09T10:23:00Z">
         <w:r>
           <w:rPr>
             <w:rFonts w:ascii="Times New Roman" w:hAnsi="Times New Roman" w:cs="Times New Roman"/>
@@ -7381,7 +7646,7 @@
           </w:rPr>
           <w:t xml:space="preserve">which can ultimately result in transition </w:t>
         </w:r>
-        <w:del w:id="69" w:author="Colin Dassow" w:date="2020-12-09T15:46:00Z">
+        <w:del w:id="73" w:author="Colin Dassow" w:date="2020-12-09T15:46:00Z">
           <w:r>
             <w:rPr>
               <w:rFonts w:ascii="Times New Roman" w:hAnsi="Times New Roman" w:cs="Times New Roman"/>
@@ -7391,7 +7656,7 @@
           </w:r>
         </w:del>
       </w:ins>
-      <w:ins w:id="70" w:author="Colin Dassow" w:date="2020-12-09T15:46:00Z">
+      <w:ins w:id="74" w:author="Colin Dassow" w:date="2020-12-09T15:46:00Z">
         <w:r>
           <w:rPr>
             <w:rFonts w:ascii="Times New Roman" w:hAnsi="Times New Roman" w:cs="Times New Roman"/>
@@ -7400,9 +7665,7 @@
           <w:t>between</w:t>
         </w:r>
       </w:ins>
-      <w:bookmarkStart w:id="71" w:name="_GoBack"/>
-      <w:bookmarkEnd w:id="71"/>
-      <w:ins w:id="72" w:author="Chelsey Nieman" w:date="2020-12-09T10:23:00Z">
+      <w:ins w:id="75" w:author="Chelsey Nieman" w:date="2020-12-09T10:23:00Z">
         <w:r>
           <w:rPr>
             <w:rFonts w:ascii="Times New Roman" w:hAnsi="Times New Roman" w:cs="Times New Roman"/>
@@ -7411,7 +7674,7 @@
           <w:t xml:space="preserve"> alternative stable states. We further demonstrate how management interventions can be </w:t>
         </w:r>
       </w:ins>
-      <w:ins w:id="73" w:author="Chelsey Nieman" w:date="2020-12-09T10:24:00Z">
+      <w:ins w:id="76" w:author="Chelsey Nieman" w:date="2020-12-09T10:24:00Z">
         <w:r>
           <w:rPr>
             <w:rFonts w:ascii="Times New Roman" w:hAnsi="Times New Roman" w:cs="Times New Roman"/>
@@ -7420,7 +7683,7 @@
           <w:t xml:space="preserve">used to maintain stable states of a system through careful consideration of both human impacts and species interactions within the system. </w:t>
         </w:r>
       </w:ins>
-      <w:ins w:id="74" w:author="Chelsey Nieman" w:date="2020-12-09T10:25:00Z">
+      <w:ins w:id="77" w:author="Chelsey Nieman" w:date="2020-12-09T10:25:00Z">
         <w:r>
           <w:rPr>
             <w:rFonts w:ascii="Times New Roman" w:hAnsi="Times New Roman" w:cs="Times New Roman"/>
@@ -7436,39 +7699,7 @@
         <w:widowControl w:val="0"/>
         <w:suppressLineNumbers/>
         <w:rPr>
-          <w:del w:id="75" w:author="Chelsey Nieman" w:date="2020-12-09T10:19:00Z"/>
-          <w:rFonts w:ascii="Times New Roman" w:hAnsi="Times New Roman" w:cs="Times New Roman"/>
-          <w:i w:val="0"/>
-        </w:rPr>
-        <w:pPrChange w:id="76" w:author="Chelsey Nieman" w:date="2020-12-09T10:39:00Z">
-          <w:pPr>
-            <w:pStyle w:val="ImageCaption"/>
-            <w:widowControl w:val="0"/>
-            <w:numPr>
-              <w:numId w:val="5"/>
-            </w:numPr>
-            <w:suppressLineNumbers/>
-            <w:ind w:left="720" w:hanging="360"/>
-          </w:pPr>
-        </w:pPrChange>
-      </w:pPr>
-      <w:ins w:id="77" w:author="Chelsey Nieman" w:date="2020-12-09T10:39:00Z">
-        <w:r>
-          <w:rPr>
-            <w:rFonts w:ascii="Times New Roman" w:hAnsi="Times New Roman" w:cs="Times New Roman"/>
-            <w:i w:val="0"/>
-          </w:rPr>
-          <w:tab/>
-        </w:r>
-      </w:ins>
-    </w:p>
-    <w:p>
-      <w:pPr>
-        <w:pStyle w:val="ImageCaption"/>
-        <w:widowControl w:val="0"/>
-        <w:suppressLineNumbers/>
-        <w:rPr>
-          <w:del w:id="78" w:author="Chelsey Nieman" w:date="2020-12-09T12:08:00Z"/>
+          <w:del w:id="78" w:author="Chelsey Nieman" w:date="2020-12-09T10:19:00Z"/>
           <w:rFonts w:ascii="Times New Roman" w:hAnsi="Times New Roman" w:cs="Times New Roman"/>
           <w:i w:val="0"/>
         </w:rPr>
@@ -7484,139 +7715,15 @@
           </w:pPr>
         </w:pPrChange>
       </w:pPr>
-      <w:commentRangeStart w:id="80"/>
-      <w:r>
-        <w:rPr>
-          <w:rFonts w:ascii="Times New Roman" w:hAnsi="Times New Roman" w:cs="Times New Roman"/>
-          <w:i w:val="0"/>
-        </w:rPr>
-        <w:t>Managers</w:t>
-      </w:r>
-      <w:commentRangeEnd w:id="80"/>
-      <w:r>
-        <w:rPr>
-          <w:rStyle w:val="CommentReference"/>
-          <w:i w:val="0"/>
-        </w:rPr>
-        <w:commentReference w:id="80"/>
-      </w:r>
-      <w:r>
-        <w:rPr>
-          <w:rFonts w:ascii="Times New Roman" w:hAnsi="Times New Roman" w:cs="Times New Roman"/>
-          <w:i w:val="0"/>
-        </w:rPr>
-        <w:t xml:space="preserve"> are limited by </w:t>
-      </w:r>
-      <w:commentRangeStart w:id="81"/>
-      <w:commentRangeStart w:id="82"/>
-      <w:commentRangeStart w:id="83"/>
-      <w:r>
-        <w:rPr>
-          <w:rFonts w:ascii="Times New Roman" w:hAnsi="Times New Roman" w:cs="Times New Roman"/>
-          <w:i w:val="0"/>
-        </w:rPr>
-        <w:t>political, monetary, mechanical, and technological constraints</w:t>
-      </w:r>
-      <w:r>
-        <w:rPr>
-          <w:rFonts w:ascii="Times New Roman" w:hAnsi="Times New Roman" w:cs="Times New Roman"/>
-          <w:i w:val="0"/>
-        </w:rPr>
-        <w:t xml:space="preserve"> when confronting complex management problems</w:t>
-      </w:r>
-      <w:commentRangeEnd w:id="81"/>
-      <w:r>
-        <w:rPr>
-          <w:rStyle w:val="CommentReference"/>
-          <w:i w:val="0"/>
-        </w:rPr>
-        <w:commentReference w:id="81"/>
-      </w:r>
-      <w:commentRangeEnd w:id="82"/>
-      <w:r>
-        <w:rPr>
-          <w:rStyle w:val="CommentReference"/>
-          <w:i w:val="0"/>
-        </w:rPr>
-        <w:commentReference w:id="82"/>
-      </w:r>
-      <w:commentRangeEnd w:id="83"/>
-      <w:r>
-        <w:rPr>
-          <w:rStyle w:val="CommentReference"/>
-          <w:i w:val="0"/>
-        </w:rPr>
-        <w:commentReference w:id="83"/>
-      </w:r>
-      <w:r>
-        <w:rPr>
-          <w:rFonts w:ascii="Times New Roman" w:hAnsi="Times New Roman" w:cs="Times New Roman"/>
-          <w:i w:val="0"/>
-        </w:rPr>
-        <w:t xml:space="preserve">. Most commonly, fishery managers turn to one of four different tools for preventing or mitigating the negative impacts of humans on the </w:t>
-      </w:r>
-      <w:r>
-        <w:rPr>
-          <w:rFonts w:ascii="Times New Roman" w:hAnsi="Times New Roman" w:cs="Times New Roman"/>
-          <w:i w:val="0"/>
-        </w:rPr>
-        <w:lastRenderedPageBreak/>
-        <w:t>system</w:t>
-      </w:r>
-      <w:ins w:id="84" w:author="Chelsey Nieman" w:date="2020-12-09T10:40:00Z">
+      <w:ins w:id="80" w:author="Chelsey Nieman" w:date="2020-12-09T10:39:00Z">
         <w:r>
           <w:rPr>
             <w:rFonts w:ascii="Times New Roman" w:hAnsi="Times New Roman" w:cs="Times New Roman"/>
             <w:i w:val="0"/>
           </w:rPr>
-          <w:t>; (1) Stocking, (2) harvest regulation (e.g., length and bag limits), (3) habitat modification, and (4) fishery closure</w:t>
+          <w:tab/>
         </w:r>
       </w:ins>
-      <w:ins w:id="85" w:author="Chelsey Nieman" w:date="2020-12-09T10:41:00Z">
-        <w:r>
-          <w:rPr>
-            <w:rFonts w:ascii="Times New Roman" w:hAnsi="Times New Roman" w:cs="Times New Roman"/>
-            <w:i w:val="0"/>
-          </w:rPr>
-          <w:t xml:space="preserve"> (either temporary or permanent)</w:t>
-        </w:r>
-      </w:ins>
-      <w:ins w:id="86" w:author="Chelsey Nieman" w:date="2020-12-09T10:40:00Z">
-        <w:r>
-          <w:rPr>
-            <w:rFonts w:ascii="Times New Roman" w:hAnsi="Times New Roman" w:cs="Times New Roman"/>
-            <w:i w:val="0"/>
-          </w:rPr>
-          <w:t xml:space="preserve">. </w:t>
-        </w:r>
-      </w:ins>
-      <w:ins w:id="87" w:author="Chelsey Nieman" w:date="2020-12-09T10:43:00Z">
-        <w:r>
-          <w:rPr>
-            <w:rFonts w:ascii="Times New Roman" w:hAnsi="Times New Roman" w:cs="Times New Roman"/>
-            <w:i w:val="0"/>
-          </w:rPr>
-          <w:t xml:space="preserve">While each of these management interventions has a history of success in certain circumstances, management response to disturbance and change in a system is not always straightforward. </w:t>
-        </w:r>
-      </w:ins>
-      <w:ins w:id="88" w:author="Chelsey Nieman" w:date="2020-12-09T12:07:00Z">
-        <w:r>
-          <w:rPr>
-            <w:rFonts w:ascii="Times New Roman" w:hAnsi="Times New Roman" w:cs="Times New Roman"/>
-            <w:i w:val="0"/>
-          </w:rPr>
-          <w:t xml:space="preserve">Often, </w:t>
-        </w:r>
-      </w:ins>
-      <w:del w:id="89" w:author="Chelsey Nieman" w:date="2020-12-09T10:40:00Z">
-        <w:r>
-          <w:rPr>
-            <w:rFonts w:ascii="Times New Roman" w:hAnsi="Times New Roman" w:cs="Times New Roman"/>
-            <w:i w:val="0"/>
-          </w:rPr>
-          <w:delText xml:space="preserve">. </w:delText>
-        </w:r>
-      </w:del>
     </w:p>
     <w:p>
       <w:pPr>
@@ -7624,30 +7731,153 @@
         <w:widowControl w:val="0"/>
         <w:suppressLineNumbers/>
         <w:rPr>
-          <w:del w:id="90" w:author="Chelsey Nieman" w:date="2020-12-09T10:41:00Z"/>
+          <w:del w:id="81" w:author="Chelsey Nieman" w:date="2020-12-09T12:08:00Z"/>
           <w:rFonts w:ascii="Times New Roman" w:hAnsi="Times New Roman" w:cs="Times New Roman"/>
           <w:i w:val="0"/>
         </w:rPr>
-        <w:pPrChange w:id="91" w:author="Chelsey Nieman" w:date="2020-12-09T12:08:00Z">
+        <w:pPrChange w:id="82" w:author="Chelsey Nieman" w:date="2020-12-09T10:39:00Z">
           <w:pPr>
             <w:pStyle w:val="ImageCaption"/>
             <w:widowControl w:val="0"/>
             <w:numPr>
-              <w:ilvl w:val="2"/>
               <w:numId w:val="5"/>
             </w:numPr>
             <w:suppressLineNumbers/>
-            <w:ind w:left="2160" w:hanging="180"/>
+            <w:ind w:left="720" w:hanging="360"/>
           </w:pPr>
         </w:pPrChange>
       </w:pPr>
-      <w:del w:id="92" w:author="Chelsey Nieman" w:date="2020-12-09T10:41:00Z">
+      <w:commentRangeStart w:id="83"/>
+      <w:r>
+        <w:rPr>
+          <w:rFonts w:ascii="Times New Roman" w:hAnsi="Times New Roman" w:cs="Times New Roman"/>
+          <w:i w:val="0"/>
+        </w:rPr>
+        <w:t>Managers</w:t>
+      </w:r>
+      <w:commentRangeEnd w:id="83"/>
+      <w:r>
+        <w:rPr>
+          <w:rStyle w:val="CommentReference"/>
+          <w:i w:val="0"/>
+        </w:rPr>
+        <w:commentReference w:id="83"/>
+      </w:r>
+      <w:r>
+        <w:rPr>
+          <w:rFonts w:ascii="Times New Roman" w:hAnsi="Times New Roman" w:cs="Times New Roman"/>
+          <w:i w:val="0"/>
+        </w:rPr>
+        <w:t xml:space="preserve"> are limited by </w:t>
+      </w:r>
+      <w:commentRangeStart w:id="84"/>
+      <w:commentRangeStart w:id="85"/>
+      <w:commentRangeStart w:id="86"/>
+      <w:r>
+        <w:rPr>
+          <w:rFonts w:ascii="Times New Roman" w:hAnsi="Times New Roman" w:cs="Times New Roman"/>
+          <w:i w:val="0"/>
+        </w:rPr>
+        <w:t>political, monetary, mechanical, and technological constraints</w:t>
+      </w:r>
+      <w:r>
+        <w:rPr>
+          <w:rFonts w:ascii="Times New Roman" w:hAnsi="Times New Roman" w:cs="Times New Roman"/>
+          <w:i w:val="0"/>
+        </w:rPr>
+        <w:t xml:space="preserve"> when confronting complex management problems</w:t>
+      </w:r>
+      <w:commentRangeEnd w:id="84"/>
+      <w:r>
+        <w:rPr>
+          <w:rStyle w:val="CommentReference"/>
+          <w:i w:val="0"/>
+        </w:rPr>
+        <w:commentReference w:id="84"/>
+      </w:r>
+      <w:commentRangeEnd w:id="85"/>
+      <w:r>
+        <w:rPr>
+          <w:rStyle w:val="CommentReference"/>
+          <w:i w:val="0"/>
+        </w:rPr>
+        <w:commentReference w:id="85"/>
+      </w:r>
+      <w:commentRangeEnd w:id="86"/>
+      <w:r>
+        <w:rPr>
+          <w:rStyle w:val="CommentReference"/>
+          <w:i w:val="0"/>
+        </w:rPr>
+        <w:commentReference w:id="86"/>
+      </w:r>
+      <w:r>
+        <w:rPr>
+          <w:rFonts w:ascii="Times New Roman" w:hAnsi="Times New Roman" w:cs="Times New Roman"/>
+          <w:i w:val="0"/>
+        </w:rPr>
+        <w:t xml:space="preserve">. Most commonly, fishery managers turn to one of four different tools for preventing or mitigating the negative impacts of humans on the </w:t>
+      </w:r>
+      <w:r>
+        <w:rPr>
+          <w:rFonts w:ascii="Times New Roman" w:hAnsi="Times New Roman" w:cs="Times New Roman"/>
+          <w:i w:val="0"/>
+        </w:rPr>
+        <w:lastRenderedPageBreak/>
+        <w:t>system</w:t>
+      </w:r>
+      <w:ins w:id="87" w:author="Chelsey Nieman" w:date="2020-12-09T10:40:00Z">
         <w:r>
           <w:rPr>
             <w:rFonts w:ascii="Times New Roman" w:hAnsi="Times New Roman" w:cs="Times New Roman"/>
             <w:i w:val="0"/>
           </w:rPr>
-          <w:delText>Stocking</w:delText>
+          <w:t>; (1) Stocking, (2) harvest regulation (e.g., length and bag limits), (3) habitat modification, and (4) fishery closure</w:t>
+        </w:r>
+      </w:ins>
+      <w:ins w:id="88" w:author="Chelsey Nieman" w:date="2020-12-09T10:41:00Z">
+        <w:r>
+          <w:rPr>
+            <w:rFonts w:ascii="Times New Roman" w:hAnsi="Times New Roman" w:cs="Times New Roman"/>
+            <w:i w:val="0"/>
+          </w:rPr>
+          <w:t xml:space="preserve"> (either temporary or permanent)</w:t>
+        </w:r>
+      </w:ins>
+      <w:ins w:id="89" w:author="Chelsey Nieman" w:date="2020-12-09T10:40:00Z">
+        <w:r>
+          <w:rPr>
+            <w:rFonts w:ascii="Times New Roman" w:hAnsi="Times New Roman" w:cs="Times New Roman"/>
+            <w:i w:val="0"/>
+          </w:rPr>
+          <w:t xml:space="preserve">. </w:t>
+        </w:r>
+      </w:ins>
+      <w:ins w:id="90" w:author="Chelsey Nieman" w:date="2020-12-09T10:43:00Z">
+        <w:r>
+          <w:rPr>
+            <w:rFonts w:ascii="Times New Roman" w:hAnsi="Times New Roman" w:cs="Times New Roman"/>
+            <w:i w:val="0"/>
+          </w:rPr>
+          <w:t xml:space="preserve">While each of these management interventions has a history of success in certain circumstances, management response to disturbance and change in a system is not always straightforward. </w:t>
+        </w:r>
+      </w:ins>
+      <w:ins w:id="91" w:author="Chelsey Nieman" w:date="2020-12-09T12:07:00Z">
+        <w:r>
+          <w:rPr>
+            <w:rFonts w:ascii="Times New Roman" w:hAnsi="Times New Roman" w:cs="Times New Roman"/>
+            <w:i w:val="0"/>
+          </w:rPr>
+          <w:t xml:space="preserve">Often, </w:t>
+        </w:r>
+      </w:ins>
+      <w:del w:id="92" w:author="Chelsey Nieman" w:date="2020-12-09T10:40:00Z">
+        <w:r>
+          <w:rPr>
+            <w:rFonts w:ascii="Times New Roman" w:hAnsi="Times New Roman" w:cs="Times New Roman"/>
+            <w:i w:val="0"/>
+          </w:rPr>
+          <w:delText xml:space="preserve">. </w:delText>
         </w:r>
       </w:del>
     </w:p>
@@ -7680,7 +7910,7 @@
             <w:rFonts w:ascii="Times New Roman" w:hAnsi="Times New Roman" w:cs="Times New Roman"/>
             <w:i w:val="0"/>
           </w:rPr>
-          <w:delText>Harvest regulation (length &amp; bag limits)</w:delText>
+          <w:delText>Stocking</w:delText>
         </w:r>
       </w:del>
     </w:p>
@@ -7713,7 +7943,7 @@
             <w:rFonts w:ascii="Times New Roman" w:hAnsi="Times New Roman" w:cs="Times New Roman"/>
             <w:i w:val="0"/>
           </w:rPr>
-          <w:delText>Habitat modification</w:delText>
+          <w:delText>Harvest regulation (length &amp; bag limits)</w:delText>
         </w:r>
       </w:del>
     </w:p>
@@ -7746,7 +7976,7 @@
             <w:rFonts w:ascii="Times New Roman" w:hAnsi="Times New Roman" w:cs="Times New Roman"/>
             <w:i w:val="0"/>
           </w:rPr>
-          <w:delText>Fishery closure (temporary or permanent)</w:delText>
+          <w:delText>Habitat modification</w:delText>
         </w:r>
       </w:del>
     </w:p>
@@ -7756,10 +7986,43 @@
         <w:widowControl w:val="0"/>
         <w:suppressLineNumbers/>
         <w:rPr>
+          <w:del w:id="102" w:author="Chelsey Nieman" w:date="2020-12-09T10:41:00Z"/>
           <w:rFonts w:ascii="Times New Roman" w:hAnsi="Times New Roman" w:cs="Times New Roman"/>
           <w:i w:val="0"/>
         </w:rPr>
-        <w:pPrChange w:id="102" w:author="Chelsey Nieman" w:date="2020-12-09T12:08:00Z">
+        <w:pPrChange w:id="103" w:author="Chelsey Nieman" w:date="2020-12-09T12:08:00Z">
+          <w:pPr>
+            <w:pStyle w:val="ImageCaption"/>
+            <w:widowControl w:val="0"/>
+            <w:numPr>
+              <w:ilvl w:val="2"/>
+              <w:numId w:val="5"/>
+            </w:numPr>
+            <w:suppressLineNumbers/>
+            <w:ind w:left="2160" w:hanging="180"/>
+          </w:pPr>
+        </w:pPrChange>
+      </w:pPr>
+      <w:del w:id="104" w:author="Chelsey Nieman" w:date="2020-12-09T10:41:00Z">
+        <w:r>
+          <w:rPr>
+            <w:rFonts w:ascii="Times New Roman" w:hAnsi="Times New Roman" w:cs="Times New Roman"/>
+            <w:i w:val="0"/>
+          </w:rPr>
+          <w:delText>Fishery closure (temporary or permanent)</w:delText>
+        </w:r>
+      </w:del>
+    </w:p>
+    <w:p>
+      <w:pPr>
+        <w:pStyle w:val="ImageCaption"/>
+        <w:widowControl w:val="0"/>
+        <w:suppressLineNumbers/>
+        <w:rPr>
+          <w:rFonts w:ascii="Times New Roman" w:hAnsi="Times New Roman" w:cs="Times New Roman"/>
+          <w:i w:val="0"/>
+        </w:rPr>
+        <w:pPrChange w:id="105" w:author="Chelsey Nieman" w:date="2020-12-09T12:08:00Z">
           <w:pPr>
             <w:pStyle w:val="ImageCaption"/>
             <w:widowControl w:val="0"/>
@@ -7772,7 +8035,7 @@
           </w:pPr>
         </w:pPrChange>
       </w:pPr>
-      <w:ins w:id="103" w:author="Chelsey Nieman" w:date="2020-12-09T12:08:00Z">
+      <w:ins w:id="106" w:author="Chelsey Nieman" w:date="2020-12-09T12:08:00Z">
         <w:r>
           <w:rPr>
             <w:rFonts w:ascii="Times New Roman" w:hAnsi="Times New Roman" w:cs="Times New Roman"/>
@@ -7781,7 +8044,7 @@
           <w:t>t</w:t>
         </w:r>
       </w:ins>
-      <w:del w:id="104" w:author="Chelsey Nieman" w:date="2020-12-09T12:08:00Z">
+      <w:del w:id="107" w:author="Chelsey Nieman" w:date="2020-12-09T12:08:00Z">
         <w:r>
           <w:rPr>
             <w:rFonts w:ascii="Times New Roman" w:hAnsi="Times New Roman" w:cs="Times New Roman"/>
@@ -7797,7 +8060,7 @@
         </w:rPr>
         <w:t>hese actions</w:t>
       </w:r>
-      <w:del w:id="105" w:author="Chelsey Nieman" w:date="2020-12-09T12:08:00Z">
+      <w:del w:id="108" w:author="Chelsey Nieman" w:date="2020-12-09T12:08:00Z">
         <w:r>
           <w:rPr>
             <w:rFonts w:ascii="Times New Roman" w:hAnsi="Times New Roman" w:cs="Times New Roman"/>
@@ -7834,7 +8097,7 @@
         </w:rPr>
         <w:t xml:space="preserve"> (fig. 2)</w:t>
       </w:r>
-      <w:ins w:id="106" w:author="Chelsey Nieman" w:date="2020-12-09T12:08:00Z">
+      <w:ins w:id="109" w:author="Chelsey Nieman" w:date="2020-12-09T12:08:00Z">
         <w:r>
           <w:rPr>
             <w:rFonts w:ascii="Times New Roman" w:hAnsi="Times New Roman" w:cs="Times New Roman"/>
@@ -7858,7 +8121,8 @@
           <w:i w:val="0"/>
         </w:rPr>
       </w:pPr>
-      <w:commentRangeStart w:id="107"/>
+      <w:commentRangeStart w:id="110"/>
+      <w:commentRangeStart w:id="111"/>
       <w:r>
         <w:rPr>
           <w:rFonts w:ascii="Times New Roman" w:hAnsi="Times New Roman" w:cs="Times New Roman"/>
@@ -7866,13 +8130,21 @@
         </w:rPr>
         <w:t>2 examples</w:t>
       </w:r>
-      <w:commentRangeEnd w:id="107"/>
+      <w:commentRangeEnd w:id="110"/>
       <w:r>
         <w:rPr>
           <w:rStyle w:val="CommentReference"/>
           <w:i w:val="0"/>
         </w:rPr>
-        <w:commentReference w:id="107"/>
+        <w:commentReference w:id="110"/>
+      </w:r>
+      <w:commentRangeEnd w:id="111"/>
+      <w:r>
+        <w:rPr>
+          <w:rStyle w:val="CommentReference"/>
+          <w:i w:val="0"/>
+        </w:rPr>
+        <w:commentReference w:id="111"/>
       </w:r>
       <w:r>
         <w:rPr>
@@ -7914,7 +8186,7 @@
         </w:numPr>
         <w:suppressLineNumbers/>
         <w:rPr>
-          <w:ins w:id="108" w:author="Chelsey Nieman" w:date="2020-12-09T12:12:00Z"/>
+          <w:ins w:id="112" w:author="Chelsey Nieman" w:date="2020-12-09T12:12:00Z"/>
           <w:rFonts w:ascii="Times New Roman" w:hAnsi="Times New Roman" w:cs="Times New Roman"/>
           <w:i w:val="0"/>
         </w:rPr>
@@ -7940,7 +8212,7 @@
           <w:rFonts w:ascii="Times New Roman" w:hAnsi="Times New Roman" w:cs="Times New Roman"/>
           <w:i w:val="0"/>
         </w:rPr>
-        <w:pPrChange w:id="109" w:author="Chelsey Nieman" w:date="2020-12-09T12:12:00Z">
+        <w:pPrChange w:id="113" w:author="Chelsey Nieman" w:date="2020-12-09T12:12:00Z">
           <w:pPr>
             <w:pStyle w:val="ImageCaption"/>
             <w:widowControl w:val="0"/>
@@ -7953,7 +8225,7 @@
           </w:pPr>
         </w:pPrChange>
       </w:pPr>
-      <w:ins w:id="110" w:author="Chelsey Nieman" w:date="2020-12-09T12:12:00Z">
+      <w:ins w:id="114" w:author="Chelsey Nieman" w:date="2020-12-09T12:12:00Z">
         <w:r>
           <w:rPr>
             <w:rFonts w:ascii="Times New Roman" w:hAnsi="Times New Roman" w:cs="Times New Roman"/>
@@ -7962,7 +8234,7 @@
           <w:t xml:space="preserve">One example of the incorporation of non-linearity in a fishery system is within the safe operating space literature. Here, the focus is on managing dynamic fisheries within a </w:t>
         </w:r>
       </w:ins>
-      <w:ins w:id="111" w:author="Chelsey Nieman" w:date="2020-12-09T12:13:00Z">
+      <w:ins w:id="115" w:author="Chelsey Nieman" w:date="2020-12-09T12:13:00Z">
         <w:r>
           <w:rPr>
             <w:rFonts w:ascii="Times New Roman" w:hAnsi="Times New Roman" w:cs="Times New Roman"/>
@@ -8040,7 +8312,7 @@
         </w:numPr>
         <w:suppressLineNumbers/>
         <w:rPr>
-          <w:ins w:id="112" w:author="Chelsey Nieman" w:date="2020-12-09T12:15:00Z"/>
+          <w:ins w:id="116" w:author="Chelsey Nieman" w:date="2020-12-09T12:15:00Z"/>
           <w:rFonts w:ascii="Times New Roman" w:hAnsi="Times New Roman" w:cs="Times New Roman"/>
           <w:i w:val="0"/>
         </w:rPr>
@@ -8080,7 +8352,7 @@
           <w:rFonts w:ascii="Times New Roman" w:hAnsi="Times New Roman" w:cs="Times New Roman"/>
           <w:i w:val="0"/>
         </w:rPr>
-        <w:pPrChange w:id="113" w:author="Chelsey Nieman" w:date="2020-12-09T12:15:00Z">
+        <w:pPrChange w:id="117" w:author="Chelsey Nieman" w:date="2020-12-09T12:15:00Z">
           <w:pPr>
             <w:pStyle w:val="ImageCaption"/>
             <w:widowControl w:val="0"/>
@@ -8093,8 +8365,8 @@
           </w:pPr>
         </w:pPrChange>
       </w:pPr>
-      <w:commentRangeStart w:id="114"/>
-      <w:ins w:id="115" w:author="Chelsey Nieman" w:date="2020-12-09T12:15:00Z">
+      <w:commentRangeStart w:id="118"/>
+      <w:ins w:id="119" w:author="Chelsey Nieman" w:date="2020-12-09T12:15:00Z">
         <w:r>
           <w:rPr>
             <w:rFonts w:ascii="Times New Roman" w:hAnsi="Times New Roman" w:cs="Times New Roman"/>
@@ -8103,17 +8375,17 @@
           <w:t>Cost</w:t>
         </w:r>
       </w:ins>
-      <w:commentRangeEnd w:id="114"/>
-      <w:ins w:id="116" w:author="Chelsey Nieman" w:date="2020-12-09T12:19:00Z">
+      <w:commentRangeEnd w:id="118"/>
+      <w:ins w:id="120" w:author="Chelsey Nieman" w:date="2020-12-09T12:19:00Z">
         <w:r>
           <w:rPr>
             <w:rStyle w:val="CommentReference"/>
             <w:i w:val="0"/>
           </w:rPr>
-          <w:commentReference w:id="114"/>
+          <w:commentReference w:id="118"/>
         </w:r>
       </w:ins>
-      <w:ins w:id="117" w:author="Chelsey Nieman" w:date="2020-12-09T12:15:00Z">
+      <w:ins w:id="121" w:author="Chelsey Nieman" w:date="2020-12-09T12:15:00Z">
         <w:r>
           <w:rPr>
             <w:rFonts w:ascii="Times New Roman" w:hAnsi="Times New Roman" w:cs="Times New Roman"/>
@@ -8122,7 +8394,7 @@
           <w:t xml:space="preserve"> of management intervention are often a limiting factor that can drive management decisions. Here, however, we illustrate </w:t>
         </w:r>
       </w:ins>
-      <w:ins w:id="118" w:author="Chelsey Nieman" w:date="2020-12-09T12:17:00Z">
+      <w:ins w:id="122" w:author="Chelsey Nieman" w:date="2020-12-09T12:17:00Z">
         <w:r>
           <w:rPr>
             <w:rFonts w:ascii="Times New Roman" w:hAnsi="Times New Roman" w:cs="Times New Roman"/>
@@ -8131,7 +8403,7 @@
           <w:t>how ecological interactions might be a</w:t>
         </w:r>
       </w:ins>
-      <w:ins w:id="119" w:author="Chelsey Nieman" w:date="2020-12-09T12:15:00Z">
+      <w:ins w:id="123" w:author="Chelsey Nieman" w:date="2020-12-09T12:15:00Z">
         <w:r>
           <w:rPr>
             <w:rFonts w:ascii="Times New Roman" w:hAnsi="Times New Roman" w:cs="Times New Roman"/>
@@ -8140,7 +8412,7 @@
           <w:t xml:space="preserve"> reason why stocking might not be the most effectiv</w:t>
         </w:r>
       </w:ins>
-      <w:ins w:id="120" w:author="Chelsey Nieman" w:date="2020-12-09T12:16:00Z">
+      <w:ins w:id="124" w:author="Chelsey Nieman" w:date="2020-12-09T12:16:00Z">
         <w:r>
           <w:rPr>
             <w:rFonts w:ascii="Times New Roman" w:hAnsi="Times New Roman" w:cs="Times New Roman"/>
@@ -8149,7 +8421,7 @@
           <w:t xml:space="preserve">e management action. Our model shows that lower cost options, such as harvest controls </w:t>
         </w:r>
       </w:ins>
-      <w:ins w:id="121" w:author="Chelsey Nieman" w:date="2020-12-09T12:21:00Z">
+      <w:ins w:id="125" w:author="Chelsey Nieman" w:date="2020-12-09T12:21:00Z">
         <w:r>
           <w:rPr>
             <w:rFonts w:ascii="Times New Roman" w:hAnsi="Times New Roman" w:cs="Times New Roman"/>
@@ -8158,7 +8430,7 @@
           <w:t xml:space="preserve">of the target species or through management of a competitor species </w:t>
         </w:r>
       </w:ins>
-      <w:ins w:id="122" w:author="Chelsey Nieman" w:date="2020-12-09T12:16:00Z">
+      <w:ins w:id="126" w:author="Chelsey Nieman" w:date="2020-12-09T12:16:00Z">
         <w:r>
           <w:rPr>
             <w:rFonts w:ascii="Times New Roman" w:hAnsi="Times New Roman" w:cs="Times New Roman"/>
@@ -8167,8 +8439,9 @@
           <w:t xml:space="preserve">can often be more effective than stocking in producing favorable outcomes. </w:t>
         </w:r>
       </w:ins>
-      <w:commentRangeStart w:id="123"/>
-      <w:ins w:id="124" w:author="Chelsey Nieman" w:date="2020-12-09T12:18:00Z">
+      <w:commentRangeStart w:id="127"/>
+      <w:commentRangeStart w:id="128"/>
+      <w:ins w:id="129" w:author="Chelsey Nieman" w:date="2020-12-09T12:18:00Z">
         <w:r>
           <w:rPr>
             <w:rFonts w:ascii="Times New Roman" w:hAnsi="Times New Roman" w:cs="Times New Roman"/>
@@ -8177,7 +8450,7 @@
           <w:t>T</w:t>
         </w:r>
       </w:ins>
-      <w:ins w:id="125" w:author="Chelsey Nieman" w:date="2020-12-09T12:16:00Z">
+      <w:ins w:id="130" w:author="Chelsey Nieman" w:date="2020-12-09T12:16:00Z">
         <w:r>
           <w:rPr>
             <w:rFonts w:ascii="Times New Roman" w:hAnsi="Times New Roman" w:cs="Times New Roman"/>
@@ -8186,7 +8459,7 @@
           <w:t>here are o</w:t>
         </w:r>
       </w:ins>
-      <w:ins w:id="126" w:author="Chelsey Nieman" w:date="2020-12-09T12:17:00Z">
+      <w:ins w:id="131" w:author="Chelsey Nieman" w:date="2020-12-09T12:17:00Z">
         <w:r>
           <w:rPr>
             <w:rFonts w:ascii="Times New Roman" w:hAnsi="Times New Roman" w:cs="Times New Roman"/>
@@ -8195,7 +8468,7 @@
           <w:t xml:space="preserve">ther drivers that influence the effectiveness of stocking in a system (e.g., habitat loss, climate change), </w:t>
         </w:r>
       </w:ins>
-      <w:ins w:id="127" w:author="Chelsey Nieman" w:date="2020-12-09T12:18:00Z">
+      <w:ins w:id="132" w:author="Chelsey Nieman" w:date="2020-12-09T12:18:00Z">
         <w:r>
           <w:rPr>
             <w:rFonts w:ascii="Times New Roman" w:hAnsi="Times New Roman" w:cs="Times New Roman"/>
@@ -8204,16 +8477,24 @@
           <w:t xml:space="preserve">highlighting the importance of considering factors beyond harvest in management decision making. </w:t>
         </w:r>
       </w:ins>
-      <w:commentRangeEnd w:id="123"/>
-      <w:ins w:id="128" w:author="Chelsey Nieman" w:date="2020-12-09T12:20:00Z">
+      <w:commentRangeEnd w:id="127"/>
+      <w:ins w:id="133" w:author="Chelsey Nieman" w:date="2020-12-09T12:20:00Z">
         <w:r>
           <w:rPr>
             <w:rStyle w:val="CommentReference"/>
             <w:i w:val="0"/>
           </w:rPr>
-          <w:commentReference w:id="123"/>
+          <w:commentReference w:id="127"/>
         </w:r>
       </w:ins>
+      <w:commentRangeEnd w:id="128"/>
+      <w:r>
+        <w:rPr>
+          <w:rStyle w:val="CommentReference"/>
+          <w:i w:val="0"/>
+        </w:rPr>
+        <w:commentReference w:id="128"/>
+      </w:r>
     </w:p>
     <w:p>
       <w:pPr>
@@ -8225,11 +8506,11 @@
         </w:numPr>
         <w:suppressLineNumbers/>
         <w:rPr>
-          <w:del w:id="129" w:author="Chelsey Nieman" w:date="2020-12-09T12:15:00Z"/>
+          <w:del w:id="134" w:author="Chelsey Nieman" w:date="2020-12-09T12:15:00Z"/>
           <w:rFonts w:ascii="Times New Roman" w:hAnsi="Times New Roman" w:cs="Times New Roman"/>
           <w:i w:val="0"/>
         </w:rPr>
-        <w:pPrChange w:id="130" w:author="Chelsey Nieman" w:date="2020-12-09T12:14:00Z">
+        <w:pPrChange w:id="135" w:author="Chelsey Nieman" w:date="2020-12-09T12:14:00Z">
           <w:pPr>
             <w:pStyle w:val="ImageCaption"/>
             <w:widowControl w:val="0"/>
@@ -8242,7 +8523,7 @@
           </w:pPr>
         </w:pPrChange>
       </w:pPr>
-      <w:del w:id="131" w:author="Chelsey Nieman" w:date="2020-12-09T12:18:00Z">
+      <w:del w:id="136" w:author="Chelsey Nieman" w:date="2020-12-09T12:18:00Z">
         <w:r>
           <w:rPr>
             <w:rFonts w:ascii="Times New Roman" w:hAnsi="Times New Roman" w:cs="Times New Roman"/>
@@ -8294,7 +8575,7 @@
         </w:rPr>
         <w:t xml:space="preserve"> will continue to increase, and understanding species interactions can help us creatively manage these systems given the constraints on what managers can feasibly do. </w:t>
       </w:r>
-      <w:ins w:id="132" w:author="Chelsey Nieman" w:date="2020-12-09T12:31:00Z">
+      <w:ins w:id="137" w:author="Chelsey Nieman" w:date="2020-12-09T12:31:00Z">
         <w:r>
           <w:rPr>
             <w:rFonts w:ascii="Times New Roman" w:hAnsi="Times New Roman" w:cs="Times New Roman"/>
@@ -8302,7 +8583,8 @@
           </w:rPr>
           <w:t xml:space="preserve">Future work incorporating the cultivation effects of species-interactions can </w:t>
         </w:r>
-        <w:commentRangeStart w:id="133"/>
+        <w:commentRangeStart w:id="138"/>
+        <w:commentRangeStart w:id="139"/>
         <w:r>
           <w:rPr>
             <w:rFonts w:ascii="Times New Roman" w:hAnsi="Times New Roman" w:cs="Times New Roman"/>
@@ -8311,17 +8593,25 @@
           <w:t xml:space="preserve">provide empirical evidence supporting </w:t>
         </w:r>
       </w:ins>
-      <w:commentRangeEnd w:id="133"/>
-      <w:ins w:id="134" w:author="Chelsey Nieman" w:date="2020-12-09T12:33:00Z">
+      <w:commentRangeEnd w:id="138"/>
+      <w:ins w:id="140" w:author="Chelsey Nieman" w:date="2020-12-09T12:33:00Z">
         <w:r>
           <w:rPr>
             <w:rStyle w:val="CommentReference"/>
             <w:i w:val="0"/>
           </w:rPr>
-          <w:commentReference w:id="133"/>
+          <w:commentReference w:id="138"/>
         </w:r>
       </w:ins>
-      <w:ins w:id="135" w:author="Chelsey Nieman" w:date="2020-12-09T12:32:00Z">
+      <w:commentRangeEnd w:id="139"/>
+      <w:r>
+        <w:rPr>
+          <w:rStyle w:val="CommentReference"/>
+          <w:i w:val="0"/>
+        </w:rPr>
+        <w:commentReference w:id="139"/>
+      </w:r>
+      <w:ins w:id="141" w:author="Chelsey Nieman" w:date="2020-12-09T12:32:00Z">
         <w:r>
           <w:rPr>
             <w:rFonts w:ascii="Times New Roman" w:hAnsi="Times New Roman" w:cs="Times New Roman"/>
@@ -8330,7 +8620,7 @@
           <w:t xml:space="preserve">the importance of considering </w:t>
         </w:r>
       </w:ins>
-      <w:ins w:id="136" w:author="Chelsey Nieman" w:date="2020-12-09T12:33:00Z">
+      <w:ins w:id="142" w:author="Chelsey Nieman" w:date="2020-12-09T12:33:00Z">
         <w:r>
           <w:rPr>
             <w:rFonts w:ascii="Times New Roman" w:hAnsi="Times New Roman" w:cs="Times New Roman"/>
@@ -8339,7 +8629,7 @@
           <w:t xml:space="preserve">ecological interactions in the </w:t>
         </w:r>
       </w:ins>
-      <w:ins w:id="137" w:author="Chelsey Nieman" w:date="2020-12-09T12:32:00Z">
+      <w:ins w:id="143" w:author="Chelsey Nieman" w:date="2020-12-09T12:32:00Z">
         <w:r>
           <w:rPr>
             <w:rFonts w:ascii="Times New Roman" w:hAnsi="Times New Roman" w:cs="Times New Roman"/>
@@ -8348,7 +8638,7 @@
           <w:t>managing complex systems</w:t>
         </w:r>
       </w:ins>
-      <w:ins w:id="138" w:author="Chelsey Nieman" w:date="2020-12-09T12:33:00Z">
+      <w:ins w:id="144" w:author="Chelsey Nieman" w:date="2020-12-09T12:33:00Z">
         <w:r>
           <w:rPr>
             <w:rFonts w:ascii="Times New Roman" w:hAnsi="Times New Roman" w:cs="Times New Roman"/>
@@ -8368,7 +8658,7 @@
         </w:numPr>
         <w:suppressLineNumbers/>
         <w:rPr>
-          <w:del w:id="139" w:author="Chelsey Nieman" w:date="2020-12-09T12:21:00Z"/>
+          <w:del w:id="145" w:author="Chelsey Nieman" w:date="2020-12-09T12:21:00Z"/>
           <w:rFonts w:ascii="Times New Roman" w:hAnsi="Times New Roman" w:cs="Times New Roman"/>
           <w:i w:val="0"/>
         </w:rPr>
@@ -8405,7 +8695,7 @@
         </w:numPr>
         <w:suppressLineNumbers/>
         <w:rPr>
-          <w:ins w:id="140" w:author="Chelsey Nieman" w:date="2020-12-09T12:21:00Z"/>
+          <w:ins w:id="146" w:author="Chelsey Nieman" w:date="2020-12-09T12:21:00Z"/>
           <w:rFonts w:ascii="Times New Roman" w:hAnsi="Times New Roman" w:cs="Times New Roman"/>
           <w:i w:val="0"/>
         </w:rPr>
@@ -8425,8 +8715,9 @@
           <w:i w:val="0"/>
         </w:rPr>
       </w:pPr>
-      <w:commentRangeStart w:id="141"/>
-      <w:commentRangeStart w:id="142"/>
+      <w:commentRangeStart w:id="147"/>
+      <w:commentRangeStart w:id="148"/>
+      <w:commentRangeStart w:id="149"/>
       <w:r>
         <w:rPr>
           <w:rFonts w:ascii="Times New Roman" w:hAnsi="Times New Roman" w:cs="Times New Roman"/>
@@ -8434,30 +8725,38 @@
         </w:rPr>
         <w:t>While</w:t>
       </w:r>
-      <w:commentRangeEnd w:id="141"/>
-      <w:commentRangeEnd w:id="142"/>
+      <w:commentRangeEnd w:id="147"/>
+      <w:commentRangeEnd w:id="148"/>
       <w:r>
         <w:rPr>
           <w:rStyle w:val="CommentReference"/>
           <w:i w:val="0"/>
         </w:rPr>
-        <w:commentReference w:id="141"/>
-      </w:r>
+        <w:commentReference w:id="147"/>
+      </w:r>
+      <w:commentRangeEnd w:id="149"/>
       <w:r>
         <w:rPr>
           <w:rStyle w:val="CommentReference"/>
           <w:i w:val="0"/>
         </w:rPr>
-        <w:commentReference w:id="142"/>
-      </w:r>
-      <w:r>
-        <w:rPr>
-          <w:rFonts w:ascii="Times New Roman" w:hAnsi="Times New Roman" w:cs="Times New Roman"/>
+        <w:commentReference w:id="149"/>
+      </w:r>
+      <w:r>
+        <w:rPr>
+          <w:rStyle w:val="CommentReference"/>
           <w:i w:val="0"/>
         </w:rPr>
+        <w:commentReference w:id="148"/>
+      </w:r>
+      <w:r>
+        <w:rPr>
+          <w:rFonts w:ascii="Times New Roman" w:hAnsi="Times New Roman" w:cs="Times New Roman"/>
+          <w:i w:val="0"/>
+        </w:rPr>
         <w:t xml:space="preserve"> here our model focuses on a relatively simple two-species model, ultimately the ideas presented here should be applied in more complex systems</w:t>
       </w:r>
-      <w:ins w:id="143" w:author="Chelsey Nieman" w:date="2020-12-09T12:23:00Z">
+      <w:ins w:id="150" w:author="Chelsey Nieman" w:date="2020-12-09T12:23:00Z">
         <w:r>
           <w:rPr>
             <w:rFonts w:ascii="Times New Roman" w:hAnsi="Times New Roman" w:cs="Times New Roman"/>
@@ -8477,12 +8776,12 @@
         </w:numPr>
         <w:suppressLineNumbers/>
         <w:rPr>
-          <w:del w:id="144" w:author="Chelsey Nieman" w:date="2020-12-09T12:26:00Z"/>
+          <w:del w:id="151" w:author="Chelsey Nieman" w:date="2020-12-09T12:26:00Z"/>
           <w:rFonts w:ascii="Times New Roman" w:hAnsi="Times New Roman" w:cs="Times New Roman"/>
           <w:i w:val="0"/>
         </w:rPr>
       </w:pPr>
-      <w:ins w:id="145" w:author="Chelsey Nieman" w:date="2020-12-09T12:26:00Z">
+      <w:ins w:id="152" w:author="Chelsey Nieman" w:date="2020-12-09T12:26:00Z">
         <w:r>
           <w:rPr>
             <w:rFonts w:ascii="Times New Roman" w:hAnsi="Times New Roman" w:cs="Times New Roman"/>
@@ -8491,7 +8790,7 @@
           <w:t>M</w:t>
         </w:r>
       </w:ins>
-      <w:ins w:id="146" w:author="Chelsey Nieman" w:date="2020-12-09T12:24:00Z">
+      <w:ins w:id="153" w:author="Chelsey Nieman" w:date="2020-12-09T12:24:00Z">
         <w:r>
           <w:rPr>
             <w:rFonts w:ascii="Times New Roman" w:hAnsi="Times New Roman" w:cs="Times New Roman"/>
@@ -8500,7 +8799,7 @@
           <w:t>an</w:t>
         </w:r>
       </w:ins>
-      <w:ins w:id="147" w:author="Chelsey Nieman" w:date="2020-12-09T12:25:00Z">
+      <w:ins w:id="154" w:author="Chelsey Nieman" w:date="2020-12-09T12:25:00Z">
         <w:r>
           <w:rPr>
             <w:rFonts w:ascii="Times New Roman" w:hAnsi="Times New Roman" w:cs="Times New Roman"/>
@@ -8509,7 +8808,7 @@
           <w:t>agement goals, ultimately, are focused on maintaining a system in an ‘</w:t>
         </w:r>
       </w:ins>
-      <w:ins w:id="148" w:author="Chelsey Nieman" w:date="2020-12-09T12:26:00Z">
+      <w:ins w:id="155" w:author="Chelsey Nieman" w:date="2020-12-09T12:26:00Z">
         <w:r>
           <w:rPr>
             <w:rFonts w:ascii="Times New Roman" w:hAnsi="Times New Roman" w:cs="Times New Roman"/>
@@ -8526,7 +8825,7 @@
           <w:t xml:space="preserve">desires. </w:t>
         </w:r>
       </w:ins>
-      <w:ins w:id="149" w:author="Chelsey Nieman" w:date="2020-12-09T12:28:00Z">
+      <w:ins w:id="156" w:author="Chelsey Nieman" w:date="2020-12-09T12:28:00Z">
         <w:r>
           <w:rPr>
             <w:rFonts w:ascii="Times New Roman" w:hAnsi="Times New Roman" w:cs="Times New Roman"/>
@@ -8535,7 +8834,7 @@
           <w:t xml:space="preserve">An understanding of how </w:t>
         </w:r>
       </w:ins>
-      <w:ins w:id="150" w:author="Chelsey Nieman" w:date="2020-12-09T12:29:00Z">
+      <w:ins w:id="157" w:author="Chelsey Nieman" w:date="2020-12-09T12:29:00Z">
         <w:r>
           <w:rPr>
             <w:rFonts w:ascii="Times New Roman" w:hAnsi="Times New Roman" w:cs="Times New Roman"/>
@@ -8544,7 +8843,7 @@
           <w:t xml:space="preserve">ecological interactions (specifically through cultivation-depensation mechanisms) will respond to changing </w:t>
         </w:r>
       </w:ins>
-      <w:ins w:id="151" w:author="Chelsey Nieman" w:date="2020-12-09T12:30:00Z">
+      <w:ins w:id="158" w:author="Chelsey Nieman" w:date="2020-12-09T12:30:00Z">
         <w:r>
           <w:rPr>
             <w:rFonts w:ascii="Times New Roman" w:hAnsi="Times New Roman" w:cs="Times New Roman"/>
@@ -8553,7 +8852,7 @@
           <w:t xml:space="preserve">harvest pressure can reveal how managers can respond to changing demands from angler stakeholders in their system. </w:t>
         </w:r>
       </w:ins>
-      <w:del w:id="152" w:author="Chelsey Nieman" w:date="2020-12-09T12:26:00Z">
+      <w:del w:id="159" w:author="Chelsey Nieman" w:date="2020-12-09T12:26:00Z">
         <w:r>
           <w:rPr>
             <w:rFonts w:ascii="Times New Roman" w:hAnsi="Times New Roman" w:cs="Times New Roman"/>
@@ -8576,7 +8875,7 @@
           <w:rFonts w:ascii="Times New Roman" w:hAnsi="Times New Roman" w:cs="Times New Roman"/>
           <w:i w:val="0"/>
         </w:rPr>
-        <w:pPrChange w:id="153" w:author="Chelsey Nieman" w:date="2020-12-09T12:30:00Z">
+        <w:pPrChange w:id="160" w:author="Chelsey Nieman" w:date="2020-12-09T12:30:00Z">
           <w:pPr>
             <w:pStyle w:val="ImageCaption"/>
             <w:widowControl w:val="0"/>
@@ -8589,7 +8888,7 @@
           </w:pPr>
         </w:pPrChange>
       </w:pPr>
-      <w:del w:id="154" w:author="Chelsey Nieman" w:date="2020-12-09T12:30:00Z">
+      <w:del w:id="161" w:author="Chelsey Nieman" w:date="2020-12-09T12:30:00Z">
         <w:r>
           <w:rPr>
             <w:rFonts w:ascii="Times New Roman" w:hAnsi="Times New Roman" w:cs="Times New Roman"/>
@@ -8610,12 +8909,12 @@
         <w:suppressLineNumbers/>
         <w:ind w:left="0" w:firstLine="720"/>
         <w:rPr>
-          <w:del w:id="155" w:author="Chelsey Nieman" w:date="2020-12-09T12:47:00Z"/>
-          <w:moveTo w:id="156" w:author="Chelsey Nieman" w:date="2020-12-09T12:46:00Z"/>
+          <w:del w:id="162" w:author="Chelsey Nieman" w:date="2020-12-09T12:47:00Z"/>
+          <w:moveTo w:id="163" w:author="Chelsey Nieman" w:date="2020-12-09T12:46:00Z"/>
           <w:rFonts w:ascii="Times New Roman" w:hAnsi="Times New Roman" w:cs="Times New Roman"/>
           <w:i w:val="0"/>
         </w:rPr>
-        <w:pPrChange w:id="157" w:author="Chelsey Nieman" w:date="2020-12-09T12:47:00Z">
+        <w:pPrChange w:id="164" w:author="Chelsey Nieman" w:date="2020-12-09T12:47:00Z">
           <w:pPr>
             <w:pStyle w:val="ImageCaption"/>
             <w:widowControl w:val="0"/>
@@ -8627,18 +8926,27 @@
           </w:pPr>
         </w:pPrChange>
       </w:pPr>
-      <w:ins w:id="158" w:author="Chelsey Nieman" w:date="2020-12-09T12:49:00Z">
+      <w:ins w:id="165" w:author="Chelsey Nieman" w:date="2020-12-09T12:49:00Z">
         <w:r>
           <w:rPr>
             <w:rFonts w:ascii="Times New Roman" w:hAnsi="Times New Roman" w:cs="Times New Roman"/>
             <w:i w:val="0"/>
           </w:rPr>
-          <w:t xml:space="preserve">Integration of ecological dynamics into adaptive management of freshwater fisheries can increase managers’ ability to maintain systems in a desired stable state, reducing the likelihood of unexpected or undesirable outcomes, while using standard interventions and reducing overall costs. </w:t>
+          <w:t xml:space="preserve">Integration of ecological dynamics into adaptive management </w:t>
+        </w:r>
+        <w:bookmarkStart w:id="166" w:name="_GoBack"/>
+        <w:bookmarkEnd w:id="166"/>
+        <w:r>
+          <w:rPr>
+            <w:rFonts w:ascii="Times New Roman" w:hAnsi="Times New Roman" w:cs="Times New Roman"/>
+            <w:i w:val="0"/>
+          </w:rPr>
+          <w:t xml:space="preserve">of freshwater fisheries can increase managers’ ability to maintain systems in a desired stable state, reducing the likelihood of unexpected or undesirable outcomes, while using standard interventions and reducing overall costs. </w:t>
         </w:r>
       </w:ins>
-      <w:moveToRangeStart w:id="159" w:author="Chelsey Nieman" w:date="2020-12-09T12:46:00Z" w:name="move58410434"/>
-      <w:moveTo w:id="160" w:author="Chelsey Nieman" w:date="2020-12-09T12:46:00Z">
-        <w:del w:id="161" w:author="Chelsey Nieman" w:date="2020-12-09T12:49:00Z">
+      <w:moveToRangeStart w:id="167" w:author="Chelsey Nieman" w:date="2020-12-09T12:46:00Z" w:name="move58410434"/>
+      <w:moveTo w:id="168" w:author="Chelsey Nieman" w:date="2020-12-09T12:46:00Z">
+        <w:del w:id="169" w:author="Chelsey Nieman" w:date="2020-12-09T12:49:00Z">
           <w:r>
             <w:rPr>
               <w:rFonts w:ascii="Times New Roman" w:hAnsi="Times New Roman" w:cs="Times New Roman"/>
@@ -8646,7 +8954,7 @@
             </w:rPr>
             <w:delText xml:space="preserve">By taking a more ecosystem-oriented view of management, we can improve outcomes and </w:delText>
           </w:r>
-          <w:commentRangeStart w:id="162"/>
+          <w:commentRangeStart w:id="170"/>
           <w:r>
             <w:rPr>
               <w:rFonts w:ascii="Times New Roman" w:hAnsi="Times New Roman" w:cs="Times New Roman"/>
@@ -8654,17 +8962,17 @@
             </w:rPr>
             <w:delText>identify areas for further exploration when our actions produce unexpected outcomes.</w:delText>
           </w:r>
-          <w:commentRangeEnd w:id="162"/>
+          <w:commentRangeEnd w:id="170"/>
           <w:r>
             <w:rPr>
               <w:rStyle w:val="CommentReference"/>
               <w:i w:val="0"/>
             </w:rPr>
-            <w:commentReference w:id="162"/>
+            <w:commentReference w:id="170"/>
           </w:r>
         </w:del>
       </w:moveTo>
-      <w:ins w:id="163" w:author="Chelsey Nieman" w:date="2020-12-09T12:47:00Z">
+      <w:ins w:id="171" w:author="Chelsey Nieman" w:date="2020-12-09T12:47:00Z">
         <w:r>
           <w:rPr>
             <w:rFonts w:ascii="Times New Roman" w:hAnsi="Times New Roman" w:cs="Times New Roman"/>
@@ -8674,7 +8982,7 @@
         </w:r>
       </w:ins>
     </w:p>
-    <w:moveToRangeEnd w:id="159"/>
+    <w:moveToRangeEnd w:id="167"/>
     <w:p>
       <w:pPr>
         <w:pStyle w:val="ImageCaption"/>
@@ -8686,19 +8994,19 @@
         <w:suppressLineNumbers/>
         <w:ind w:left="0" w:firstLine="720"/>
         <w:rPr>
-          <w:del w:id="164" w:author="Chelsey Nieman" w:date="2020-12-09T12:45:00Z"/>
-          <w:moveTo w:id="165" w:author="Chelsey Nieman" w:date="2020-12-09T12:45:00Z"/>
-          <w:rFonts w:ascii="Times New Roman" w:hAnsi="Times New Roman" w:cs="Times New Roman"/>
-          <w:rPrChange w:id="166" w:author="Chelsey Nieman" w:date="2020-12-09T12:47:00Z">
+          <w:del w:id="172" w:author="Chelsey Nieman" w:date="2020-12-09T12:45:00Z"/>
+          <w:moveTo w:id="173" w:author="Chelsey Nieman" w:date="2020-12-09T12:45:00Z"/>
+          <w:rFonts w:ascii="Times New Roman" w:hAnsi="Times New Roman" w:cs="Times New Roman"/>
+          <w:rPrChange w:id="174" w:author="Chelsey Nieman" w:date="2020-12-09T12:47:00Z">
             <w:rPr>
-              <w:del w:id="167" w:author="Chelsey Nieman" w:date="2020-12-09T12:45:00Z"/>
-              <w:moveTo w:id="168" w:author="Chelsey Nieman" w:date="2020-12-09T12:45:00Z"/>
+              <w:del w:id="175" w:author="Chelsey Nieman" w:date="2020-12-09T12:45:00Z"/>
+              <w:moveTo w:id="176" w:author="Chelsey Nieman" w:date="2020-12-09T12:45:00Z"/>
               <w:rFonts w:ascii="Times New Roman" w:hAnsi="Times New Roman" w:cs="Times New Roman"/>
               <w:i w:val="0"/>
             </w:rPr>
           </w:rPrChange>
         </w:rPr>
-        <w:pPrChange w:id="169" w:author="Chelsey Nieman" w:date="2020-12-09T12:47:00Z">
+        <w:pPrChange w:id="177" w:author="Chelsey Nieman" w:date="2020-12-09T12:47:00Z">
           <w:pPr>
             <w:pStyle w:val="ImageCaption"/>
             <w:widowControl w:val="0"/>
@@ -8710,7 +9018,7 @@
           </w:pPr>
         </w:pPrChange>
       </w:pPr>
-      <w:ins w:id="170" w:author="Chelsey Nieman" w:date="2020-12-09T12:47:00Z">
+      <w:ins w:id="178" w:author="Chelsey Nieman" w:date="2020-12-09T12:47:00Z">
         <w:r>
           <w:rPr>
             <w:rFonts w:ascii="Times New Roman" w:hAnsi="Times New Roman" w:cs="Times New Roman"/>
@@ -8719,7 +9027,7 @@
           <w:t>o</w:t>
         </w:r>
       </w:ins>
-      <w:ins w:id="171" w:author="Chelsey Nieman" w:date="2020-12-09T12:45:00Z">
+      <w:ins w:id="179" w:author="Chelsey Nieman" w:date="2020-12-09T12:45:00Z">
         <w:r>
           <w:rPr>
             <w:rFonts w:ascii="Times New Roman" w:hAnsi="Times New Roman" w:cs="Times New Roman"/>
@@ -8734,9 +9042,9 @@
           <w:t>fairly robust k</w:t>
         </w:r>
       </w:ins>
-      <w:moveToRangeStart w:id="172" w:author="Chelsey Nieman" w:date="2020-12-09T12:45:00Z" w:name="move58410322"/>
-      <w:moveTo w:id="173" w:author="Chelsey Nieman" w:date="2020-12-09T12:45:00Z">
-        <w:del w:id="174" w:author="Chelsey Nieman" w:date="2020-12-09T12:45:00Z">
+      <w:moveToRangeStart w:id="180" w:author="Chelsey Nieman" w:date="2020-12-09T12:45:00Z" w:name="move58410322"/>
+      <w:moveTo w:id="181" w:author="Chelsey Nieman" w:date="2020-12-09T12:45:00Z">
+        <w:del w:id="182" w:author="Chelsey Nieman" w:date="2020-12-09T12:45:00Z">
           <w:r>
             <w:rPr>
               <w:rFonts w:ascii="Times New Roman" w:hAnsi="Times New Roman" w:cs="Times New Roman"/>
@@ -8751,7 +9059,7 @@
           <w:t xml:space="preserve">nowledge </w:t>
         </w:r>
       </w:moveTo>
-      <w:ins w:id="175" w:author="Chelsey Nieman" w:date="2020-12-09T12:45:00Z">
+      <w:ins w:id="183" w:author="Chelsey Nieman" w:date="2020-12-09T12:45:00Z">
         <w:r>
           <w:rPr>
             <w:rFonts w:ascii="Times New Roman" w:hAnsi="Times New Roman" w:cs="Times New Roman"/>
@@ -8759,7 +9067,7 @@
           <w:t xml:space="preserve">on ecological interactions </w:t>
         </w:r>
       </w:ins>
-      <w:moveTo w:id="176" w:author="Chelsey Nieman" w:date="2020-12-09T12:45:00Z">
+      <w:moveTo w:id="184" w:author="Chelsey Nieman" w:date="2020-12-09T12:45:00Z">
         <w:r>
           <w:rPr>
             <w:rFonts w:ascii="Times New Roman" w:hAnsi="Times New Roman" w:cs="Times New Roman"/>
@@ -8767,7 +9075,7 @@
           <w:t xml:space="preserve">can </w:t>
         </w:r>
       </w:moveTo>
-      <w:ins w:id="177" w:author="Chelsey Nieman" w:date="2020-12-09T12:45:00Z">
+      <w:ins w:id="185" w:author="Chelsey Nieman" w:date="2020-12-09T12:45:00Z">
         <w:r>
           <w:rPr>
             <w:rFonts w:ascii="Times New Roman" w:hAnsi="Times New Roman" w:cs="Times New Roman"/>
@@ -8775,7 +9083,7 @@
           <w:t xml:space="preserve">and should </w:t>
         </w:r>
       </w:ins>
-      <w:moveTo w:id="178" w:author="Chelsey Nieman" w:date="2020-12-09T12:45:00Z">
+      <w:moveTo w:id="186" w:author="Chelsey Nieman" w:date="2020-12-09T12:45:00Z">
         <w:r>
           <w:rPr>
             <w:rFonts w:ascii="Times New Roman" w:hAnsi="Times New Roman" w:cs="Times New Roman"/>
@@ -8783,7 +9091,7 @@
           <w:t>be incorporated into the management of aquatic systems to help solve complex problems now.</w:t>
         </w:r>
       </w:moveTo>
-      <w:ins w:id="179" w:author="Chelsey Nieman" w:date="2020-12-09T12:45:00Z">
+      <w:ins w:id="187" w:author="Chelsey Nieman" w:date="2020-12-09T12:45:00Z">
         <w:r>
           <w:rPr>
             <w:rFonts w:ascii="Times New Roman" w:hAnsi="Times New Roman" w:cs="Times New Roman"/>
@@ -8793,7 +9101,7 @@
         </w:r>
       </w:ins>
     </w:p>
-    <w:moveToRangeEnd w:id="172"/>
+    <w:moveToRangeEnd w:id="180"/>
     <w:p>
       <w:pPr>
         <w:pStyle w:val="ImageCaption"/>
@@ -8805,11 +9113,11 @@
         <w:suppressLineNumbers/>
         <w:ind w:left="0" w:firstLine="720"/>
         <w:rPr>
-          <w:del w:id="180" w:author="Chelsey Nieman" w:date="2020-12-09T12:46:00Z"/>
+          <w:del w:id="188" w:author="Chelsey Nieman" w:date="2020-12-09T12:46:00Z"/>
           <w:rFonts w:ascii="Times New Roman" w:hAnsi="Times New Roman" w:cs="Times New Roman"/>
           <w:i w:val="0"/>
         </w:rPr>
-        <w:pPrChange w:id="181" w:author="Chelsey Nieman" w:date="2020-12-09T12:47:00Z">
+        <w:pPrChange w:id="189" w:author="Chelsey Nieman" w:date="2020-12-09T12:47:00Z">
           <w:pPr>
             <w:pStyle w:val="ImageCaption"/>
             <w:widowControl w:val="0"/>
@@ -8821,8 +9129,8 @@
           </w:pPr>
         </w:pPrChange>
       </w:pPr>
-      <w:commentRangeStart w:id="182"/>
-      <w:commentRangeStart w:id="183"/>
+      <w:commentRangeStart w:id="190"/>
+      <w:commentRangeStart w:id="191"/>
       <w:r>
         <w:rPr>
           <w:rFonts w:ascii="Times New Roman" w:hAnsi="Times New Roman" w:cs="Times New Roman"/>
@@ -8836,21 +9144,21 @@
         </w:rPr>
         <w:t>hile</w:t>
       </w:r>
-      <w:commentRangeEnd w:id="182"/>
+      <w:commentRangeEnd w:id="190"/>
       <w:r>
         <w:rPr>
           <w:rStyle w:val="CommentReference"/>
           <w:i w:val="0"/>
         </w:rPr>
-        <w:commentReference w:id="182"/>
-      </w:r>
-      <w:commentRangeEnd w:id="183"/>
+        <w:commentReference w:id="190"/>
+      </w:r>
+      <w:commentRangeEnd w:id="191"/>
       <w:r>
         <w:rPr>
           <w:rStyle w:val="CommentReference"/>
           <w:i w:val="0"/>
         </w:rPr>
-        <w:commentReference w:id="183"/>
+        <w:commentReference w:id="191"/>
       </w:r>
       <w:r>
         <w:rPr>
@@ -8865,7 +9173,7 @@
         </w:rPr>
         <w:t xml:space="preserve">ell. </w:t>
       </w:r>
-      <w:ins w:id="184" w:author="Chelsey Nieman" w:date="2020-12-09T12:46:00Z">
+      <w:ins w:id="192" w:author="Chelsey Nieman" w:date="2020-12-09T12:46:00Z">
         <w:r>
           <w:rPr>
             <w:rFonts w:ascii="Times New Roman" w:hAnsi="Times New Roman" w:cs="Times New Roman"/>
@@ -8874,7 +9182,7 @@
           <w:t xml:space="preserve">The wide breadth of knowledge we do have can play an integral role in building resilient fisheries. </w:t>
         </w:r>
       </w:ins>
-      <w:ins w:id="185" w:author="Chelsey Nieman" w:date="2020-12-09T12:49:00Z">
+      <w:ins w:id="193" w:author="Chelsey Nieman" w:date="2020-12-09T12:49:00Z">
         <w:r>
           <w:rPr>
             <w:rFonts w:ascii="Times New Roman" w:hAnsi="Times New Roman" w:cs="Times New Roman"/>
@@ -8882,7 +9190,7 @@
           </w:rPr>
           <w:t xml:space="preserve">By taking a more ecosystem-oriented view of management, we can improve outcomes and </w:t>
         </w:r>
-        <w:commentRangeStart w:id="186"/>
+        <w:commentRangeStart w:id="194"/>
         <w:r>
           <w:rPr>
             <w:rFonts w:ascii="Times New Roman" w:hAnsi="Times New Roman" w:cs="Times New Roman"/>
@@ -8890,13 +9198,13 @@
           </w:rPr>
           <w:t>identify areas for further exploration when our actions produce unexpected outcomes.</w:t>
         </w:r>
-        <w:commentRangeEnd w:id="186"/>
+        <w:commentRangeEnd w:id="194"/>
         <w:r>
           <w:rPr>
             <w:rStyle w:val="CommentReference"/>
             <w:i w:val="0"/>
           </w:rPr>
-          <w:commentReference w:id="186"/>
+          <w:commentReference w:id="194"/>
         </w:r>
         <w:r>
           <w:rPr>
@@ -8906,8 +9214,8 @@
           <w:t xml:space="preserve"> </w:t>
         </w:r>
       </w:ins>
-      <w:moveFromRangeStart w:id="187" w:author="Chelsey Nieman" w:date="2020-12-09T12:45:00Z" w:name="move58410322"/>
-      <w:moveFrom w:id="188" w:author="Chelsey Nieman" w:date="2020-12-09T12:45:00Z">
+      <w:moveFromRangeStart w:id="195" w:author="Chelsey Nieman" w:date="2020-12-09T12:45:00Z" w:name="move58410322"/>
+      <w:moveFrom w:id="196" w:author="Chelsey Nieman" w:date="2020-12-09T12:45:00Z">
         <w:r>
           <w:rPr>
             <w:rFonts w:ascii="Times New Roman" w:hAnsi="Times New Roman" w:cs="Times New Roman"/>
@@ -8916,7 +9224,7 @@
           <w:t>This knowledge can be incorporated into the management of aquatic systems to help solve complex problems now.</w:t>
         </w:r>
       </w:moveFrom>
-      <w:moveFromRangeEnd w:id="187"/>
+      <w:moveFromRangeEnd w:id="195"/>
     </w:p>
     <w:p>
       <w:pPr>
@@ -8925,11 +9233,11 @@
         <w:suppressLineNumbers/>
         <w:ind w:firstLine="720"/>
         <w:rPr>
-          <w:ins w:id="189" w:author="Chelsey Nieman" w:date="2020-12-09T12:47:00Z"/>
+          <w:ins w:id="197" w:author="Chelsey Nieman" w:date="2020-12-09T12:47:00Z"/>
           <w:rFonts w:ascii="Times New Roman" w:hAnsi="Times New Roman" w:cs="Times New Roman"/>
           <w:i w:val="0"/>
         </w:rPr>
-        <w:pPrChange w:id="190" w:author="Chelsey Nieman" w:date="2020-12-09T12:47:00Z">
+        <w:pPrChange w:id="198" w:author="Chelsey Nieman" w:date="2020-12-09T12:47:00Z">
           <w:pPr>
             <w:pStyle w:val="ImageCaption"/>
             <w:widowControl w:val="0"/>
@@ -8944,7 +9252,7 @@
         <w:widowControl w:val="0"/>
         <w:suppressLineNumbers/>
         <w:rPr>
-          <w:ins w:id="191" w:author="Chelsey Nieman" w:date="2020-12-09T12:47:00Z"/>
+          <w:ins w:id="199" w:author="Chelsey Nieman" w:date="2020-12-09T12:47:00Z"/>
           <w:rFonts w:ascii="Times New Roman" w:hAnsi="Times New Roman" w:cs="Times New Roman"/>
           <w:i w:val="0"/>
         </w:rPr>
@@ -8956,7 +9264,7 @@
         <w:widowControl w:val="0"/>
         <w:suppressLineNumbers/>
         <w:rPr>
-          <w:ins w:id="192" w:author="Chelsey Nieman" w:date="2020-12-09T12:47:00Z"/>
+          <w:ins w:id="200" w:author="Chelsey Nieman" w:date="2020-12-09T12:47:00Z"/>
           <w:rFonts w:ascii="Times New Roman" w:hAnsi="Times New Roman" w:cs="Times New Roman"/>
           <w:i w:val="0"/>
         </w:rPr>
@@ -8968,11 +9276,11 @@
         <w:widowControl w:val="0"/>
         <w:suppressLineNumbers/>
         <w:rPr>
-          <w:ins w:id="193" w:author="Chelsey Nieman" w:date="2020-12-09T12:47:00Z"/>
+          <w:ins w:id="201" w:author="Chelsey Nieman" w:date="2020-12-09T12:47:00Z"/>
           <w:rFonts w:ascii="Times New Roman" w:hAnsi="Times New Roman" w:cs="Times New Roman"/>
           <w:i w:val="0"/>
         </w:rPr>
-        <w:pPrChange w:id="194" w:author="Chelsey Nieman" w:date="2020-12-09T12:47:00Z">
+        <w:pPrChange w:id="202" w:author="Chelsey Nieman" w:date="2020-12-09T12:47:00Z">
           <w:pPr>
             <w:pStyle w:val="ImageCaption"/>
             <w:widowControl w:val="0"/>
@@ -8991,11 +9299,11 @@
         <w:widowControl w:val="0"/>
         <w:suppressLineNumbers/>
         <w:rPr>
-          <w:moveFrom w:id="195" w:author="Chelsey Nieman" w:date="2020-12-09T12:46:00Z"/>
+          <w:moveFrom w:id="203" w:author="Chelsey Nieman" w:date="2020-12-09T12:46:00Z"/>
           <w:rFonts w:ascii="Times New Roman" w:hAnsi="Times New Roman" w:cs="Times New Roman"/>
           <w:i w:val="0"/>
         </w:rPr>
-        <w:pPrChange w:id="196" w:author="Chelsey Nieman" w:date="2020-12-09T12:49:00Z">
+        <w:pPrChange w:id="204" w:author="Chelsey Nieman" w:date="2020-12-09T12:49:00Z">
           <w:pPr>
             <w:pStyle w:val="ImageCaption"/>
             <w:widowControl w:val="0"/>
@@ -9008,8 +9316,8 @@
           </w:pPr>
         </w:pPrChange>
       </w:pPr>
-      <w:moveFromRangeStart w:id="197" w:author="Chelsey Nieman" w:date="2020-12-09T12:46:00Z" w:name="move58410434"/>
-      <w:moveFrom w:id="198" w:author="Chelsey Nieman" w:date="2020-12-09T12:46:00Z">
+      <w:moveFromRangeStart w:id="205" w:author="Chelsey Nieman" w:date="2020-12-09T12:46:00Z" w:name="move58410434"/>
+      <w:moveFrom w:id="206" w:author="Chelsey Nieman" w:date="2020-12-09T12:46:00Z">
         <w:r>
           <w:rPr>
             <w:rFonts w:ascii="Times New Roman" w:hAnsi="Times New Roman" w:cs="Times New Roman"/>
@@ -9028,24 +9336,24 @@
           </w:rPr>
           <w:t xml:space="preserve"> we can improve outcomes and </w:t>
         </w:r>
-        <w:commentRangeStart w:id="199"/>
+        <w:commentRangeStart w:id="207"/>
         <w:r>
           <w:rPr>
             <w:rFonts w:ascii="Times New Roman" w:hAnsi="Times New Roman" w:cs="Times New Roman"/>
           </w:rPr>
           <w:t>identify areas for further exploration when our actions produce unexpected outcomes.</w:t>
         </w:r>
-        <w:commentRangeEnd w:id="199"/>
+        <w:commentRangeEnd w:id="207"/>
         <w:r>
           <w:rPr>
             <w:rStyle w:val="CommentReference"/>
             <w:i w:val="0"/>
           </w:rPr>
-          <w:commentReference w:id="199"/>
+          <w:commentReference w:id="207"/>
         </w:r>
       </w:moveFrom>
     </w:p>
-    <w:moveFromRangeEnd w:id="197"/>
+    <w:moveFromRangeEnd w:id="205"/>
     <w:p>
       <w:pPr>
         <w:pStyle w:val="ImageCaption"/>
@@ -9100,19 +9408,19 @@
         </w:rPr>
         <w:t xml:space="preserve">, but more </w:t>
       </w:r>
-      <w:commentRangeStart w:id="200"/>
+      <w:commentRangeStart w:id="208"/>
       <w:r>
         <w:rPr>
           <w:rFonts w:ascii="Times New Roman" w:hAnsi="Times New Roman" w:cs="Times New Roman"/>
         </w:rPr>
         <w:t>realistic</w:t>
       </w:r>
-      <w:commentRangeEnd w:id="200"/>
+      <w:commentRangeEnd w:id="208"/>
       <w:r>
         <w:rPr>
           <w:rStyle w:val="CommentReference"/>
         </w:rPr>
-        <w:commentReference w:id="200"/>
+        <w:commentReference w:id="208"/>
       </w:r>
       <w:r>
         <w:rPr>
@@ -9150,27 +9458,27 @@
         </w:rPr>
         <w:t xml:space="preserve"> can combine to create stable states in recreational fisheries. </w:t>
       </w:r>
-      <w:commentRangeStart w:id="201"/>
-      <w:commentRangeStart w:id="202"/>
+      <w:commentRangeStart w:id="209"/>
+      <w:commentRangeStart w:id="210"/>
       <w:r>
         <w:rPr>
           <w:rFonts w:ascii="Times New Roman" w:hAnsi="Times New Roman" w:cs="Times New Roman"/>
         </w:rPr>
         <w:t>Managers are limited in the tools at their disposal to effect change in system dynamics but can leverage ecological interactions between species to achieve their goals.</w:t>
       </w:r>
-      <w:commentRangeEnd w:id="201"/>
+      <w:commentRangeEnd w:id="209"/>
       <w:r>
         <w:rPr>
           <w:rStyle w:val="CommentReference"/>
         </w:rPr>
-        <w:commentReference w:id="201"/>
-      </w:r>
-      <w:commentRangeEnd w:id="202"/>
+        <w:commentReference w:id="209"/>
+      </w:r>
+      <w:commentRangeEnd w:id="210"/>
       <w:r>
         <w:rPr>
           <w:rStyle w:val="CommentReference"/>
         </w:rPr>
-        <w:commentReference w:id="202"/>
+        <w:commentReference w:id="210"/>
       </w:r>
       <w:r>
         <w:rPr>
@@ -9278,27 +9586,27 @@
         </w:rPr>
         <w:t>Thinking about how we can stock less if we harvest a competitor (figures 2 &amp;</w:t>
       </w:r>
-      <w:commentRangeStart w:id="203"/>
-      <w:commentRangeStart w:id="204"/>
+      <w:commentRangeStart w:id="211"/>
+      <w:commentRangeStart w:id="212"/>
       <w:r>
         <w:rPr>
           <w:rFonts w:ascii="Times New Roman" w:hAnsi="Times New Roman" w:cs="Times New Roman"/>
         </w:rPr>
         <w:t>3</w:t>
       </w:r>
-      <w:commentRangeEnd w:id="203"/>
+      <w:commentRangeEnd w:id="211"/>
       <w:r>
         <w:rPr>
           <w:rStyle w:val="CommentReference"/>
         </w:rPr>
-        <w:commentReference w:id="203"/>
-      </w:r>
-      <w:commentRangeEnd w:id="204"/>
+        <w:commentReference w:id="211"/>
+      </w:r>
+      <w:commentRangeEnd w:id="212"/>
       <w:r>
         <w:rPr>
           <w:rStyle w:val="CommentReference"/>
         </w:rPr>
-        <w:commentReference w:id="204"/>
+        <w:commentReference w:id="212"/>
       </w:r>
       <w:r>
         <w:rPr>
@@ -9383,7 +9691,7 @@
           <w:i w:val="0"/>
         </w:rPr>
       </w:pPr>
-      <w:commentRangeStart w:id="205"/>
+      <w:commentRangeStart w:id="213"/>
       <w:r>
         <w:rPr>
           <w:rFonts w:ascii="Times New Roman" w:hAnsi="Times New Roman" w:cs="Times New Roman"/>
@@ -9392,13 +9700,13 @@
         <w:lastRenderedPageBreak/>
         <w:t>Zoom</w:t>
       </w:r>
-      <w:commentRangeEnd w:id="205"/>
+      <w:commentRangeEnd w:id="213"/>
       <w:r>
         <w:rPr>
           <w:rStyle w:val="CommentReference"/>
           <w:i w:val="0"/>
         </w:rPr>
-        <w:commentReference w:id="205"/>
+        <w:commentReference w:id="213"/>
       </w:r>
       <w:r>
         <w:rPr>
@@ -9450,7 +9758,7 @@
         </w:rPr>
         <w:t xml:space="preserve">Understanding interactions between species can help us to creatively manage these systems to prevent/delay regime shifts or perhaps just mitigate their </w:t>
       </w:r>
-      <w:commentRangeStart w:id="206"/>
+      <w:commentRangeStart w:id="214"/>
       <w:r>
         <w:rPr>
           <w:rFonts w:ascii="Times New Roman" w:hAnsi="Times New Roman" w:cs="Times New Roman"/>
@@ -9458,13 +9766,13 @@
         </w:rPr>
         <w:t>effects</w:t>
       </w:r>
-      <w:commentRangeEnd w:id="206"/>
+      <w:commentRangeEnd w:id="214"/>
       <w:r>
         <w:rPr>
           <w:rStyle w:val="CommentReference"/>
           <w:i w:val="0"/>
         </w:rPr>
-        <w:commentReference w:id="206"/>
+        <w:commentReference w:id="214"/>
       </w:r>
       <w:r>
         <w:rPr>
@@ -9620,7 +9928,23 @@
         <w:annotationRef/>
       </w:r>
       <w:r>
-        <w:t>From Greg: Bring in EcoSim lit, Carl Walters, Villy Christensen, etc.</w:t>
+        <w:t xml:space="preserve">From Greg: Bring in </w:t>
+      </w:r>
+      <w:proofErr w:type="spellStart"/>
+      <w:r>
+        <w:t>EcoSim</w:t>
+      </w:r>
+      <w:proofErr w:type="spellEnd"/>
+      <w:r>
+        <w:t xml:space="preserve"> lit, Carl Walters, </w:t>
+      </w:r>
+      <w:proofErr w:type="spellStart"/>
+      <w:r>
+        <w:t>Villy</w:t>
+      </w:r>
+      <w:proofErr w:type="spellEnd"/>
+      <w:r>
+        <w:t xml:space="preserve"> Christensen, etc.</w:t>
       </w:r>
     </w:p>
   </w:comment>
@@ -9645,7 +9969,23 @@
         <w:annotationRef/>
       </w:r>
       <w:r>
-        <w:t>Perhaps cite some the EcoPath with EcoSim research here.  Walters et al. (2000) comes to mind.  Perhaps even Walters and Martell Fisheries Ecology and Management book.</w:t>
+        <w:t xml:space="preserve">Perhaps cite some the </w:t>
+      </w:r>
+      <w:proofErr w:type="spellStart"/>
+      <w:r>
+        <w:t>EcoPath</w:t>
+      </w:r>
+      <w:proofErr w:type="spellEnd"/>
+      <w:r>
+        <w:t xml:space="preserve"> with </w:t>
+      </w:r>
+      <w:proofErr w:type="spellStart"/>
+      <w:r>
+        <w:t>EcoSim</w:t>
+      </w:r>
+      <w:proofErr w:type="spellEnd"/>
+      <w:r>
+        <w:t xml:space="preserve"> research here.  Walters et al. (2000) comes to mind.  Perhaps even Walters and Martell Fisheries Ecology and Management book.</w:t>
       </w:r>
     </w:p>
     <w:p>
@@ -9666,7 +10006,23 @@
         <w:annotationRef/>
       </w:r>
       <w:r>
-        <w:t>Is the idea here to provide evidence that we simplify out systems to make prediction easier? Ecopath with Ecosim models are pretty complex and advocate for the idea that incorporating that complexity is useful right?</w:t>
+        <w:t xml:space="preserve">Is the idea here to provide evidence that we simplify out systems to make prediction easier? </w:t>
+      </w:r>
+      <w:proofErr w:type="spellStart"/>
+      <w:r>
+        <w:t>Ecopath</w:t>
+      </w:r>
+      <w:proofErr w:type="spellEnd"/>
+      <w:r>
+        <w:t xml:space="preserve"> with </w:t>
+      </w:r>
+      <w:proofErr w:type="spellStart"/>
+      <w:r>
+        <w:t>Ecosim</w:t>
+      </w:r>
+      <w:proofErr w:type="spellEnd"/>
+      <w:r>
+        <w:t xml:space="preserve"> models are pretty complex and advocate for the idea that incorporating that complexity is useful right?</w:t>
       </w:r>
     </w:p>
   </w:comment>
@@ -9682,7 +10038,23 @@
         <w:annotationRef/>
       </w:r>
       <w:r>
-        <w:t>Greg: Bring in EcoSim lit here too, Carl Walters, Villy Christensen etc.</w:t>
+        <w:t xml:space="preserve">Greg: Bring in </w:t>
+      </w:r>
+      <w:proofErr w:type="spellStart"/>
+      <w:r>
+        <w:t>EcoSim</w:t>
+      </w:r>
+      <w:proofErr w:type="spellEnd"/>
+      <w:r>
+        <w:t xml:space="preserve"> lit here too, Carl Walters, </w:t>
+      </w:r>
+      <w:proofErr w:type="spellStart"/>
+      <w:r>
+        <w:t>Villy</w:t>
+      </w:r>
+      <w:proofErr w:type="spellEnd"/>
+      <w:r>
+        <w:t xml:space="preserve"> Christensen etc.</w:t>
       </w:r>
     </w:p>
   </w:comment>
@@ -9698,7 +10070,23 @@
         <w:annotationRef/>
       </w:r>
       <w:r>
-        <w:t>Can also cite DeRoos and Persson (2002)</w:t>
+        <w:t xml:space="preserve">Can also cite </w:t>
+      </w:r>
+      <w:proofErr w:type="spellStart"/>
+      <w:r>
+        <w:t>DeRoos</w:t>
+      </w:r>
+      <w:proofErr w:type="spellEnd"/>
+      <w:r>
+        <w:t xml:space="preserve"> and </w:t>
+      </w:r>
+      <w:proofErr w:type="spellStart"/>
+      <w:r>
+        <w:t>Persson</w:t>
+      </w:r>
+      <w:proofErr w:type="spellEnd"/>
+      <w:r>
+        <w:t xml:space="preserve"> (2002)</w:t>
       </w:r>
     </w:p>
   </w:comment>
@@ -9746,11 +10134,27 @@
         <w:annotationRef/>
       </w:r>
       <w:r>
-        <w:t>Can also cite DeRoos and Persson (2002)</w:t>
+        <w:t xml:space="preserve">Can also cite </w:t>
+      </w:r>
+      <w:proofErr w:type="spellStart"/>
+      <w:r>
+        <w:t>DeRoos</w:t>
+      </w:r>
+      <w:proofErr w:type="spellEnd"/>
+      <w:r>
+        <w:t xml:space="preserve"> and </w:t>
+      </w:r>
+      <w:proofErr w:type="spellStart"/>
+      <w:r>
+        <w:t>Persson</w:t>
+      </w:r>
+      <w:proofErr w:type="spellEnd"/>
+      <w:r>
+        <w:t xml:space="preserve"> (2002)</w:t>
       </w:r>
     </w:p>
   </w:comment>
-  <w:comment w:id="26" w:author="Colin Dassow" w:date="2020-12-09T15:04:00Z" w:initials="CD">
+  <w:comment w:id="30" w:author="Colin Dassow" w:date="2020-12-09T15:04:00Z" w:initials="CD">
     <w:p>
       <w:pPr>
         <w:pStyle w:val="CommentText"/>
@@ -9782,7 +10186,63 @@
         <w:rPr>
           <w:rFonts w:ascii="Cambria" w:eastAsia="Cambria" w:hAnsi="Cambria" w:cs="Times New Roman"/>
         </w:rPr>
-        <w:t>Johnston, F.D., Arlinghaus, R. and Dieckmann, U., 2010. Diversity and complexity of angler behaviour drive socially optimal input and output regulations in a bioeconomic recreational-fisheries model. Canadian Journal of Fisheries and Aquatic Sciences, 67(9), pp.1507-1531.</w:t>
+        <w:t xml:space="preserve">Johnston, F.D., </w:t>
+      </w:r>
+      <w:proofErr w:type="spellStart"/>
+      <w:r>
+        <w:rPr>
+          <w:rFonts w:ascii="Cambria" w:eastAsia="Cambria" w:hAnsi="Cambria" w:cs="Times New Roman"/>
+        </w:rPr>
+        <w:t>Arlinghaus</w:t>
+      </w:r>
+      <w:proofErr w:type="spellEnd"/>
+      <w:r>
+        <w:rPr>
+          <w:rFonts w:ascii="Cambria" w:eastAsia="Cambria" w:hAnsi="Cambria" w:cs="Times New Roman"/>
+        </w:rPr>
+        <w:t xml:space="preserve">, R. and </w:t>
+      </w:r>
+      <w:proofErr w:type="spellStart"/>
+      <w:r>
+        <w:rPr>
+          <w:rFonts w:ascii="Cambria" w:eastAsia="Cambria" w:hAnsi="Cambria" w:cs="Times New Roman"/>
+        </w:rPr>
+        <w:t>Dieckmann</w:t>
+      </w:r>
+      <w:proofErr w:type="spellEnd"/>
+      <w:r>
+        <w:rPr>
+          <w:rFonts w:ascii="Cambria" w:eastAsia="Cambria" w:hAnsi="Cambria" w:cs="Times New Roman"/>
+        </w:rPr>
+        <w:t xml:space="preserve">, U., 2010. Diversity and complexity of angler </w:t>
+      </w:r>
+      <w:proofErr w:type="spellStart"/>
+      <w:r>
+        <w:rPr>
+          <w:rFonts w:ascii="Cambria" w:eastAsia="Cambria" w:hAnsi="Cambria" w:cs="Times New Roman"/>
+        </w:rPr>
+        <w:t>behaviour</w:t>
+      </w:r>
+      <w:proofErr w:type="spellEnd"/>
+      <w:r>
+        <w:rPr>
+          <w:rFonts w:ascii="Cambria" w:eastAsia="Cambria" w:hAnsi="Cambria" w:cs="Times New Roman"/>
+        </w:rPr>
+        <w:t xml:space="preserve"> drive socially optimal input and output regulations in a </w:t>
+      </w:r>
+      <w:proofErr w:type="spellStart"/>
+      <w:r>
+        <w:rPr>
+          <w:rFonts w:ascii="Cambria" w:eastAsia="Cambria" w:hAnsi="Cambria" w:cs="Times New Roman"/>
+        </w:rPr>
+        <w:t>bioeconomic</w:t>
+      </w:r>
+      <w:proofErr w:type="spellEnd"/>
+      <w:r>
+        <w:rPr>
+          <w:rFonts w:ascii="Cambria" w:eastAsia="Cambria" w:hAnsi="Cambria" w:cs="Times New Roman"/>
+        </w:rPr>
+        <w:t xml:space="preserve"> recreational-fisheries model. Canadian Journal of Fisheries and Aquatic Sciences, 67(9), pp.1507-1531.</w:t>
       </w:r>
     </w:p>
     <w:p>
@@ -9808,33 +10268,205 @@
           <w:sz w:val="20"/>
           <w:szCs w:val="20"/>
         </w:rPr>
-        <w:t>Beardmore, B., Hunt, L.M., Haider, W., Dorow, M. and Arlinghaus, R., 2015. Effectively managing angler satisfaction in recreational fisheries requires understanding the fish species and the anglers. Canadian Journal of Fisheries and Aquatic Sciences, 72(4), pp.500-513.</w:t>
-      </w:r>
-    </w:p>
-    <w:p>
-      <w:pPr>
+        <w:t xml:space="preserve">Beardmore, B., Hunt, L.M., </w:t>
+      </w:r>
+      <w:proofErr w:type="spellStart"/>
+      <w:r>
         <w:rPr>
           <w:rFonts w:ascii="Cambria" w:eastAsia="Cambria" w:hAnsi="Cambria" w:cs="Times New Roman"/>
           <w:sz w:val="20"/>
           <w:szCs w:val="20"/>
         </w:rPr>
-      </w:pPr>
-    </w:p>
-    <w:p>
-      <w:pPr>
+        <w:t>Haider</w:t>
+      </w:r>
+      <w:proofErr w:type="spellEnd"/>
+      <w:r>
         <w:rPr>
           <w:rFonts w:ascii="Cambria" w:eastAsia="Cambria" w:hAnsi="Cambria" w:cs="Times New Roman"/>
           <w:sz w:val="20"/>
           <w:szCs w:val="20"/>
         </w:rPr>
-      </w:pPr>
+        <w:t xml:space="preserve">, W., </w:t>
+      </w:r>
+      <w:proofErr w:type="spellStart"/>
       <w:r>
         <w:rPr>
           <w:rFonts w:ascii="Cambria" w:eastAsia="Cambria" w:hAnsi="Cambria" w:cs="Times New Roman"/>
           <w:sz w:val="20"/>
           <w:szCs w:val="20"/>
         </w:rPr>
-        <w:t>Arlinghaus, R., Alós, J., Beardmore, B., Daedlow, K., Dorow, M., Fujitani, M., Hühn, D., Haider, W., Hunt, L.M., Johnson, B.M. and Johnston, F., 2017. Understanding and managing freshwater recreational fisheries as complex adaptive social-ecological systems. Reviews in Fisheries Science &amp; Aquaculture, 25(1), pp.1-41.</w:t>
+        <w:t>Dorow</w:t>
+      </w:r>
+      <w:proofErr w:type="spellEnd"/>
+      <w:r>
+        <w:rPr>
+          <w:rFonts w:ascii="Cambria" w:eastAsia="Cambria" w:hAnsi="Cambria" w:cs="Times New Roman"/>
+          <w:sz w:val="20"/>
+          <w:szCs w:val="20"/>
+        </w:rPr>
+        <w:t xml:space="preserve">, M. and </w:t>
+      </w:r>
+      <w:proofErr w:type="spellStart"/>
+      <w:r>
+        <w:rPr>
+          <w:rFonts w:ascii="Cambria" w:eastAsia="Cambria" w:hAnsi="Cambria" w:cs="Times New Roman"/>
+          <w:sz w:val="20"/>
+          <w:szCs w:val="20"/>
+        </w:rPr>
+        <w:t>Arlinghaus</w:t>
+      </w:r>
+      <w:proofErr w:type="spellEnd"/>
+      <w:r>
+        <w:rPr>
+          <w:rFonts w:ascii="Cambria" w:eastAsia="Cambria" w:hAnsi="Cambria" w:cs="Times New Roman"/>
+          <w:sz w:val="20"/>
+          <w:szCs w:val="20"/>
+        </w:rPr>
+        <w:t>, R., 2015. Effectively managing angler satisfaction in recreational fisheries requires understanding the fish species and the anglers. Canadian Journal of Fisheries and Aquatic Sciences, 72(4), pp.500-513.</w:t>
+      </w:r>
+    </w:p>
+    <w:p>
+      <w:pPr>
+        <w:rPr>
+          <w:rFonts w:ascii="Cambria" w:eastAsia="Cambria" w:hAnsi="Cambria" w:cs="Times New Roman"/>
+          <w:sz w:val="20"/>
+          <w:szCs w:val="20"/>
+        </w:rPr>
+      </w:pPr>
+    </w:p>
+    <w:p>
+      <w:pPr>
+        <w:rPr>
+          <w:rFonts w:ascii="Cambria" w:eastAsia="Cambria" w:hAnsi="Cambria" w:cs="Times New Roman"/>
+          <w:sz w:val="20"/>
+          <w:szCs w:val="20"/>
+        </w:rPr>
+      </w:pPr>
+      <w:proofErr w:type="spellStart"/>
+      <w:r>
+        <w:rPr>
+          <w:rFonts w:ascii="Cambria" w:eastAsia="Cambria" w:hAnsi="Cambria" w:cs="Times New Roman"/>
+          <w:sz w:val="20"/>
+          <w:szCs w:val="20"/>
+        </w:rPr>
+        <w:t>Arlinghaus</w:t>
+      </w:r>
+      <w:proofErr w:type="spellEnd"/>
+      <w:r>
+        <w:rPr>
+          <w:rFonts w:ascii="Cambria" w:eastAsia="Cambria" w:hAnsi="Cambria" w:cs="Times New Roman"/>
+          <w:sz w:val="20"/>
+          <w:szCs w:val="20"/>
+        </w:rPr>
+        <w:t xml:space="preserve">, R., </w:t>
+      </w:r>
+      <w:proofErr w:type="spellStart"/>
+      <w:r>
+        <w:rPr>
+          <w:rFonts w:ascii="Cambria" w:eastAsia="Cambria" w:hAnsi="Cambria" w:cs="Times New Roman"/>
+          <w:sz w:val="20"/>
+          <w:szCs w:val="20"/>
+        </w:rPr>
+        <w:t>Alós</w:t>
+      </w:r>
+      <w:proofErr w:type="spellEnd"/>
+      <w:r>
+        <w:rPr>
+          <w:rFonts w:ascii="Cambria" w:eastAsia="Cambria" w:hAnsi="Cambria" w:cs="Times New Roman"/>
+          <w:sz w:val="20"/>
+          <w:szCs w:val="20"/>
+        </w:rPr>
+        <w:t xml:space="preserve">, J., Beardmore, B., </w:t>
+      </w:r>
+      <w:proofErr w:type="spellStart"/>
+      <w:r>
+        <w:rPr>
+          <w:rFonts w:ascii="Cambria" w:eastAsia="Cambria" w:hAnsi="Cambria" w:cs="Times New Roman"/>
+          <w:sz w:val="20"/>
+          <w:szCs w:val="20"/>
+        </w:rPr>
+        <w:t>Daedlow</w:t>
+      </w:r>
+      <w:proofErr w:type="spellEnd"/>
+      <w:r>
+        <w:rPr>
+          <w:rFonts w:ascii="Cambria" w:eastAsia="Cambria" w:hAnsi="Cambria" w:cs="Times New Roman"/>
+          <w:sz w:val="20"/>
+          <w:szCs w:val="20"/>
+        </w:rPr>
+        <w:t xml:space="preserve">, K., </w:t>
+      </w:r>
+      <w:proofErr w:type="spellStart"/>
+      <w:r>
+        <w:rPr>
+          <w:rFonts w:ascii="Cambria" w:eastAsia="Cambria" w:hAnsi="Cambria" w:cs="Times New Roman"/>
+          <w:sz w:val="20"/>
+          <w:szCs w:val="20"/>
+        </w:rPr>
+        <w:t>Dorow</w:t>
+      </w:r>
+      <w:proofErr w:type="spellEnd"/>
+      <w:r>
+        <w:rPr>
+          <w:rFonts w:ascii="Cambria" w:eastAsia="Cambria" w:hAnsi="Cambria" w:cs="Times New Roman"/>
+          <w:sz w:val="20"/>
+          <w:szCs w:val="20"/>
+        </w:rPr>
+        <w:t xml:space="preserve">, M., </w:t>
+      </w:r>
+      <w:proofErr w:type="spellStart"/>
+      <w:r>
+        <w:rPr>
+          <w:rFonts w:ascii="Cambria" w:eastAsia="Cambria" w:hAnsi="Cambria" w:cs="Times New Roman"/>
+          <w:sz w:val="20"/>
+          <w:szCs w:val="20"/>
+        </w:rPr>
+        <w:t>Fujitani</w:t>
+      </w:r>
+      <w:proofErr w:type="spellEnd"/>
+      <w:r>
+        <w:rPr>
+          <w:rFonts w:ascii="Cambria" w:eastAsia="Cambria" w:hAnsi="Cambria" w:cs="Times New Roman"/>
+          <w:sz w:val="20"/>
+          <w:szCs w:val="20"/>
+        </w:rPr>
+        <w:t xml:space="preserve">, M., </w:t>
+      </w:r>
+      <w:proofErr w:type="spellStart"/>
+      <w:r>
+        <w:rPr>
+          <w:rFonts w:ascii="Cambria" w:eastAsia="Cambria" w:hAnsi="Cambria" w:cs="Times New Roman"/>
+          <w:sz w:val="20"/>
+          <w:szCs w:val="20"/>
+        </w:rPr>
+        <w:t>Hühn</w:t>
+      </w:r>
+      <w:proofErr w:type="spellEnd"/>
+      <w:r>
+        <w:rPr>
+          <w:rFonts w:ascii="Cambria" w:eastAsia="Cambria" w:hAnsi="Cambria" w:cs="Times New Roman"/>
+          <w:sz w:val="20"/>
+          <w:szCs w:val="20"/>
+        </w:rPr>
+        <w:t xml:space="preserve">, D., </w:t>
+      </w:r>
+      <w:proofErr w:type="spellStart"/>
+      <w:r>
+        <w:rPr>
+          <w:rFonts w:ascii="Cambria" w:eastAsia="Cambria" w:hAnsi="Cambria" w:cs="Times New Roman"/>
+          <w:sz w:val="20"/>
+          <w:szCs w:val="20"/>
+        </w:rPr>
+        <w:t>Haider</w:t>
+      </w:r>
+      <w:proofErr w:type="spellEnd"/>
+      <w:r>
+        <w:rPr>
+          <w:rFonts w:ascii="Cambria" w:eastAsia="Cambria" w:hAnsi="Cambria" w:cs="Times New Roman"/>
+          <w:sz w:val="20"/>
+          <w:szCs w:val="20"/>
+        </w:rPr>
+        <w:t>, W., Hunt, L.M., Johnson, B.M. and Johnston, F., 2017. Understanding and managing freshwater recreational fisheries as complex adaptive social-ecological systems. Reviews in Fisheries Science &amp; Aquaculture, 25(1), pp.1-41.</w:t>
       </w:r>
     </w:p>
     <w:p>
@@ -9843,7 +10475,7 @@
       </w:pPr>
     </w:p>
   </w:comment>
-  <w:comment w:id="28" w:author="Chelsey Nieman" w:date="2020-12-02T11:22:00Z" w:initials="CLN">
+  <w:comment w:id="32" w:author="Chelsey Nieman" w:date="2020-12-02T11:22:00Z" w:initials="CLN">
     <w:p>
       <w:pPr>
         <w:pStyle w:val="CommentText"/>
@@ -9855,7 +10487,31 @@
         <w:annotationRef/>
       </w:r>
       <w:r>
-        <w:t>Johnston, F.D., Arlinghaus, R. and Dieckmann, U., 2010. Diversity and complexity of angler behaviour drive socially optimal input and output regulations in a bioeconomic recreational-fisheries model. Canadian Journal of Fisheries and Aquatic Sciences, 67(9), pp.1507-1531.</w:t>
+        <w:t xml:space="preserve">Johnston, F.D., </w:t>
+      </w:r>
+      <w:proofErr w:type="spellStart"/>
+      <w:r>
+        <w:t>Arlinghaus</w:t>
+      </w:r>
+      <w:proofErr w:type="spellEnd"/>
+      <w:r>
+        <w:t xml:space="preserve">, R. and </w:t>
+      </w:r>
+      <w:proofErr w:type="spellStart"/>
+      <w:r>
+        <w:t>Dieckmann</w:t>
+      </w:r>
+      <w:proofErr w:type="spellEnd"/>
+      <w:r>
+        <w:t xml:space="preserve">, U., 2010. Diversity and complexity of angler </w:t>
+      </w:r>
+      <w:proofErr w:type="spellStart"/>
+      <w:r>
+        <w:t>behaviour</w:t>
+      </w:r>
+      <w:proofErr w:type="spellEnd"/>
+      <w:r>
+        <w:t xml:space="preserve"> drive socially optimal input and output regulations in a bioeconomic recreational-fisheries model. Canadian Journal of Fisheries and Aquatic Sciences, 67(9), pp.1507-1531.</w:t>
       </w:r>
     </w:p>
     <w:p>
@@ -9868,7 +10524,23 @@
         <w:pStyle w:val="CommentText"/>
       </w:pPr>
       <w:r>
-        <w:t>Beardmore, B., Hunt, L.M., Haider, W., Dorow, M. and Arlinghaus, R., 2015. Effectively managing angler satisfaction in recreational fisheries requires understanding the fish species and the anglers. Canadian Journal of Fisheries and Aquatic Sciences, 72(4), pp.500-513.</w:t>
+        <w:t xml:space="preserve">Beardmore, B., Hunt, L.M., Haider, W., </w:t>
+      </w:r>
+      <w:proofErr w:type="spellStart"/>
+      <w:r>
+        <w:t>Dorow</w:t>
+      </w:r>
+      <w:proofErr w:type="spellEnd"/>
+      <w:r>
+        <w:t xml:space="preserve">, M. and </w:t>
+      </w:r>
+      <w:proofErr w:type="spellStart"/>
+      <w:r>
+        <w:t>Arlinghaus</w:t>
+      </w:r>
+      <w:proofErr w:type="spellEnd"/>
+      <w:r>
+        <w:t>, R., 2015. Effectively managing angler satisfaction in recreational fisheries requires understanding the fish species and the anglers. Canadian Journal of Fisheries and Aquatic Sciences, 72(4), pp.500-513.</w:t>
       </w:r>
     </w:p>
     <w:p>
@@ -9880,12 +10552,57 @@
       <w:pPr>
         <w:pStyle w:val="CommentText"/>
       </w:pPr>
-      <w:r>
-        <w:t>Arlinghaus, R., Alós, J., Beardmore, B., Daedlow, K., Dorow, M., Fujitani, M., Hühn, D., Haider, W., Hunt, L.M., Johnson, B.M. and Johnston, F., 2017. Understanding and managing freshwater recreational fisheries as complex adaptive social-ecological systems. Reviews in Fisheries Science &amp; Aquaculture, 25(1), pp.1-41.</w:t>
+      <w:proofErr w:type="spellStart"/>
+      <w:r>
+        <w:t>Arlinghaus</w:t>
+      </w:r>
+      <w:proofErr w:type="spellEnd"/>
+      <w:r>
+        <w:t xml:space="preserve">, R., </w:t>
+      </w:r>
+      <w:proofErr w:type="spellStart"/>
+      <w:r>
+        <w:t>Alós</w:t>
+      </w:r>
+      <w:proofErr w:type="spellEnd"/>
+      <w:r>
+        <w:t xml:space="preserve">, J., Beardmore, B., </w:t>
+      </w:r>
+      <w:proofErr w:type="spellStart"/>
+      <w:r>
+        <w:t>Daedlow</w:t>
+      </w:r>
+      <w:proofErr w:type="spellEnd"/>
+      <w:r>
+        <w:t xml:space="preserve">, K., </w:t>
+      </w:r>
+      <w:proofErr w:type="spellStart"/>
+      <w:r>
+        <w:t>Dorow</w:t>
+      </w:r>
+      <w:proofErr w:type="spellEnd"/>
+      <w:r>
+        <w:t xml:space="preserve">, M., </w:t>
+      </w:r>
+      <w:proofErr w:type="spellStart"/>
+      <w:r>
+        <w:t>Fujitani</w:t>
+      </w:r>
+      <w:proofErr w:type="spellEnd"/>
+      <w:r>
+        <w:t xml:space="preserve">, M., </w:t>
+      </w:r>
+      <w:proofErr w:type="spellStart"/>
+      <w:r>
+        <w:t>Hühn</w:t>
+      </w:r>
+      <w:proofErr w:type="spellEnd"/>
+      <w:r>
+        <w:t>, D., Haider, W., Hunt, L.M., Johnson, B.M. and Johnston, F., 2017. Understanding and managing freshwater recreational fisheries as complex adaptive social-ecological systems. Reviews in Fisheries Science &amp; Aquaculture, 25(1), pp.1-41.</w:t>
       </w:r>
     </w:p>
   </w:comment>
-  <w:comment w:id="34" w:author="Colin Dassow" w:date="2020-11-05T08:40:00Z" w:initials="CD">
+  <w:comment w:id="38" w:author="Colin Dassow" w:date="2020-11-05T08:40:00Z" w:initials="CD">
     <w:p>
       <w:pPr>
         <w:pStyle w:val="CommentText"/>
@@ -9901,7 +10618,7 @@
       </w:r>
     </w:p>
   </w:comment>
-  <w:comment w:id="35" w:author="Chris Solomon" w:date="2020-11-15T09:38:00Z" w:initials="CS">
+  <w:comment w:id="39" w:author="Chris Solomon" w:date="2020-11-15T09:38:00Z" w:initials="CS">
     <w:p>
       <w:pPr>
         <w:pStyle w:val="CommentText"/>
@@ -9913,7 +10630,39 @@
         <w:annotationRef/>
       </w:r>
       <w:r>
-        <w:t>I still don’t understand how +sJ can appear in the adult equation without -sJ appearing in the juvenile equation. As an extreme example, consider the situation if you set s=1 and set the initial number of adults to 0. Then all juveniles mature to adults during the time step; no new juveniles are produced, because there are not yet any adults and so fA is 0; and yet your equations say that there may still be plenty of juveniles left (depending on mortality rates), because you haven’t taken sJ of them out of the juvenile pool.</w:t>
+        <w:t>I still don’t understand how +</w:t>
+      </w:r>
+      <w:proofErr w:type="spellStart"/>
+      <w:r>
+        <w:t>sJ</w:t>
+      </w:r>
+      <w:proofErr w:type="spellEnd"/>
+      <w:r>
+        <w:t xml:space="preserve"> can appear in the adult equation without -</w:t>
+      </w:r>
+      <w:proofErr w:type="spellStart"/>
+      <w:r>
+        <w:t>sJ</w:t>
+      </w:r>
+      <w:proofErr w:type="spellEnd"/>
+      <w:r>
+        <w:t xml:space="preserve"> appearing in the juvenile equation. As an extreme example, consider the situation if you set s=1 and set the initial number of adults to 0. Then all juveniles mature to adults during the time step; no new juveniles are produced, because there are not yet any adults and so </w:t>
+      </w:r>
+      <w:proofErr w:type="spellStart"/>
+      <w:r>
+        <w:t>fA</w:t>
+      </w:r>
+      <w:proofErr w:type="spellEnd"/>
+      <w:r>
+        <w:t xml:space="preserve"> is 0; and yet your equations say that there may still be plenty of juveniles left (depending on mortality rates), because you haven’t taken </w:t>
+      </w:r>
+      <w:proofErr w:type="spellStart"/>
+      <w:r>
+        <w:t>sJ</w:t>
+      </w:r>
+      <w:proofErr w:type="spellEnd"/>
+      <w:r>
+        <w:t xml:space="preserve"> of them out of the juvenile pool.</w:t>
       </w:r>
     </w:p>
     <w:p>
@@ -9948,11 +10697,19 @@
         <w:pStyle w:val="CommentText"/>
       </w:pPr>
       <w:r>
-        <w:t>I know I have made this comment a bunch of times already, and you are probably sick of hearing it. I don’t think it’s constructive for me to keep making the same point. I’d be happy to have you convince me that I’m wrong, which could be the case, and then we could certainly drop this. Otherwise, perhaps it would be better for me to remove myself from this paper so that my hangup about this doesn’t remain a roadblock to you moving forward. I’m saying that out of a genuine desire to help you, not in a passive-aggressive way, so let me know if that seems like the best way forward.</w:t>
+        <w:t xml:space="preserve">I know I have made this comment a bunch of times already, and you are probably sick of hearing it. I don’t think it’s constructive for me to keep making the same point. I’d be happy to have you convince me that I’m wrong, which could be the case, and then we could certainly drop this. Otherwise, perhaps it would be better for me to remove myself from this paper so that my </w:t>
+      </w:r>
+      <w:proofErr w:type="spellStart"/>
+      <w:r>
+        <w:t>hangup</w:t>
+      </w:r>
+      <w:proofErr w:type="spellEnd"/>
+      <w:r>
+        <w:t xml:space="preserve"> about this doesn’t remain a roadblock to you moving forward. I’m saying that out of a genuine desire to help you, not in a passive-aggressive way, so let me know if that seems like the best way forward.</w:t>
       </w:r>
     </w:p>
   </w:comment>
-  <w:comment w:id="36" w:author="Chris Solomon" w:date="2020-11-15T09:10:00Z" w:initials="CS">
+  <w:comment w:id="40" w:author="Chris Solomon" w:date="2020-11-15T09:10:00Z" w:initials="CS">
     <w:p>
       <w:pPr>
         <w:pStyle w:val="CommentText"/>
@@ -9964,11 +10721,19 @@
         <w:annotationRef/>
       </w:r>
       <w:r>
-        <w:t>The explanation of the terms in the equation should proceed in the same order as the equation itself. I would put the sJ term first in the equation, followed by the loss terms. Then make sure that this paragraph proceeds in the same order.</w:t>
+        <w:t xml:space="preserve">The explanation of the terms in the equation should proceed in the same order as the equation itself. I would put the </w:t>
+      </w:r>
+      <w:proofErr w:type="spellStart"/>
+      <w:r>
+        <w:t>sJ</w:t>
+      </w:r>
+      <w:proofErr w:type="spellEnd"/>
+      <w:r>
+        <w:t xml:space="preserve"> term first in the equation, followed by the loss terms. Then make sure that this paragraph proceeds in the same order.</w:t>
       </w:r>
     </w:p>
   </w:comment>
-  <w:comment w:id="38" w:author="Sass, Gregory G" w:date="2020-11-11T18:10:00Z" w:initials="SGG">
+  <w:comment w:id="42" w:author="Sass, Gregory G" w:date="2020-11-11T18:10:00Z" w:initials="SGG">
     <w:p>
       <w:pPr>
         <w:pStyle w:val="CommentText"/>
@@ -9984,7 +10749,7 @@
       </w:r>
     </w:p>
   </w:comment>
-  <w:comment w:id="39" w:author="Chris Solomon" w:date="2020-11-15T09:13:00Z" w:initials="CS">
+  <w:comment w:id="43" w:author="Chris Solomon" w:date="2020-11-15T09:13:00Z" w:initials="CS">
     <w:p>
       <w:pPr>
         <w:pStyle w:val="CommentText"/>
@@ -9996,11 +10761,19 @@
         <w:annotationRef/>
       </w:r>
       <w:r>
-        <w:t>Yes- note that the equations show recruitment as fA, which is not a Ricker.</w:t>
+        <w:t xml:space="preserve">Yes- note that the equations show recruitment as </w:t>
+      </w:r>
+      <w:proofErr w:type="spellStart"/>
+      <w:r>
+        <w:t>fA</w:t>
+      </w:r>
+      <w:proofErr w:type="spellEnd"/>
+      <w:r>
+        <w:t>, which is not a Ricker.</w:t>
       </w:r>
     </w:p>
   </w:comment>
-  <w:comment w:id="40" w:author="Colin Dassow" w:date="2020-12-01T16:10:00Z" w:initials="CD">
+  <w:comment w:id="44" w:author="Colin Dassow" w:date="2020-12-01T16:10:00Z" w:initials="CD">
     <w:p>
       <w:pPr>
         <w:pStyle w:val="CommentText"/>
@@ -10012,11 +10785,19 @@
         <w:annotationRef/>
       </w:r>
       <w:r>
-        <w:t>We’re going to list the values of  ricker a and b parameters in a table with all symbols, their definitions, and values for those that are held constant</w:t>
+        <w:t xml:space="preserve">We’re going to list the values </w:t>
+      </w:r>
+      <w:proofErr w:type="gramStart"/>
+      <w:r>
+        <w:t>of  ricker</w:t>
+      </w:r>
+      <w:proofErr w:type="gramEnd"/>
+      <w:r>
+        <w:t xml:space="preserve"> a and b parameters in a table with all symbols, their definitions, and values for those that are held constant</w:t>
       </w:r>
     </w:p>
   </w:comment>
-  <w:comment w:id="41" w:author="Sass, Gregory G" w:date="2020-11-11T18:14:00Z" w:initials="SGG">
+  <w:comment w:id="45" w:author="Sass, Gregory G" w:date="2020-11-11T18:14:00Z" w:initials="SGG">
     <w:p>
       <w:pPr>
         <w:pStyle w:val="CommentText"/>
@@ -10032,7 +10813,7 @@
       </w:r>
     </w:p>
   </w:comment>
-  <w:comment w:id="42" w:author="Colin Dassow" w:date="2020-12-09T15:35:00Z" w:initials="CD">
+  <w:comment w:id="46" w:author="Colin Dassow" w:date="2020-12-09T15:35:00Z" w:initials="CD">
     <w:p>
       <w:pPr>
         <w:pStyle w:val="CommentText"/>
@@ -10048,7 +10829,7 @@
       </w:r>
     </w:p>
   </w:comment>
-  <w:comment w:id="43" w:author="Chelsey Nieman" w:date="2020-11-30T13:54:00Z" w:initials="CLN">
+  <w:comment w:id="47" w:author="Chelsey Nieman" w:date="2020-11-30T13:54:00Z" w:initials="CLN">
     <w:p>
       <w:pPr>
         <w:pStyle w:val="CommentText"/>
@@ -10084,7 +10865,7 @@
       </w:r>
     </w:p>
   </w:comment>
-  <w:comment w:id="44" w:author="Colin Dassow" w:date="2020-12-01T16:09:00Z" w:initials="CD">
+  <w:comment w:id="48" w:author="Colin Dassow" w:date="2020-12-01T16:09:00Z" w:initials="CD">
     <w:p>
       <w:pPr>
         <w:pStyle w:val="CommentText"/>
@@ -10095,12 +10876,17 @@
         </w:rPr>
         <w:annotationRef/>
       </w:r>
-      <w:r>
-        <w:t>Ya I think one table with symbols, definitions, and values for those that are held constant.</w:t>
+      <w:proofErr w:type="spellStart"/>
+      <w:r>
+        <w:t>Ya</w:t>
+      </w:r>
+      <w:proofErr w:type="spellEnd"/>
+      <w:r>
+        <w:t xml:space="preserve"> I think one table with symbols, definitions, and values for those that are held constant.</w:t>
       </w:r>
     </w:p>
   </w:comment>
-  <w:comment w:id="46" w:author="Colin Dassow" w:date="2020-12-03T09:47:00Z" w:initials="CD">
+  <w:comment w:id="50" w:author="Colin Dassow" w:date="2020-12-03T09:47:00Z" w:initials="CD">
     <w:p>
       <w:pPr>
         <w:pStyle w:val="CommentText"/>
@@ -10116,7 +10902,7 @@
       </w:r>
     </w:p>
   </w:comment>
-  <w:comment w:id="47" w:author="Colin Dassow" w:date="2020-12-03T09:45:00Z" w:initials="CD">
+  <w:comment w:id="51" w:author="Colin Dassow" w:date="2020-12-03T09:45:00Z" w:initials="CD">
     <w:p>
       <w:pPr>
         <w:pStyle w:val="CommentText"/>
@@ -10132,7 +10918,7 @@
       </w:r>
     </w:p>
   </w:comment>
-  <w:comment w:id="49" w:author="Colin Dassow" w:date="2020-11-05T10:12:00Z" w:initials="CD">
+  <w:comment w:id="53" w:author="Colin Dassow" w:date="2020-11-05T10:12:00Z" w:initials="CD">
     <w:p>
       <w:pPr>
         <w:pStyle w:val="CommentText"/>
@@ -10161,7 +10947,7 @@
       </w:r>
     </w:p>
   </w:comment>
-  <w:comment w:id="50" w:author="Sass, Gregory G" w:date="2020-11-11T18:22:00Z" w:initials="SGG">
+  <w:comment w:id="54" w:author="Sass, Gregory G" w:date="2020-11-11T18:22:00Z" w:initials="SGG">
     <w:p>
       <w:pPr>
         <w:pStyle w:val="CommentText"/>
@@ -10177,7 +10963,7 @@
       </w:r>
     </w:p>
   </w:comment>
-  <w:comment w:id="51" w:author="Chelsey Nieman" w:date="2020-11-30T14:03:00Z" w:initials="CLN">
+  <w:comment w:id="55" w:author="Chelsey Nieman" w:date="2020-11-30T14:03:00Z" w:initials="CLN">
     <w:p>
       <w:pPr>
         <w:pStyle w:val="CommentText"/>
@@ -10193,7 +10979,7 @@
       </w:r>
     </w:p>
   </w:comment>
-  <w:comment w:id="52" w:author="Colin Dassow" w:date="2020-12-01T16:43:00Z" w:initials="CD">
+  <w:comment w:id="56" w:author="Colin Dassow" w:date="2020-12-01T16:43:00Z" w:initials="CD">
     <w:p>
       <w:pPr>
         <w:pStyle w:val="CommentText"/>
@@ -10209,7 +10995,7 @@
       </w:r>
     </w:p>
   </w:comment>
-  <w:comment w:id="53" w:author="Colin Dassow" w:date="2020-12-02T16:01:00Z" w:initials="CD">
+  <w:comment w:id="57" w:author="Colin Dassow" w:date="2020-12-02T16:01:00Z" w:initials="CD">
     <w:p>
       <w:pPr>
         <w:pStyle w:val="CommentText"/>
@@ -10225,7 +11011,7 @@
       </w:r>
     </w:p>
   </w:comment>
-  <w:comment w:id="54" w:author="Chris Solomon" w:date="2020-11-15T10:12:00Z" w:initials="CS">
+  <w:comment w:id="58" w:author="Chris Solomon" w:date="2020-11-15T10:12:00Z" w:initials="CS">
     <w:p>
       <w:pPr>
         <w:pStyle w:val="CommentText"/>
@@ -10241,7 +11027,7 @@
       </w:r>
     </w:p>
   </w:comment>
-  <w:comment w:id="55" w:author="Colin Dassow" w:date="2020-12-01T16:49:00Z" w:initials="CD">
+  <w:comment w:id="59" w:author="Colin Dassow" w:date="2020-12-01T16:49:00Z" w:initials="CD">
     <w:p>
       <w:pPr>
         <w:pStyle w:val="CommentText"/>
@@ -10257,7 +11043,7 @@
       </w:r>
     </w:p>
   </w:comment>
-  <w:comment w:id="56" w:author="Colin Dassow" w:date="2020-11-05T10:02:00Z" w:initials="CD">
+  <w:comment w:id="60" w:author="Colin Dassow" w:date="2020-11-05T10:02:00Z" w:initials="CD">
     <w:p>
       <w:pPr>
         <w:pStyle w:val="CommentText"/>
@@ -10273,7 +11059,7 @@
       </w:r>
     </w:p>
   </w:comment>
-  <w:comment w:id="57" w:author="Colin Dassow" w:date="2020-11-05T08:42:00Z" w:initials="CD">
+  <w:comment w:id="61" w:author="Colin Dassow" w:date="2020-11-05T08:42:00Z" w:initials="CD">
     <w:p>
       <w:pPr>
         <w:pStyle w:val="CommentText"/>
@@ -10310,7 +11096,7 @@
       </w:r>
     </w:p>
   </w:comment>
-  <w:comment w:id="58" w:author="Sass, Gregory G" w:date="2020-11-11T18:37:00Z" w:initials="SGG">
+  <w:comment w:id="62" w:author="Sass, Gregory G" w:date="2020-11-11T18:37:00Z" w:initials="SGG">
     <w:p>
       <w:pPr>
         <w:pStyle w:val="CommentText"/>
@@ -10326,7 +11112,7 @@
       </w:r>
     </w:p>
   </w:comment>
-  <w:comment w:id="59" w:author="Sass, Gregory G" w:date="2020-11-11T18:41:00Z" w:initials="SGG">
+  <w:comment w:id="63" w:author="Sass, Gregory G" w:date="2020-11-11T18:41:00Z" w:initials="SGG">
     <w:p>
       <w:pPr>
         <w:pStyle w:val="CommentText"/>
@@ -10342,7 +11128,7 @@
       </w:r>
     </w:p>
   </w:comment>
-  <w:comment w:id="60" w:author="Colin Dassow" w:date="2020-11-05T10:16:00Z" w:initials="CD">
+  <w:comment w:id="64" w:author="Colin Dassow" w:date="2020-11-05T10:16:00Z" w:initials="CD">
     <w:p>
       <w:pPr>
         <w:pStyle w:val="CommentText"/>
@@ -10354,11 +11140,19 @@
         <w:annotationRef/>
       </w:r>
       <w:r>
-        <w:t>An alternative way to structure this could be to  talk about examples and costs vs. angler satisfaction and make this mostly about bass-walleye almost like a case study.</w:t>
+        <w:t xml:space="preserve">An alternative way to structure this could be </w:t>
+      </w:r>
+      <w:proofErr w:type="gramStart"/>
+      <w:r>
+        <w:t>to  talk</w:t>
+      </w:r>
+      <w:proofErr w:type="gramEnd"/>
+      <w:r>
+        <w:t xml:space="preserve"> about examples and costs vs. angler satisfaction and make this mostly about bass-walleye almost like a case study.</w:t>
       </w:r>
     </w:p>
   </w:comment>
-  <w:comment w:id="66" w:author="Chelsey Nieman" w:date="2020-12-09T10:13:00Z" w:initials="CLN">
+  <w:comment w:id="70" w:author="Chelsey Nieman" w:date="2020-12-09T10:13:00Z" w:initials="CLN">
     <w:p>
       <w:pPr>
         <w:pStyle w:val="CommentText"/>
@@ -10370,11 +11164,27 @@
         <w:annotationRef/>
       </w:r>
       <w:r>
-        <w:t xml:space="preserve">So I wrote this out and its kind of loosey-goosey. But I think something like this paragraph that gives an overarching summary of our results in context belongs here. I think maybe the language just needs to be tightened up.  </w:t>
+        <w:t xml:space="preserve">So I wrote this out and </w:t>
+      </w:r>
+      <w:proofErr w:type="spellStart"/>
+      <w:r>
+        <w:t>its</w:t>
+      </w:r>
+      <w:proofErr w:type="spellEnd"/>
+      <w:r>
+        <w:t xml:space="preserve"> kind of </w:t>
+      </w:r>
+      <w:proofErr w:type="spellStart"/>
+      <w:r>
+        <w:t>loosey</w:t>
+      </w:r>
+      <w:proofErr w:type="spellEnd"/>
+      <w:r>
+        <w:t xml:space="preserve">-goosey. But I think something like this paragraph that gives an overarching summary of our results in context belongs here. I think maybe the language just needs to be tightened up.  </w:t>
       </w:r>
     </w:p>
   </w:comment>
-  <w:comment w:id="80" w:author="Colin Dassow" w:date="2020-12-03T10:29:00Z" w:initials="CD">
+  <w:comment w:id="83" w:author="Colin Dassow" w:date="2020-12-03T10:29:00Z" w:initials="CD">
     <w:p>
       <w:pPr>
         <w:pStyle w:val="CommentText"/>
@@ -10390,7 +11200,7 @@
       </w:r>
     </w:p>
   </w:comment>
-  <w:comment w:id="81" w:author="Colin Dassow" w:date="2020-12-03T10:52:00Z" w:initials="CD">
+  <w:comment w:id="84" w:author="Colin Dassow" w:date="2020-12-03T10:52:00Z" w:initials="CD">
     <w:p>
       <w:pPr>
         <w:pStyle w:val="CommentText"/>
@@ -10402,11 +11212,19 @@
         <w:annotationRef/>
       </w:r>
       <w:r>
-        <w:t>I didn’t read this anywhere I just came up with it, does this seem like a fair statement to make? People ususally only talk about time and money as constraints but I think what I have here is more general? Could maybe even drop monetary as it’s dictated by politics mainly?</w:t>
+        <w:t xml:space="preserve">I didn’t read this anywhere I just came up with it, does this seem like a fair statement to make? People </w:t>
+      </w:r>
+      <w:proofErr w:type="spellStart"/>
+      <w:r>
+        <w:t>ususally</w:t>
+      </w:r>
+      <w:proofErr w:type="spellEnd"/>
+      <w:r>
+        <w:t xml:space="preserve"> only talk about time and money as constraints but I think what I have here is more general? Could maybe even drop monetary as it’s dictated by politics mainly?</w:t>
       </w:r>
     </w:p>
   </w:comment>
-  <w:comment w:id="82" w:author="Chelsey Nieman" w:date="2020-12-09T10:41:00Z" w:initials="CLN">
+  <w:comment w:id="85" w:author="Chelsey Nieman" w:date="2020-12-09T10:41:00Z" w:initials="CLN">
     <w:p>
       <w:pPr>
         <w:pStyle w:val="CommentText"/>
@@ -10422,7 +11240,7 @@
       </w:r>
     </w:p>
   </w:comment>
-  <w:comment w:id="83" w:author="Colin Dassow" w:date="2020-12-09T15:43:00Z" w:initials="CD">
+  <w:comment w:id="86" w:author="Colin Dassow" w:date="2020-12-09T15:43:00Z" w:initials="CD">
     <w:p>
       <w:pPr>
         <w:pStyle w:val="CommentText"/>
@@ -10433,12 +11251,22 @@
         </w:rPr>
         <w:annotationRef/>
       </w:r>
-      <w:r>
-        <w:t>Ya, that’s a good point chelsey</w:t>
-      </w:r>
+      <w:proofErr w:type="spellStart"/>
+      <w:r>
+        <w:t>Ya</w:t>
+      </w:r>
+      <w:proofErr w:type="spellEnd"/>
+      <w:r>
+        <w:t xml:space="preserve">, that’s a good point </w:t>
+      </w:r>
+      <w:proofErr w:type="spellStart"/>
+      <w:r>
+        <w:t>chelsey</w:t>
+      </w:r>
+      <w:proofErr w:type="spellEnd"/>
     </w:p>
   </w:comment>
-  <w:comment w:id="107" w:author="Chelsey Nieman" w:date="2020-12-09T12:08:00Z" w:initials="CLN">
+  <w:comment w:id="110" w:author="Chelsey Nieman" w:date="2020-12-09T12:08:00Z" w:initials="CLN">
     <w:p>
       <w:pPr>
         <w:pStyle w:val="CommentText"/>
@@ -10462,7 +11290,7 @@
       </w:r>
     </w:p>
   </w:comment>
-  <w:comment w:id="114" w:author="Chelsey Nieman" w:date="2020-12-09T12:19:00Z" w:initials="CLN">
+  <w:comment w:id="111" w:author="Colin Dassow" w:date="2020-12-09T16:05:00Z" w:initials="CD">
     <w:p>
       <w:pPr>
         <w:pStyle w:val="CommentText"/>
@@ -10473,12 +11301,38 @@
         </w:rPr>
         <w:annotationRef/>
       </w:r>
+      <w:proofErr w:type="spellStart"/>
+      <w:proofErr w:type="gramStart"/>
+      <w:r>
+        <w:t>Ya</w:t>
+      </w:r>
+      <w:proofErr w:type="spellEnd"/>
+      <w:r>
+        <w:t xml:space="preserve">  I</w:t>
+      </w:r>
+      <w:proofErr w:type="gramEnd"/>
+      <w:r>
+        <w:t xml:space="preserve"> like that idea</w:t>
+      </w:r>
+    </w:p>
+  </w:comment>
+  <w:comment w:id="118" w:author="Chelsey Nieman" w:date="2020-12-09T12:19:00Z" w:initials="CLN">
+    <w:p>
+      <w:pPr>
+        <w:pStyle w:val="CommentText"/>
+      </w:pPr>
+      <w:r>
+        <w:rPr>
+          <w:rStyle w:val="CommentReference"/>
+        </w:rPr>
+        <w:annotationRef/>
+      </w:r>
       <w:r>
         <w:t xml:space="preserve">I think this could probably use a sprinkling of citations. </w:t>
       </w:r>
     </w:p>
   </w:comment>
-  <w:comment w:id="123" w:author="Chelsey Nieman" w:date="2020-12-09T12:20:00Z" w:initials="CLN">
+  <w:comment w:id="127" w:author="Chelsey Nieman" w:date="2020-12-09T12:20:00Z" w:initials="CLN">
     <w:p>
       <w:pPr>
         <w:pStyle w:val="CommentText"/>
@@ -10494,7 +11348,7 @@
       </w:r>
     </w:p>
   </w:comment>
-  <w:comment w:id="133" w:author="Chelsey Nieman" w:date="2020-12-09T12:33:00Z" w:initials="CLN">
+  <w:comment w:id="128" w:author="Colin Dassow" w:date="2020-12-09T16:10:00Z" w:initials="CD">
     <w:p>
       <w:pPr>
         <w:pStyle w:val="CommentText"/>
@@ -10505,6 +11359,35 @@
         </w:rPr>
         <w:annotationRef/>
       </w:r>
+      <w:proofErr w:type="spellStart"/>
+      <w:r>
+        <w:t>Ya</w:t>
+      </w:r>
+      <w:proofErr w:type="spellEnd"/>
+      <w:r>
+        <w:t xml:space="preserve"> I think for our audience we might just want to </w:t>
+      </w:r>
+      <w:proofErr w:type="gramStart"/>
+      <w:r>
+        <w:t>say  that</w:t>
+      </w:r>
+      <w:proofErr w:type="gramEnd"/>
+      <w:r>
+        <w:t xml:space="preserve"> stocking can be expensive and isn’t always as effective as we might expect, this could be from predator effects on stocked fish survival or other factors (habitat loss, climate change)</w:t>
+      </w:r>
+    </w:p>
+  </w:comment>
+  <w:comment w:id="138" w:author="Chelsey Nieman" w:date="2020-12-09T12:33:00Z" w:initials="CLN">
+    <w:p>
+      <w:pPr>
+        <w:pStyle w:val="CommentText"/>
+      </w:pPr>
+      <w:r>
+        <w:rPr>
+          <w:rStyle w:val="CommentReference"/>
+        </w:rPr>
+        <w:annotationRef/>
+      </w:r>
       <w:r>
         <w:t xml:space="preserve">This is the call out to q1: I think we keep it vague, (not sure we need the say specifically bass-walleye. </w:t>
       </w:r>
@@ -10514,11 +11397,19 @@
         <w:pStyle w:val="CommentText"/>
       </w:pPr>
       <w:r>
-        <w:t xml:space="preserve">But then in the q1 ms say specifically, there is this model that shows this, and here we found this system that does it. </w:t>
+        <w:t xml:space="preserve">But then in the q1 </w:t>
+      </w:r>
+      <w:proofErr w:type="spellStart"/>
+      <w:r>
+        <w:t>ms</w:t>
+      </w:r>
+      <w:proofErr w:type="spellEnd"/>
+      <w:r>
+        <w:t xml:space="preserve"> say specifically, there is this model that shows this, and here we found this system that does it. </w:t>
       </w:r>
     </w:p>
   </w:comment>
-  <w:comment w:id="141" w:author="Chelsey Nieman" w:date="2020-12-09T12:23:00Z" w:initials="CLN">
+  <w:comment w:id="139" w:author="Colin Dassow" w:date="2020-12-09T16:14:00Z" w:initials="CD">
     <w:p>
       <w:pPr>
         <w:pStyle w:val="CommentText"/>
@@ -10530,11 +11421,27 @@
         <w:annotationRef/>
       </w:r>
       <w:r>
+        <w:t>I agree, seems like the right way to talk about the two papers</w:t>
+      </w:r>
+    </w:p>
+  </w:comment>
+  <w:comment w:id="147" w:author="Chelsey Nieman" w:date="2020-12-09T12:23:00Z" w:initials="CLN">
+    <w:p>
+      <w:pPr>
+        <w:pStyle w:val="CommentText"/>
+      </w:pPr>
+      <w:r>
+        <w:rPr>
+          <w:rStyle w:val="CommentReference"/>
+        </w:rPr>
+        <w:annotationRef/>
+      </w:r>
+      <w:r>
         <w:t xml:space="preserve">Alternative text: “Our two-species model, while relatively simple, illustrates the need to incorporate ecological interactions in fisheries management within complex fishery systems”. </w:t>
       </w:r>
     </w:p>
   </w:comment>
-  <w:comment w:id="142" w:author="Colin Dassow" w:date="2020-12-03T10:32:00Z" w:initials="CD">
+  <w:comment w:id="149" w:author="Colin Dassow" w:date="2020-12-09T16:14:00Z" w:initials="CD">
     <w:p>
       <w:pPr>
         <w:pStyle w:val="CommentText"/>
@@ -10546,17 +11453,11 @@
         <w:annotationRef/>
       </w:r>
       <w:r>
-        <w:t xml:space="preserve">We </w:t>
-      </w:r>
-      <w:r>
-        <w:t xml:space="preserve">have increased in complexity compared to </w:t>
-      </w:r>
-      <w:r>
-        <w:t>most models but need to recognize that there’s still a lot more complexity out there to understand.</w:t>
+        <w:t>I think I like this alternative text a little more</w:t>
       </w:r>
     </w:p>
   </w:comment>
-  <w:comment w:id="162" w:author="Colin Dassow" w:date="2020-12-03T10:32:00Z" w:initials="CD">
+  <w:comment w:id="148" w:author="Colin Dassow" w:date="2020-12-03T10:32:00Z" w:initials="CD">
     <w:p>
       <w:pPr>
         <w:pStyle w:val="CommentText"/>
@@ -10568,11 +11469,27 @@
         <w:annotationRef/>
       </w:r>
       <w:r>
+        <w:t>We have increased in complexity compared to most models but need to recognize that there’s still a lot more complexity out there to understand.</w:t>
+      </w:r>
+    </w:p>
+  </w:comment>
+  <w:comment w:id="170" w:author="Colin Dassow" w:date="2020-12-03T10:32:00Z" w:initials="CD">
+    <w:p>
+      <w:pPr>
+        <w:pStyle w:val="CommentText"/>
+      </w:pPr>
+      <w:r>
+        <w:rPr>
+          <w:rStyle w:val="CommentReference"/>
+        </w:rPr>
+        <w:annotationRef/>
+      </w:r>
+      <w:r>
         <w:t>Call out to adaptive management</w:t>
       </w:r>
     </w:p>
   </w:comment>
-  <w:comment w:id="182" w:author="Colin Dassow" w:date="2020-12-03T10:31:00Z" w:initials="CD">
+  <w:comment w:id="190" w:author="Colin Dassow" w:date="2020-12-03T10:31:00Z" w:initials="CD">
     <w:p>
       <w:pPr>
         <w:pStyle w:val="CommentText"/>
@@ -10588,7 +11505,7 @@
       </w:r>
     </w:p>
   </w:comment>
-  <w:comment w:id="183" w:author="Chelsey Nieman" w:date="2020-12-09T12:43:00Z" w:initials="CLN">
+  <w:comment w:id="191" w:author="Chelsey Nieman" w:date="2020-12-09T12:43:00Z" w:initials="CLN">
     <w:p>
       <w:pPr>
         <w:pStyle w:val="CommentText"/>
@@ -10604,7 +11521,7 @@
       </w:r>
     </w:p>
   </w:comment>
-  <w:comment w:id="186" w:author="Colin Dassow" w:date="2020-12-03T10:32:00Z" w:initials="CD">
+  <w:comment w:id="194" w:author="Colin Dassow" w:date="2020-12-03T10:32:00Z" w:initials="CD">
     <w:p>
       <w:pPr>
         <w:pStyle w:val="CommentText"/>
@@ -10620,7 +11537,7 @@
       </w:r>
     </w:p>
   </w:comment>
-  <w:comment w:id="199" w:author="Colin Dassow" w:date="2020-12-03T10:32:00Z" w:initials="CD">
+  <w:comment w:id="207" w:author="Colin Dassow" w:date="2020-12-03T10:32:00Z" w:initials="CD">
     <w:p>
       <w:pPr>
         <w:pStyle w:val="CommentText"/>
@@ -10636,7 +11553,7 @@
       </w:r>
     </w:p>
   </w:comment>
-  <w:comment w:id="200" w:author="Sass, Gregory G" w:date="2020-11-11T18:42:00Z" w:initials="SGG">
+  <w:comment w:id="208" w:author="Sass, Gregory G" w:date="2020-11-11T18:42:00Z" w:initials="SGG">
     <w:p>
       <w:pPr>
         <w:pStyle w:val="CommentText"/>
@@ -10652,7 +11569,7 @@
       </w:r>
     </w:p>
   </w:comment>
-  <w:comment w:id="201" w:author="Chris Solomon" w:date="2020-11-15T10:15:00Z" w:initials="CS">
+  <w:comment w:id="209" w:author="Chris Solomon" w:date="2020-11-15T10:15:00Z" w:initials="CS">
     <w:p>
       <w:pPr>
         <w:pStyle w:val="CommentText"/>
@@ -10664,11 +11581,19 @@
         <w:annotationRef/>
       </w:r>
       <w:r>
-        <w:t xml:space="preserve">Is this the key new idea that this paper presents? Maybe yes? If so, I think an important job for the discussion is to examine that idea: hold it up to the light, turn if around, get a sense for what’s really useful about it, what’s really new, how it relates to old ideas, what the limitations are. Some of your bullet points here in the Discussion outline seem like they’re headed in that direction. I would just make sure to keep this objective (find the main idea, hold it up to the light and turn it around a bit) front and center as you think about what goes in the Discussion and how to approach it. </w:t>
+        <w:t xml:space="preserve">Is this the key new idea that this paper presents? Maybe yes? If so, I think an important job for the discussion is to examine that idea: hold it up to the light, turn </w:t>
+      </w:r>
+      <w:proofErr w:type="spellStart"/>
+      <w:r>
+        <w:t>if</w:t>
+      </w:r>
+      <w:proofErr w:type="spellEnd"/>
+      <w:r>
+        <w:t xml:space="preserve"> around, get a sense for what’s really useful about it, what’s really new, how it relates to old ideas, what the limitations are. Some of your bullet points here in the Discussion outline seem like they’re headed in that direction. I would just make sure to keep this objective (find the main idea, hold it up to the light and turn it around a bit) front and center as you think about what goes in the Discussion and how to approach it. </w:t>
       </w:r>
     </w:p>
   </w:comment>
-  <w:comment w:id="202" w:author="Colin Dassow" w:date="2020-12-03T10:27:00Z" w:initials="CD">
+  <w:comment w:id="210" w:author="Colin Dassow" w:date="2020-12-03T10:27:00Z" w:initials="CD">
     <w:p>
       <w:pPr>
         <w:pStyle w:val="CommentText"/>
@@ -10697,7 +11622,7 @@
       </w:r>
     </w:p>
   </w:comment>
-  <w:comment w:id="203" w:author="Sass, Gregory G" w:date="2020-11-11T18:43:00Z" w:initials="SGG">
+  <w:comment w:id="211" w:author="Sass, Gregory G" w:date="2020-11-11T18:43:00Z" w:initials="SGG">
     <w:p>
       <w:pPr>
         <w:pStyle w:val="CommentText"/>
@@ -10713,7 +11638,7 @@
       </w:r>
     </w:p>
   </w:comment>
-  <w:comment w:id="204" w:author="Colin Dassow" w:date="2020-12-04T11:05:00Z" w:initials="CD">
+  <w:comment w:id="212" w:author="Colin Dassow" w:date="2020-12-04T11:05:00Z" w:initials="CD">
     <w:p>
       <w:pPr>
         <w:pStyle w:val="CommentText"/>
@@ -10729,7 +11654,7 @@
       </w:r>
     </w:p>
   </w:comment>
-  <w:comment w:id="205" w:author="Chelsey Nieman" w:date="2020-11-30T13:29:00Z" w:initials="CLN">
+  <w:comment w:id="213" w:author="Chelsey Nieman" w:date="2020-11-30T13:29:00Z" w:initials="CLN">
     <w:p>
       <w:pPr>
         <w:pStyle w:val="CommentText"/>
@@ -10745,7 +11670,7 @@
       </w:r>
     </w:p>
   </w:comment>
-  <w:comment w:id="206" w:author="Sass, Gregory G" w:date="2020-11-11T18:52:00Z" w:initials="SGG">
+  <w:comment w:id="214" w:author="Sass, Gregory G" w:date="2020-11-11T18:52:00Z" w:initials="SGG">
     <w:p>
       <w:pPr>
         <w:pStyle w:val="CommentText"/>
@@ -10757,7 +11682,15 @@
         <w:annotationRef/>
       </w:r>
       <w:r>
-        <w:t>I would also consider some discussion on human desires.  In the case of bass-walleye, ecologically bass don’t care if they’re winning in dominance even if their population status is undesirable to anglers.  With walleye, we’re talking about angler and tribal desires of their dominance.  Always remember that desirable stable states are a human ideal.  As another example, water doesn’t care if it’s turbid, green, and subject to bluegreen algal blooms, humans do because ecosystem services are compromised.</w:t>
+        <w:t xml:space="preserve">I would also consider some discussion on human desires.  In the case of bass-walleye, ecologically bass don’t care if they’re winning in dominance even if their population status is undesirable to anglers.  With walleye, we’re talking about angler and tribal desires of their dominance.  Always remember that desirable stable states are a human ideal.  As another example, water doesn’t care if it’s turbid, green, and subject to </w:t>
+      </w:r>
+      <w:proofErr w:type="spellStart"/>
+      <w:r>
+        <w:t>bluegreen</w:t>
+      </w:r>
+      <w:proofErr w:type="spellEnd"/>
+      <w:r>
+        <w:t xml:space="preserve"> algal blooms, humans do because ecosystem services are compromised.</w:t>
       </w:r>
     </w:p>
   </w:comment>
@@ -10810,10 +11743,14 @@
   <w15:commentEx w15:paraId="510389C2" w15:paraIdParent="1501F7C1" w15:done="0"/>
   <w15:commentEx w15:paraId="56E7DD0B" w15:paraIdParent="1501F7C1" w15:done="0"/>
   <w15:commentEx w15:paraId="1542D32E" w15:done="0"/>
+  <w15:commentEx w15:paraId="0118F5B7" w15:paraIdParent="1542D32E" w15:done="0"/>
   <w15:commentEx w15:paraId="2B8C7C1B" w15:done="0"/>
   <w15:commentEx w15:paraId="15025746" w15:done="0"/>
+  <w15:commentEx w15:paraId="4D88903E" w15:paraIdParent="15025746" w15:done="0"/>
   <w15:commentEx w15:paraId="23E6830F" w15:done="0"/>
+  <w15:commentEx w15:paraId="7DEF3C15" w15:paraIdParent="23E6830F" w15:done="0"/>
   <w15:commentEx w15:paraId="0C9B1E61" w15:done="0"/>
+  <w15:commentEx w15:paraId="6B145F9B" w15:paraIdParent="0C9B1E61" w15:done="0"/>
   <w15:commentEx w15:paraId="3706765C" w15:done="0"/>
   <w15:commentEx w15:paraId="47303DB9" w15:done="0"/>
   <w15:commentEx w15:paraId="7D24778F" w15:done="0"/>
@@ -10946,11 +11883,6 @@
         <w:docPartUnique/>
       </w:docPartObj>
     </w:sdtPr>
-    <w:sdtEndPr>
-      <w:rPr>
-        <w:rStyle w:val="PageNumber"/>
-      </w:rPr>
-    </w:sdtEndPr>
     <w:sdtContent>
       <w:p>
         <w:pPr>
@@ -11003,11 +11935,6 @@
         <w:docPartUnique/>
       </w:docPartObj>
     </w:sdtPr>
-    <w:sdtEndPr>
-      <w:rPr>
-        <w:rStyle w:val="PageNumber"/>
-      </w:rPr>
-    </w:sdtEndPr>
     <w:sdtContent>
       <w:p>
         <w:pPr>
@@ -11040,7 +11967,7 @@
             <w:rStyle w:val="PageNumber"/>
             <w:noProof/>
           </w:rPr>
-          <w:t>9</w:t>
+          <w:t>11</w:t>
         </w:r>
         <w:r>
           <w:rPr>
@@ -13192,7 +14119,7 @@
 </file>
 
 <file path=customXml/itemProps1.xml><?xml version="1.0" encoding="utf-8"?>
-<ds:datastoreItem xmlns:ds="http://schemas.openxmlformats.org/officeDocument/2006/customXml" ds:itemID="{76391770-B5F9-4135-AE23-6F4EEC0AFE80}">
+<ds:datastoreItem xmlns:ds="http://schemas.openxmlformats.org/officeDocument/2006/customXml" ds:itemID="{B89C8966-5CBD-4A99-BF33-3E904B9E99FF}">
   <ds:schemaRefs>
     <ds:schemaRef ds:uri="http://schemas.openxmlformats.org/officeDocument/2006/bibliography"/>
   </ds:schemaRefs>

</xml_diff>

<commit_message>
Colin did a little more editiing of the draft
</commit_message>
<xml_diff>
--- a/q2_draft_12.9.2020.docx
+++ b/q2_draft_12.9.2020.docx
@@ -150,28 +150,210 @@
           <w:rPr>
             <w:rFonts w:ascii="Times New Roman" w:hAnsi="Times New Roman" w:cs="Times New Roman"/>
           </w:rPr>
-          <w:t>). However, as human influences on ecosystems continue to grow, so does our need to understand how management problems fit within the larger ecosystem. Ecosystem-based management takes a holistic approach to managing natural resources that includes humans as part of a complex social-ecological system. These social-ecological systems are integrated within larger systems ranging across governance boundaries from local to international. Although implementing ecosystem-based management may be difficult, it is nevertheless warranted. Aquatic social-ecological systems, including fisheries, provide excellent examples to explore the potential benefits of implementing ecosystem-based management. Counterintuitive responses by fish populations to management have shown that in many cases a linear, single-species focused, view of these systems can lead managers to make decisions that in hindsight, are ineffective or even detrimental (</w:t>
-        </w:r>
-        <w:commentRangeStart w:id="7"/>
+          <w:t>).</w:t>
+        </w:r>
+      </w:ins>
+      <w:ins w:id="7" w:author="Colin Dassow" w:date="2020-12-10T10:37:00Z">
+        <w:r>
+          <w:rPr>
+            <w:rFonts w:ascii="Times New Roman" w:hAnsi="Times New Roman" w:cs="Times New Roman"/>
+          </w:rPr>
+          <w:t xml:space="preserve"> </w:t>
+        </w:r>
+      </w:ins>
+      <w:ins w:id="8" w:author="Colin Dassow" w:date="2020-12-10T10:41:00Z">
+        <w:r>
+          <w:rPr>
+            <w:rFonts w:ascii="Times New Roman" w:hAnsi="Times New Roman" w:cs="Times New Roman"/>
+          </w:rPr>
+          <w:t>This simplification</w:t>
+        </w:r>
+      </w:ins>
+      <w:ins w:id="9" w:author="Colin Dassow" w:date="2020-12-09T15:01:00Z">
+        <w:r>
+          <w:rPr>
+            <w:rFonts w:ascii="Times New Roman" w:hAnsi="Times New Roman" w:cs="Times New Roman"/>
+          </w:rPr>
+          <w:t xml:space="preserve"> </w:t>
+        </w:r>
+      </w:ins>
+      <w:ins w:id="10" w:author="Colin Dassow" w:date="2020-12-10T10:42:00Z">
+        <w:r>
+          <w:rPr>
+            <w:rFonts w:ascii="Times New Roman" w:hAnsi="Times New Roman" w:cs="Times New Roman"/>
+          </w:rPr>
+          <w:t>can lead managers to make decisions that in hindsight, are ineffective or even detrimental (</w:t>
+        </w:r>
+        <w:commentRangeStart w:id="11"/>
         <w:r>
           <w:rPr>
             <w:rFonts w:ascii="Times New Roman" w:hAnsi="Times New Roman" w:cs="Times New Roman"/>
           </w:rPr>
           <w:t>Walters</w:t>
         </w:r>
-        <w:commentRangeEnd w:id="7"/>
+        <w:commentRangeEnd w:id="11"/>
         <w:r>
           <w:rPr>
             <w:rStyle w:val="CommentReference"/>
             <w:rFonts w:ascii="Times New Roman" w:hAnsi="Times New Roman" w:cs="Times New Roman"/>
           </w:rPr>
-          <w:commentReference w:id="7"/>
+          <w:commentReference w:id="11"/>
         </w:r>
         <w:r>
           <w:rPr>
             <w:rFonts w:ascii="Times New Roman" w:hAnsi="Times New Roman" w:cs="Times New Roman"/>
           </w:rPr>
           <w:t xml:space="preserve"> et al. 2000; Hansen et al. 2015; Sass and Shaw 2020).</w:t>
+        </w:r>
+        <w:r>
+          <w:rPr>
+            <w:rFonts w:ascii="Times New Roman" w:hAnsi="Times New Roman" w:cs="Times New Roman"/>
+          </w:rPr>
+          <w:t xml:space="preserve"> </w:t>
+        </w:r>
+      </w:ins>
+      <w:ins w:id="12" w:author="Colin Dassow" w:date="2020-12-09T15:01:00Z">
+        <w:r>
+          <w:rPr>
+            <w:rFonts w:ascii="Times New Roman" w:hAnsi="Times New Roman" w:cs="Times New Roman"/>
+          </w:rPr>
+          <w:t xml:space="preserve">However, as human influences on ecosystems continue to grow, so </w:t>
+        </w:r>
+      </w:ins>
+      <w:ins w:id="13" w:author="Colin Dassow" w:date="2020-12-10T10:43:00Z">
+        <w:r>
+          <w:rPr>
+            <w:rFonts w:ascii="Times New Roman" w:hAnsi="Times New Roman" w:cs="Times New Roman"/>
+          </w:rPr>
+          <w:t>will</w:t>
+        </w:r>
+      </w:ins>
+      <w:ins w:id="14" w:author="Colin Dassow" w:date="2020-12-09T15:01:00Z">
+        <w:r>
+          <w:rPr>
+            <w:rFonts w:ascii="Times New Roman" w:hAnsi="Times New Roman" w:cs="Times New Roman"/>
+          </w:rPr>
+          <w:t xml:space="preserve"> our need to </w:t>
+        </w:r>
+      </w:ins>
+      <w:ins w:id="15" w:author="Colin Dassow" w:date="2020-12-10T10:43:00Z">
+        <w:r>
+          <w:rPr>
+            <w:rFonts w:ascii="Times New Roman" w:hAnsi="Times New Roman" w:cs="Times New Roman"/>
+          </w:rPr>
+          <w:t xml:space="preserve">avoid detrimental </w:t>
+        </w:r>
+      </w:ins>
+      <w:ins w:id="16" w:author="Colin Dassow" w:date="2020-12-10T10:44:00Z">
+        <w:r>
+          <w:rPr>
+            <w:rFonts w:ascii="Times New Roman" w:hAnsi="Times New Roman" w:cs="Times New Roman"/>
+          </w:rPr>
+          <w:t>outcomes</w:t>
+        </w:r>
+      </w:ins>
+      <w:ins w:id="17" w:author="Colin Dassow" w:date="2020-12-09T15:01:00Z">
+        <w:r>
+          <w:rPr>
+            <w:rFonts w:ascii="Times New Roman" w:hAnsi="Times New Roman" w:cs="Times New Roman"/>
+          </w:rPr>
+          <w:t xml:space="preserve">. Ecosystem-based management takes a holistic approach to managing natural resources that includes </w:t>
+        </w:r>
+      </w:ins>
+      <w:ins w:id="18" w:author="Colin Dassow" w:date="2020-12-10T10:46:00Z">
+        <w:r>
+          <w:rPr>
+            <w:rFonts w:ascii="Times New Roman" w:hAnsi="Times New Roman" w:cs="Times New Roman"/>
+          </w:rPr>
+          <w:t>accounting for interspecific interactions and human decision making</w:t>
+        </w:r>
+      </w:ins>
+      <w:ins w:id="19" w:author="Colin Dassow" w:date="2020-12-09T15:01:00Z">
+        <w:r>
+          <w:rPr>
+            <w:rFonts w:ascii="Times New Roman" w:hAnsi="Times New Roman" w:cs="Times New Roman"/>
+          </w:rPr>
+          <w:t>. These</w:t>
+        </w:r>
+      </w:ins>
+      <w:ins w:id="20" w:author="Colin Dassow" w:date="2020-12-10T10:47:00Z">
+        <w:r>
+          <w:rPr>
+            <w:rFonts w:ascii="Times New Roman" w:hAnsi="Times New Roman" w:cs="Times New Roman"/>
+          </w:rPr>
+          <w:t xml:space="preserve"> complex</w:t>
+        </w:r>
+      </w:ins>
+      <w:ins w:id="21" w:author="Colin Dassow" w:date="2020-12-09T15:01:00Z">
+        <w:r>
+          <w:rPr>
+            <w:rFonts w:ascii="Times New Roman" w:hAnsi="Times New Roman" w:cs="Times New Roman"/>
+          </w:rPr>
+          <w:t xml:space="preserve"> social-ecological systems are integrated within larger systems ranging across governance boundaries from local to international. Although implementing ecosystem-based management may be difficult, it is nevertheless warranted</w:t>
+        </w:r>
+      </w:ins>
+      <w:ins w:id="22" w:author="Colin Dassow" w:date="2020-12-10T10:49:00Z">
+        <w:r>
+          <w:rPr>
+            <w:rFonts w:ascii="Times New Roman" w:hAnsi="Times New Roman" w:cs="Times New Roman"/>
+          </w:rPr>
+          <w:t xml:space="preserve"> as we seek to maintain desired stable states</w:t>
+        </w:r>
+      </w:ins>
+      <w:ins w:id="23" w:author="Colin Dassow" w:date="2020-12-09T15:01:00Z">
+        <w:r>
+          <w:rPr>
+            <w:rFonts w:ascii="Times New Roman" w:hAnsi="Times New Roman" w:cs="Times New Roman"/>
+          </w:rPr>
+          <w:t xml:space="preserve">. Aquatic social-ecological systems, including fisheries, provide excellent examples to explore the potential benefits of implementing ecosystem-based management. Counterintuitive responses by fish populations to management have shown that in many cases a linear, single-species focused, view of these systems can </w:t>
+        </w:r>
+      </w:ins>
+      <w:ins w:id="24" w:author="Colin Dassow" w:date="2020-12-10T10:49:00Z">
+        <w:r>
+          <w:rPr>
+            <w:rFonts w:ascii="Times New Roman" w:hAnsi="Times New Roman" w:cs="Times New Roman"/>
+          </w:rPr>
+          <w:t xml:space="preserve">lead to actions that result in </w:t>
+        </w:r>
+      </w:ins>
+      <w:ins w:id="25" w:author="Colin Dassow" w:date="2020-12-10T10:51:00Z">
+        <w:r>
+          <w:rPr>
+            <w:rFonts w:ascii="Times New Roman" w:hAnsi="Times New Roman" w:cs="Times New Roman"/>
+          </w:rPr>
+          <w:t>undesirable</w:t>
+        </w:r>
+      </w:ins>
+      <w:ins w:id="26" w:author="Colin Dassow" w:date="2020-12-10T10:49:00Z">
+        <w:r>
+          <w:rPr>
+            <w:rFonts w:ascii="Times New Roman" w:hAnsi="Times New Roman" w:cs="Times New Roman"/>
+          </w:rPr>
+          <w:t xml:space="preserve"> stable states</w:t>
+        </w:r>
+      </w:ins>
+      <w:ins w:id="27" w:author="Colin Dassow" w:date="2020-12-09T15:01:00Z">
+        <w:r>
+          <w:rPr>
+            <w:rFonts w:ascii="Times New Roman" w:hAnsi="Times New Roman" w:cs="Times New Roman"/>
+          </w:rPr>
+          <w:t xml:space="preserve"> (</w:t>
+        </w:r>
+      </w:ins>
+      <w:ins w:id="28" w:author="Colin Dassow" w:date="2020-12-10T11:02:00Z">
+        <w:r>
+          <w:rPr>
+            <w:rFonts w:ascii="Times New Roman" w:hAnsi="Times New Roman" w:cs="Times New Roman"/>
+          </w:rPr>
+          <w:t>Hutchings 2000</w:t>
+        </w:r>
+      </w:ins>
+      <w:ins w:id="29" w:author="Colin Dassow" w:date="2020-12-09T15:01:00Z">
+        <w:r>
+          <w:rPr>
+            <w:rFonts w:ascii="Times New Roman" w:hAnsi="Times New Roman" w:cs="Times New Roman"/>
+          </w:rPr>
+          <w:t>).</w:t>
         </w:r>
       </w:ins>
     </w:p>
@@ -180,11 +362,11 @@
         <w:shd w:val="clear" w:color="auto" w:fill="FFFFFF" w:themeFill="background1"/>
         <w:ind w:firstLine="720"/>
         <w:rPr>
-          <w:ins w:id="8" w:author="Colin Dassow" w:date="2020-12-09T15:01:00Z"/>
-          <w:rFonts w:ascii="Times New Roman" w:hAnsi="Times New Roman" w:cs="Times New Roman"/>
-        </w:rPr>
-      </w:pPr>
-      <w:ins w:id="9" w:author="Colin Dassow" w:date="2020-12-09T15:01:00Z">
+          <w:ins w:id="30" w:author="Colin Dassow" w:date="2020-12-09T15:01:00Z"/>
+          <w:rFonts w:ascii="Times New Roman" w:hAnsi="Times New Roman" w:cs="Times New Roman"/>
+        </w:rPr>
+      </w:pPr>
+      <w:ins w:id="31" w:author="Colin Dassow" w:date="2020-12-09T15:01:00Z">
         <w:r>
           <w:rPr>
             <w:rFonts w:ascii="Times New Roman" w:hAnsi="Times New Roman" w:cs="Times New Roman"/>
@@ -264,11 +446,11 @@
       <w:pPr>
         <w:ind w:firstLine="720"/>
         <w:rPr>
-          <w:del w:id="10" w:author="Colin Dassow" w:date="2020-12-09T15:01:00Z"/>
-          <w:rFonts w:ascii="Times New Roman" w:hAnsi="Times New Roman" w:cs="Times New Roman"/>
-        </w:rPr>
-      </w:pPr>
-      <w:del w:id="11" w:author="Colin Dassow" w:date="2020-12-09T15:01:00Z">
+          <w:del w:id="32" w:author="Colin Dassow" w:date="2020-12-09T15:01:00Z"/>
+          <w:rFonts w:ascii="Times New Roman" w:hAnsi="Times New Roman" w:cs="Times New Roman"/>
+        </w:rPr>
+      </w:pPr>
+      <w:del w:id="33" w:author="Colin Dassow" w:date="2020-12-09T15:01:00Z">
         <w:r>
           <w:rPr>
             <w:rFonts w:ascii="Times New Roman" w:hAnsi="Times New Roman" w:cs="Times New Roman"/>
@@ -281,27 +463,27 @@
           </w:rPr>
           <w:delText xml:space="preserve"> in order to </w:delText>
         </w:r>
-        <w:commentRangeStart w:id="12"/>
-        <w:commentRangeStart w:id="13"/>
+        <w:commentRangeStart w:id="34"/>
+        <w:commentRangeStart w:id="35"/>
         <w:r>
           <w:rPr>
             <w:rFonts w:ascii="Times New Roman" w:hAnsi="Times New Roman" w:cs="Times New Roman"/>
           </w:rPr>
           <w:delText>simplify</w:delText>
         </w:r>
-        <w:commentRangeEnd w:id="12"/>
+        <w:commentRangeEnd w:id="34"/>
         <w:r>
           <w:rPr>
             <w:rStyle w:val="CommentReference"/>
           </w:rPr>
-          <w:commentReference w:id="12"/>
-        </w:r>
-        <w:commentRangeEnd w:id="13"/>
+          <w:commentReference w:id="34"/>
+        </w:r>
+        <w:commentRangeEnd w:id="35"/>
         <w:r>
           <w:rPr>
             <w:rStyle w:val="CommentReference"/>
           </w:rPr>
-          <w:commentReference w:id="13"/>
+          <w:commentReference w:id="35"/>
         </w:r>
         <w:r>
           <w:rPr>
@@ -450,19 +632,19 @@
           </w:rPr>
           <w:delText xml:space="preserve"> 2015; </w:delText>
         </w:r>
-        <w:commentRangeStart w:id="14"/>
+        <w:commentRangeStart w:id="36"/>
         <w:r>
           <w:rPr>
             <w:rFonts w:ascii="Times New Roman" w:hAnsi="Times New Roman" w:cs="Times New Roman"/>
           </w:rPr>
           <w:delText>Sass</w:delText>
         </w:r>
-        <w:commentRangeEnd w:id="14"/>
+        <w:commentRangeEnd w:id="36"/>
         <w:r>
           <w:rPr>
             <w:rStyle w:val="CommentReference"/>
           </w:rPr>
-          <w:commentReference w:id="14"/>
+          <w:commentReference w:id="36"/>
         </w:r>
         <w:r>
           <w:rPr>
@@ -483,11 +665,11 @@
         <w:shd w:val="clear" w:color="auto" w:fill="FFFFFF" w:themeFill="background1"/>
         <w:ind w:firstLine="720"/>
         <w:rPr>
-          <w:del w:id="15" w:author="Colin Dassow" w:date="2020-12-09T15:01:00Z"/>
-          <w:rFonts w:ascii="Times New Roman" w:hAnsi="Times New Roman" w:cs="Times New Roman"/>
-        </w:rPr>
-      </w:pPr>
-      <w:del w:id="16" w:author="Colin Dassow" w:date="2020-12-09T15:01:00Z">
+          <w:del w:id="37" w:author="Colin Dassow" w:date="2020-12-09T15:01:00Z"/>
+          <w:rFonts w:ascii="Times New Roman" w:hAnsi="Times New Roman" w:cs="Times New Roman"/>
+        </w:rPr>
+      </w:pPr>
+      <w:del w:id="38" w:author="Colin Dassow" w:date="2020-12-09T15:01:00Z">
         <w:r>
           <w:rPr>
             <w:rFonts w:ascii="Times New Roman" w:hAnsi="Times New Roman" w:cs="Times New Roman"/>
@@ -595,7 +777,7 @@
           <w:rFonts w:ascii="Times New Roman" w:hAnsi="Times New Roman" w:cs="Times New Roman"/>
         </w:rPr>
       </w:pPr>
-      <w:ins w:id="17" w:author="Colin Dassow" w:date="2020-12-09T15:03:00Z">
+      <w:ins w:id="39" w:author="Colin Dassow" w:date="2020-12-09T15:03:00Z">
         <w:r>
           <w:rPr>
             <w:rFonts w:ascii="Times New Roman" w:hAnsi="Times New Roman" w:cs="Times New Roman"/>
@@ -616,19 +798,19 @@
           </w:rPr>
           <w:t xml:space="preserve"> (2001) described how positive feedback loops can create two stable states in a food web consisting of a top predator and a forage species through </w:t>
         </w:r>
-        <w:commentRangeStart w:id="18"/>
+        <w:commentRangeStart w:id="40"/>
         <w:r>
           <w:rPr>
             <w:rFonts w:ascii="Times New Roman" w:hAnsi="Times New Roman" w:cs="Times New Roman"/>
           </w:rPr>
           <w:t>cultivation-depensation effects</w:t>
         </w:r>
-        <w:commentRangeEnd w:id="18"/>
-        <w:r>
-          <w:rPr>
-            <w:rFonts w:ascii="Times New Roman" w:hAnsi="Times New Roman" w:cs="Times New Roman"/>
-          </w:rPr>
-          <w:commentReference w:id="18"/>
+        <w:commentRangeEnd w:id="40"/>
+        <w:r>
+          <w:rPr>
+            <w:rFonts w:ascii="Times New Roman" w:hAnsi="Times New Roman" w:cs="Times New Roman"/>
+          </w:rPr>
+          <w:commentReference w:id="40"/>
         </w:r>
         <w:r>
           <w:rPr>
@@ -636,7 +818,7 @@
           </w:rPr>
           <w:t xml:space="preserve">. Under low exploitation, the top predator is abundant and able to cultivate conditions to increase survival of its juveniles by preying on the predators of its juveniles, namely the forage species. Alternatively, the forage species may dominate when exploitation of the top predator is high (as is the case in many fisheries), allowing the forage species to cultivate conditions for itself through predation on juveniles of the top predator. </w:t>
         </w:r>
-        <w:commentRangeStart w:id="19"/>
+        <w:commentRangeStart w:id="41"/>
         <w:r>
           <w:rPr>
             <w:rFonts w:ascii="Times New Roman" w:hAnsi="Times New Roman" w:cs="Times New Roman"/>
@@ -685,41 +867,41 @@
           </w:rPr>
           <w:t xml:space="preserve"> et al. 2014; Sass et al. ?).</w:t>
         </w:r>
-        <w:commentRangeEnd w:id="19"/>
-        <w:r>
-          <w:rPr>
-            <w:rFonts w:ascii="Times New Roman" w:hAnsi="Times New Roman" w:cs="Times New Roman"/>
-          </w:rPr>
-          <w:commentReference w:id="19"/>
-        </w:r>
-        <w:r>
-          <w:rPr>
-            <w:rFonts w:ascii="Times New Roman" w:hAnsi="Times New Roman" w:cs="Times New Roman"/>
-          </w:rPr>
-          <w:t xml:space="preserve"> If the forage species dominates, simply increasing the survival of adult predators (even through fishery closure) may have no effect, or possibly a negative </w:t>
+        <w:commentRangeEnd w:id="41"/>
+        <w:r>
+          <w:rPr>
+            <w:rFonts w:ascii="Times New Roman" w:hAnsi="Times New Roman" w:cs="Times New Roman"/>
+          </w:rPr>
+          <w:commentReference w:id="41"/>
+        </w:r>
+        <w:r>
+          <w:rPr>
+            <w:rFonts w:ascii="Times New Roman" w:hAnsi="Times New Roman" w:cs="Times New Roman"/>
+          </w:rPr>
+          <w:t xml:space="preserve"> If the forage species dominates, simply increasing the survival </w:t>
         </w:r>
         <w:r>
           <w:rPr>
             <w:rFonts w:ascii="Times New Roman" w:hAnsi="Times New Roman" w:cs="Times New Roman"/>
           </w:rPr>
           <w:lastRenderedPageBreak/>
-          <w:t>effect if the associated increase in juvenile production further increases foraging opportunities for the forage species, leading to further increases in their biomass with the increased prey availability. Regime shifts driven by overfishing are one example of the persistence of these new stable states where fish populations are unable to recover even when the fishery is closed for decades (Hutchings 2000).</w:t>
+          <w:t>of adult predators (even through fishery closure) may have no effect, or possibly a negative effect if the associated increase in juvenile production further increases foraging opportunities for the forage species, leading to further increases in their biomass with the increased prey availability. Regime shifts driven by overfishing are one example of the persistence of these new stable states where fish populations are unable to recover even when the fishery is closed for decades (Hutchings 2000).</w:t>
         </w:r>
       </w:ins>
-      <w:commentRangeStart w:id="20"/>
-      <w:del w:id="21" w:author="Colin Dassow" w:date="2020-12-09T15:03:00Z">
+      <w:commentRangeStart w:id="42"/>
+      <w:del w:id="43" w:author="Colin Dassow" w:date="2020-12-09T15:03:00Z">
         <w:r>
           <w:rPr>
             <w:rFonts w:ascii="Times New Roman" w:hAnsi="Times New Roman" w:cs="Times New Roman"/>
           </w:rPr>
           <w:delText>These</w:delText>
         </w:r>
-        <w:commentRangeEnd w:id="20"/>
+        <w:commentRangeEnd w:id="42"/>
         <w:r>
           <w:rPr>
             <w:rStyle w:val="CommentReference"/>
           </w:rPr>
-          <w:commentReference w:id="20"/>
+          <w:commentReference w:id="42"/>
         </w:r>
         <w:r>
           <w:rPr>
@@ -760,19 +942,19 @@
           </w:rPr>
           <w:delText xml:space="preserve">Walters and Kitchell (2001) described how positive feedback loops can create two stable states in a food web consisting of a top predator and a forage species through </w:delText>
         </w:r>
-        <w:commentRangeStart w:id="22"/>
+        <w:commentRangeStart w:id="44"/>
         <w:r>
           <w:rPr>
             <w:rFonts w:ascii="Times New Roman" w:hAnsi="Times New Roman" w:cs="Times New Roman"/>
           </w:rPr>
           <w:delText>cultivation-depensation effects</w:delText>
         </w:r>
-        <w:commentRangeEnd w:id="22"/>
+        <w:commentRangeEnd w:id="44"/>
         <w:r>
           <w:rPr>
             <w:rStyle w:val="CommentReference"/>
           </w:rPr>
-          <w:commentReference w:id="22"/>
+          <w:commentReference w:id="44"/>
         </w:r>
         <w:r>
           <w:rPr>
@@ -819,12 +1001,28 @@
           <w:rFonts w:ascii="Times New Roman" w:hAnsi="Times New Roman" w:cs="Times New Roman"/>
         </w:rPr>
       </w:pPr>
-      <w:ins w:id="23" w:author="Colin Dassow" w:date="2020-12-09T15:05:00Z">
+      <w:ins w:id="45" w:author="Colin Dassow" w:date="2020-12-09T15:05:00Z">
         <w:r>
           <w:rPr>
             <w:rFonts w:ascii="Times New Roman" w:hAnsi="Times New Roman"/>
           </w:rPr>
-          <w:t xml:space="preserve">In fisheries, it is common to focus applied research on a single focal species, even when this species is embedded in a larger community where harvest of multiple species takes place (Hansen et al. 2015). The tradeoffs between competing management goals for several co-occurring species are often not considered; however, some notable exceptions do exist (Essington et al. 2015, </w:t>
+          <w:t>In fisheries, it is common to focus applied research on a single focal species, even wh</w:t>
+        </w:r>
+      </w:ins>
+      <w:ins w:id="46" w:author="Colin Dassow" w:date="2020-12-10T11:35:00Z">
+        <w:r>
+          <w:rPr>
+            <w:rFonts w:ascii="Times New Roman" w:hAnsi="Times New Roman"/>
+          </w:rPr>
+          <w:t>ile</w:t>
+        </w:r>
+      </w:ins>
+      <w:ins w:id="47" w:author="Colin Dassow" w:date="2020-12-09T15:05:00Z">
+        <w:r>
+          <w:rPr>
+            <w:rFonts w:ascii="Times New Roman" w:hAnsi="Times New Roman"/>
+          </w:rPr>
+          <w:t xml:space="preserve"> this species is embedded in a larger community where harvest of multiple species takes place (Hansen et al. 2015). The tradeoffs between competing management goals for several co-occurring species are often not considered; however, some notable exceptions do exist (Essington et al. 2015, </w:t>
         </w:r>
         <w:proofErr w:type="spellStart"/>
         <w:r>
@@ -845,7 +1043,7 @@
           <w:rPr>
             <w:rFonts w:ascii="Times New Roman" w:hAnsi="Times New Roman"/>
             <w:i/>
-            <w:rPrChange w:id="24" w:author="Colin Dassow" w:date="2020-12-09T15:05:00Z">
+            <w:rPrChange w:id="48" w:author="Colin Dassow" w:date="2020-12-09T15:05:00Z">
               <w:rPr>
                 <w:rFonts w:ascii="Times New Roman" w:hAnsi="Times New Roman"/>
               </w:rPr>
@@ -858,7 +1056,7 @@
           <w:rPr>
             <w:rFonts w:ascii="Times New Roman" w:hAnsi="Times New Roman"/>
             <w:i/>
-            <w:rPrChange w:id="25" w:author="Colin Dassow" w:date="2020-12-09T15:05:00Z">
+            <w:rPrChange w:id="49" w:author="Colin Dassow" w:date="2020-12-09T15:05:00Z">
               <w:rPr>
                 <w:rFonts w:ascii="Times New Roman" w:hAnsi="Times New Roman"/>
               </w:rPr>
@@ -871,7 +1069,7 @@
           <w:rPr>
             <w:rFonts w:ascii="Times New Roman" w:hAnsi="Times New Roman"/>
             <w:i/>
-            <w:rPrChange w:id="26" w:author="Colin Dassow" w:date="2020-12-09T15:05:00Z">
+            <w:rPrChange w:id="50" w:author="Colin Dassow" w:date="2020-12-09T15:05:00Z">
               <w:rPr>
                 <w:rFonts w:ascii="Times New Roman" w:hAnsi="Times New Roman"/>
               </w:rPr>
@@ -891,7 +1089,7 @@
           <w:rPr>
             <w:rFonts w:ascii="Times New Roman" w:hAnsi="Times New Roman"/>
             <w:i/>
-            <w:rPrChange w:id="27" w:author="Colin Dassow" w:date="2020-12-09T15:05:00Z">
+            <w:rPrChange w:id="51" w:author="Colin Dassow" w:date="2020-12-09T15:05:00Z">
               <w:rPr>
                 <w:rFonts w:ascii="Times New Roman" w:hAnsi="Times New Roman"/>
               </w:rPr>
@@ -904,7 +1102,7 @@
           <w:rPr>
             <w:rFonts w:ascii="Times New Roman" w:hAnsi="Times New Roman"/>
             <w:i/>
-            <w:rPrChange w:id="28" w:author="Colin Dassow" w:date="2020-12-09T15:05:00Z">
+            <w:rPrChange w:id="52" w:author="Colin Dassow" w:date="2020-12-09T15:05:00Z">
               <w:rPr>
                 <w:rFonts w:ascii="Times New Roman" w:hAnsi="Times New Roman"/>
               </w:rPr>
@@ -917,7 +1115,7 @@
           <w:rPr>
             <w:rFonts w:ascii="Times New Roman" w:hAnsi="Times New Roman"/>
             <w:i/>
-            <w:rPrChange w:id="29" w:author="Colin Dassow" w:date="2020-12-09T15:05:00Z">
+            <w:rPrChange w:id="53" w:author="Colin Dassow" w:date="2020-12-09T15:05:00Z">
               <w:rPr>
                 <w:rFonts w:ascii="Times New Roman" w:hAnsi="Times New Roman"/>
               </w:rPr>
@@ -932,7 +1130,7 @@
           </w:rPr>
           <w:t>) to show how ecological interactions between the two and the market price of each species can be combined to determine the appropriate level of mortality for each species given specific management goals (maximizing combined profit of both species at equilibrium). In contrast to commercial fisheries where users aim to maximize profit, recreational fishery users vary along multiple axes of species preference, catch rate, fish size, location, valuation, utility, avidity, and harvest opportunity (e.g</w:t>
         </w:r>
-        <w:commentRangeStart w:id="30"/>
+        <w:commentRangeStart w:id="54"/>
         <w:r>
           <w:rPr>
             <w:rFonts w:ascii="Times New Roman" w:hAnsi="Times New Roman"/>
@@ -953,12 +1151,12 @@
           </w:rPr>
           <w:t xml:space="preserve"> et al., 2017</w:t>
         </w:r>
-        <w:commentRangeEnd w:id="30"/>
+        <w:commentRangeEnd w:id="54"/>
         <w:r>
           <w:rPr>
             <w:rFonts w:ascii="Times New Roman" w:hAnsi="Times New Roman"/>
           </w:rPr>
-          <w:commentReference w:id="30"/>
+          <w:commentReference w:id="54"/>
         </w:r>
         <w:r>
           <w:rPr>
@@ -967,7 +1165,7 @@
           <w:t>). Users place differing levels of importance on each of these aspects of the fishing experience, leading to divergent, and in some cases, competing, desires by fishery users and ultimately complex management problems. Given the limited ways in which managers can influence recreational fisheries (i.e., fishing regulations, stocking, habitat alteration, valuation), understanding and leveraging ecological interactions allows managers to make the most of the limited tools at their disposal to keep systems within a safe operating space and to meet the diverse goals of users in the system (Carpenter et al. 2017).</w:t>
         </w:r>
       </w:ins>
-      <w:del w:id="31" w:author="Colin Dassow" w:date="2020-12-09T15:05:00Z">
+      <w:del w:id="55" w:author="Colin Dassow" w:date="2020-12-09T15:05:00Z">
         <w:r>
           <w:rPr>
             <w:rFonts w:ascii="Times New Roman" w:hAnsi="Times New Roman"/>
@@ -1018,19 +1216,19 @@
           </w:rPr>
           <w:delText xml:space="preserve"> (e.g., Johnston et al., 2010; </w:delText>
         </w:r>
-        <w:commentRangeStart w:id="32"/>
+        <w:commentRangeStart w:id="56"/>
         <w:r>
           <w:rPr>
             <w:rFonts w:ascii="Times New Roman" w:hAnsi="Times New Roman"/>
           </w:rPr>
           <w:delText>Beardmore</w:delText>
         </w:r>
-        <w:commentRangeEnd w:id="32"/>
+        <w:commentRangeEnd w:id="56"/>
         <w:r>
           <w:rPr>
             <w:rStyle w:val="CommentReference"/>
           </w:rPr>
-          <w:commentReference w:id="32"/>
+          <w:commentReference w:id="56"/>
         </w:r>
         <w:r>
           <w:rPr>
@@ -1059,29 +1257,63 @@
           <w:rFonts w:ascii="Times New Roman" w:hAnsi="Times New Roman" w:cs="Times New Roman"/>
         </w:rPr>
       </w:pPr>
-      <w:ins w:id="33" w:author="Colin Dassow" w:date="2020-12-09T15:06:00Z">
+      <w:ins w:id="57" w:author="Colin Dassow" w:date="2020-12-09T15:06:00Z">
         <w:r>
           <w:rPr>
             <w:rFonts w:ascii="Times New Roman" w:hAnsi="Times New Roman"/>
           </w:rPr>
           <w:t xml:space="preserve">Here we use an example of a recreational fishery with two managed species to </w:t>
         </w:r>
-        <w:proofErr w:type="spellStart"/>
+      </w:ins>
+      <w:ins w:id="58" w:author="Colin Dassow" w:date="2020-12-10T11:36:00Z">
         <w:r>
           <w:rPr>
             <w:rFonts w:ascii="Times New Roman" w:hAnsi="Times New Roman"/>
           </w:rPr>
-          <w:t>ecplore</w:t>
-        </w:r>
-        <w:proofErr w:type="spellEnd"/>
+          <w:t>explore</w:t>
+        </w:r>
+      </w:ins>
+      <w:ins w:id="59" w:author="Colin Dassow" w:date="2020-12-09T15:06:00Z">
         <w:r>
           <w:rPr>
             <w:rFonts w:ascii="Times New Roman" w:hAnsi="Times New Roman"/>
           </w:rPr>
-          <w:t xml:space="preserve"> how managers can leverage ecological interactions between species to achieve their goals. Our model, like all models, makes necessary simplifying assumptions to balance tractability with realism. We use a relatively simple fishery model that allows for the interaction and harvest of two species which is itself an improvement over many of the single species models used to date. While we evaluate the complexity in a two-species system, these concepts are important to assess at increasing levels of biological complexity. We use this two species model to explore how ecological interactions can be leveraged, in combination with human intervention, to meet management goals that otherwise could not be met using single species approaches. Our hypothesis that interspecific interactions play an important role in determining the appropriate management action leads us to predict that consideration of these interactions and the resulting non-linear dynamics can lead to more positive and predictable outcomes. Outcomes that are of specific interest here arise from stable states where the desired species dominates, resulting in higher economic benefits and user satisfaction.</w:t>
+          <w:t xml:space="preserve"> how managers can leverage ecological interactions between species to achieve their goals. Our model, like all models, makes necessary simplifying assumptions to balance tractability with realism. We use a relatively simple fishery model that allows for the interaction and harvest of two species which is itself an improvement over many of the single species models used to date. While we evaluate the complexity in a two-species system, these concepts are important to assess at increasing levels of biological complexity. We use this two species model to explore how ecological interactions can be leveraged, in combination with human intervention, to </w:t>
         </w:r>
       </w:ins>
-      <w:del w:id="34" w:author="Colin Dassow" w:date="2020-12-09T15:06:00Z">
+      <w:ins w:id="60" w:author="Colin Dassow" w:date="2020-12-10T11:40:00Z">
+        <w:r>
+          <w:rPr>
+            <w:rFonts w:ascii="Times New Roman" w:hAnsi="Times New Roman"/>
+          </w:rPr>
+          <w:t>maintain desired stable states</w:t>
+        </w:r>
+      </w:ins>
+      <w:ins w:id="61" w:author="Colin Dassow" w:date="2020-12-09T15:06:00Z">
+        <w:r>
+          <w:rPr>
+            <w:rFonts w:ascii="Times New Roman" w:hAnsi="Times New Roman"/>
+          </w:rPr>
+          <w:t xml:space="preserve"> that otherwise could not be </w:t>
+        </w:r>
+      </w:ins>
+      <w:ins w:id="62" w:author="Colin Dassow" w:date="2020-12-10T11:40:00Z">
+        <w:r>
+          <w:rPr>
+            <w:rFonts w:ascii="Times New Roman" w:hAnsi="Times New Roman"/>
+          </w:rPr>
+          <w:t>maintained</w:t>
+        </w:r>
+      </w:ins>
+      <w:ins w:id="63" w:author="Colin Dassow" w:date="2020-12-09T15:06:00Z">
+        <w:r>
+          <w:rPr>
+            <w:rFonts w:ascii="Times New Roman" w:hAnsi="Times New Roman"/>
+          </w:rPr>
+          <w:t xml:space="preserve"> using single species approaches. Our hypothesis that interspecific interactions play an important role in determining the appropriate management action leads us to predict that consideration of these interactions and the resulting non-linear dynamics can lead to more positive and predictable outcomes. Outcomes that are of specific interest here arise from stable states where the desired species dominates, resulting in higher economic benefits and user satisfaction.</w:t>
+        </w:r>
+      </w:ins>
+      <w:del w:id="64" w:author="Colin Dassow" w:date="2020-12-09T15:06:00Z">
         <w:r>
           <w:rPr>
             <w:rFonts w:ascii="Times New Roman" w:hAnsi="Times New Roman"/>
@@ -1186,7 +1418,7 @@
           <w:color w:val="auto"/>
         </w:rPr>
       </w:pPr>
-      <w:bookmarkStart w:id="35" w:name="methods"/>
+      <w:bookmarkStart w:id="65" w:name="methods"/>
       <w:r>
         <w:rPr>
           <w:rFonts w:ascii="Times New Roman" w:hAnsi="Times New Roman" w:cs="Times New Roman"/>
@@ -1194,7 +1426,7 @@
         </w:rPr>
         <w:t>Methods</w:t>
       </w:r>
-      <w:bookmarkEnd w:id="35"/>
+      <w:bookmarkEnd w:id="65"/>
     </w:p>
     <w:p>
       <w:pPr>
@@ -1210,7 +1442,7 @@
           <w:szCs w:val="24"/>
         </w:rPr>
       </w:pPr>
-      <w:bookmarkStart w:id="36" w:name="model"/>
+      <w:bookmarkStart w:id="66" w:name="model"/>
       <w:r>
         <w:rPr>
           <w:rFonts w:ascii="Times New Roman" w:hAnsi="Times New Roman" w:cs="Times New Roman"/>
@@ -1220,7 +1452,7 @@
         </w:rPr>
         <w:t>Model</w:t>
       </w:r>
-      <w:bookmarkEnd w:id="36"/>
+      <w:bookmarkEnd w:id="66"/>
     </w:p>
     <w:p>
       <w:pPr>
@@ -1266,20 +1498,20 @@
         <w:rPr>
           <w:rFonts w:ascii="Times New Roman" w:hAnsi="Times New Roman" w:cs="Times New Roman"/>
         </w:rPr>
-        <w:t xml:space="preserve"> that has been used previously to explore alternative stable states in lake ecosystems</w:t>
-      </w:r>
-      <w:r>
-        <w:rPr>
-          <w:rFonts w:ascii="Times New Roman" w:hAnsi="Times New Roman" w:cs="Times New Roman"/>
-        </w:rPr>
-        <w:t xml:space="preserve"> (Carpenter and Brock 2005, Carpenter et </w:t>
+        <w:t xml:space="preserve"> that has been used previously to </w:t>
       </w:r>
       <w:r>
         <w:rPr>
           <w:rFonts w:ascii="Times New Roman" w:hAnsi="Times New Roman" w:cs="Times New Roman"/>
         </w:rPr>
         <w:lastRenderedPageBreak/>
-        <w:t>al. 2008, Biggs et al. 2009). The original model contained trophic triangle dynamics between a harvested sport fish with juvenile and adult stages, and a single</w:t>
+        <w:t>explore alternative stable states in lake ecosystems</w:t>
+      </w:r>
+      <w:r>
+        <w:rPr>
+          <w:rFonts w:ascii="Times New Roman" w:hAnsi="Times New Roman" w:cs="Times New Roman"/>
+        </w:rPr>
+        <w:t xml:space="preserve"> (Carpenter and Brock 2005, Carpenter et al. 2008, Biggs et al. 2009). The original model contained trophic triangle dynamics between a harvested sport fish with juvenile and adult stages, and a single</w:t>
       </w:r>
       <w:r>
         <w:rPr>
@@ -1392,9 +1624,9 @@
           <w:szCs w:val="24"/>
         </w:rPr>
       </w:pPr>
-      <w:bookmarkStart w:id="37" w:name="adult-dynamics"/>
-      <w:commentRangeStart w:id="38"/>
-      <w:commentRangeStart w:id="39"/>
+      <w:bookmarkStart w:id="67" w:name="adult-dynamics"/>
+      <w:commentRangeStart w:id="68"/>
+      <w:commentRangeStart w:id="69"/>
       <w:r>
         <w:rPr>
           <w:rFonts w:ascii="Times New Roman" w:hAnsi="Times New Roman" w:cs="Times New Roman"/>
@@ -1404,8 +1636,8 @@
         </w:rPr>
         <w:t>Adult Dynamics</w:t>
       </w:r>
-      <w:bookmarkEnd w:id="37"/>
-      <w:commentRangeEnd w:id="38"/>
+      <w:bookmarkEnd w:id="67"/>
+      <w:commentRangeEnd w:id="68"/>
       <w:r>
         <w:rPr>
           <w:rStyle w:val="CommentReference"/>
@@ -1416,9 +1648,9 @@
           <w:sz w:val="24"/>
           <w:szCs w:val="24"/>
         </w:rPr>
-        <w:commentReference w:id="38"/>
-      </w:r>
-      <w:commentRangeEnd w:id="39"/>
+        <w:commentReference w:id="68"/>
+      </w:r>
+      <w:commentRangeEnd w:id="69"/>
       <w:r>
         <w:rPr>
           <w:rStyle w:val="CommentReference"/>
@@ -1427,7 +1659,7 @@
           <w:bCs w:val="0"/>
           <w:color w:val="auto"/>
         </w:rPr>
-        <w:commentReference w:id="39"/>
+        <w:commentReference w:id="69"/>
       </w:r>
     </w:p>
     <w:p>
@@ -1944,19 +2176,19 @@
           <w:rFonts w:ascii="Times New Roman" w:hAnsi="Times New Roman" w:cs="Times New Roman"/>
         </w:rPr>
       </w:pPr>
-      <w:commentRangeStart w:id="40"/>
+      <w:commentRangeStart w:id="70"/>
       <w:r>
         <w:rPr>
           <w:rFonts w:ascii="Times New Roman" w:hAnsi="Times New Roman" w:cs="Times New Roman"/>
         </w:rPr>
         <w:t xml:space="preserve">Adults </w:t>
       </w:r>
-      <w:commentRangeEnd w:id="40"/>
+      <w:commentRangeEnd w:id="70"/>
       <w:r>
         <w:rPr>
           <w:rStyle w:val="CommentReference"/>
         </w:rPr>
-        <w:commentReference w:id="40"/>
+        <w:commentReference w:id="70"/>
       </w:r>
       <w:r>
         <w:rPr>
@@ -2207,7 +2439,7 @@
           <w:szCs w:val="24"/>
         </w:rPr>
       </w:pPr>
-      <w:bookmarkStart w:id="41" w:name="juvenile-dynamics"/>
+      <w:bookmarkStart w:id="71" w:name="juvenile-dynamics"/>
       <w:r>
         <w:rPr>
           <w:rFonts w:ascii="Times New Roman" w:hAnsi="Times New Roman" w:cs="Times New Roman"/>
@@ -2217,7 +2449,7 @@
         </w:rPr>
         <w:t>Juvenile Dynamics</w:t>
       </w:r>
-      <w:bookmarkEnd w:id="41"/>
+      <w:bookmarkEnd w:id="71"/>
     </w:p>
     <w:p>
       <w:pPr>
@@ -4341,35 +4573,35 @@
         </w:rPr>
         <w:t xml:space="preserve">dependent recruitment based on </w:t>
       </w:r>
-      <w:commentRangeStart w:id="42"/>
-      <w:commentRangeStart w:id="43"/>
-      <w:commentRangeStart w:id="44"/>
+      <w:commentRangeStart w:id="72"/>
+      <w:commentRangeStart w:id="73"/>
+      <w:commentRangeStart w:id="74"/>
       <w:r>
         <w:rPr>
           <w:rFonts w:ascii="Times New Roman" w:hAnsi="Times New Roman" w:cs="Times New Roman"/>
         </w:rPr>
         <w:t>Ricker stock-recruitment relationships</w:t>
       </w:r>
-      <w:commentRangeEnd w:id="42"/>
+      <w:commentRangeEnd w:id="72"/>
       <w:r>
         <w:rPr>
           <w:rStyle w:val="CommentReference"/>
         </w:rPr>
-        <w:commentReference w:id="42"/>
-      </w:r>
-      <w:commentRangeEnd w:id="43"/>
+        <w:commentReference w:id="72"/>
+      </w:r>
+      <w:commentRangeEnd w:id="73"/>
       <w:r>
         <w:rPr>
           <w:rStyle w:val="CommentReference"/>
         </w:rPr>
-        <w:commentReference w:id="43"/>
-      </w:r>
-      <w:commentRangeEnd w:id="44"/>
+        <w:commentReference w:id="73"/>
+      </w:r>
+      <w:commentRangeEnd w:id="74"/>
       <w:r>
         <w:rPr>
           <w:rStyle w:val="CommentReference"/>
         </w:rPr>
-        <w:commentReference w:id="44"/>
+        <w:commentReference w:id="74"/>
       </w:r>
       <w:r>
         <w:rPr>
@@ -5072,27 +5304,27 @@
         </w:rPr>
         <w:t xml:space="preserve">foraging </w:t>
       </w:r>
-      <w:commentRangeStart w:id="45"/>
-      <w:commentRangeStart w:id="46"/>
+      <w:commentRangeStart w:id="75"/>
+      <w:commentRangeStart w:id="76"/>
       <w:r>
         <w:rPr>
           <w:rFonts w:ascii="Times New Roman" w:hAnsi="Times New Roman" w:cs="Times New Roman"/>
         </w:rPr>
         <w:t>arena</w:t>
       </w:r>
-      <w:commentRangeEnd w:id="45"/>
+      <w:commentRangeEnd w:id="75"/>
       <w:r>
         <w:rPr>
           <w:rStyle w:val="CommentReference"/>
         </w:rPr>
-        <w:commentReference w:id="45"/>
-      </w:r>
-      <w:commentRangeEnd w:id="46"/>
+        <w:commentReference w:id="75"/>
+      </w:r>
+      <w:commentRangeEnd w:id="76"/>
       <w:r>
         <w:rPr>
           <w:rStyle w:val="CommentReference"/>
         </w:rPr>
-        <w:commentReference w:id="46"/>
+        <w:commentReference w:id="76"/>
       </w:r>
       <w:r>
         <w:rPr>
@@ -5272,8 +5504,8 @@
                 <w:rFonts w:ascii="Times New Roman" w:hAnsi="Times New Roman" w:cs="Times New Roman"/>
               </w:rPr>
             </w:pPr>
-            <w:commentRangeStart w:id="47"/>
-            <w:commentRangeStart w:id="48"/>
+            <w:commentRangeStart w:id="77"/>
+            <w:commentRangeStart w:id="78"/>
             <w:r>
               <w:rPr>
                 <w:rFonts w:ascii="Times New Roman" w:hAnsi="Times New Roman" w:cs="Times New Roman"/>
@@ -5286,20 +5518,20 @@
               </w:rPr>
               <w:t>efinitions</w:t>
             </w:r>
-            <w:commentRangeEnd w:id="47"/>
+            <w:commentRangeEnd w:id="77"/>
             <w:r>
               <w:rPr>
                 <w:rStyle w:val="CommentReference"/>
                 <w:rFonts w:ascii="Times New Roman" w:hAnsi="Times New Roman" w:cs="Times New Roman"/>
               </w:rPr>
-              <w:commentReference w:id="47"/>
+              <w:commentReference w:id="77"/>
             </w:r>
-            <w:commentRangeEnd w:id="48"/>
+            <w:commentRangeEnd w:id="78"/>
             <w:r>
               <w:rPr>
                 <w:rStyle w:val="CommentReference"/>
               </w:rPr>
-              <w:commentReference w:id="48"/>
+              <w:commentReference w:id="78"/>
             </w:r>
           </w:p>
         </w:tc>
@@ -6107,7 +6339,7 @@
           <w:bCs/>
         </w:rPr>
       </w:pPr>
-      <w:bookmarkStart w:id="49" w:name="simulations"/>
+      <w:bookmarkStart w:id="79" w:name="simulations"/>
     </w:p>
     <w:p>
       <w:pPr>
@@ -6123,7 +6355,7 @@
           <w:szCs w:val="28"/>
         </w:rPr>
       </w:pPr>
-      <w:commentRangeStart w:id="50"/>
+      <w:commentRangeStart w:id="80"/>
       <w:r>
         <w:rPr>
           <w:rFonts w:ascii="Times New Roman" w:hAnsi="Times New Roman" w:cs="Times New Roman"/>
@@ -6131,14 +6363,14 @@
         </w:rPr>
         <w:t>Model</w:t>
       </w:r>
-      <w:commentRangeEnd w:id="50"/>
+      <w:commentRangeEnd w:id="80"/>
       <w:r>
         <w:rPr>
           <w:rStyle w:val="CommentReference"/>
           <w:rFonts w:ascii="Times New Roman" w:hAnsi="Times New Roman" w:cs="Times New Roman"/>
           <w:color w:val="auto"/>
         </w:rPr>
-        <w:commentReference w:id="50"/>
+        <w:commentReference w:id="80"/>
       </w:r>
       <w:r>
         <w:rPr>
@@ -6147,7 +6379,7 @@
         </w:rPr>
         <w:t xml:space="preserve"> </w:t>
       </w:r>
-      <w:commentRangeStart w:id="51"/>
+      <w:commentRangeStart w:id="81"/>
       <w:r>
         <w:rPr>
           <w:rFonts w:ascii="Times New Roman" w:hAnsi="Times New Roman" w:cs="Times New Roman"/>
@@ -6155,16 +6387,16 @@
         </w:rPr>
         <w:t>Experiments</w:t>
       </w:r>
-      <w:commentRangeEnd w:id="51"/>
+      <w:commentRangeEnd w:id="81"/>
       <w:r>
         <w:rPr>
           <w:rStyle w:val="CommentReference"/>
           <w:rFonts w:ascii="Times New Roman" w:hAnsi="Times New Roman" w:cs="Times New Roman"/>
           <w:color w:val="auto"/>
         </w:rPr>
-        <w:commentReference w:id="51"/>
-      </w:r>
-      <w:bookmarkEnd w:id="49"/>
+        <w:commentReference w:id="81"/>
+      </w:r>
+      <w:bookmarkEnd w:id="79"/>
     </w:p>
     <w:p>
       <w:pPr>
@@ -6408,8 +6640,8 @@
           <w:color w:val="auto"/>
         </w:rPr>
       </w:pPr>
-      <w:bookmarkStart w:id="52" w:name="results"/>
-      <w:commentRangeStart w:id="53"/>
+      <w:bookmarkStart w:id="82" w:name="results"/>
+      <w:commentRangeStart w:id="83"/>
       <w:r>
         <w:rPr>
           <w:rFonts w:ascii="Times New Roman" w:hAnsi="Times New Roman" w:cs="Times New Roman"/>
@@ -6417,8 +6649,8 @@
         </w:rPr>
         <w:t>Results</w:t>
       </w:r>
-      <w:bookmarkEnd w:id="52"/>
-      <w:commentRangeEnd w:id="53"/>
+      <w:bookmarkEnd w:id="82"/>
+      <w:commentRangeEnd w:id="83"/>
       <w:r>
         <w:rPr>
           <w:rStyle w:val="CommentReference"/>
@@ -6427,7 +6659,7 @@
           <w:bCs w:val="0"/>
           <w:color w:val="auto"/>
         </w:rPr>
-        <w:commentReference w:id="53"/>
+        <w:commentReference w:id="83"/>
       </w:r>
     </w:p>
     <w:p>
@@ -6446,19 +6678,19 @@
         </w:rPr>
         <w:t xml:space="preserve">The </w:t>
       </w:r>
-      <w:commentRangeStart w:id="54"/>
+      <w:commentRangeStart w:id="84"/>
       <w:r>
         <w:rPr>
           <w:rFonts w:ascii="Times New Roman" w:hAnsi="Times New Roman" w:cs="Times New Roman"/>
         </w:rPr>
         <w:t>model</w:t>
       </w:r>
-      <w:commentRangeEnd w:id="54"/>
+      <w:commentRangeEnd w:id="84"/>
       <w:r>
         <w:rPr>
           <w:rStyle w:val="CommentReference"/>
         </w:rPr>
-        <w:commentReference w:id="54"/>
+        <w:commentReference w:id="84"/>
       </w:r>
       <w:r>
         <w:rPr>
@@ -6526,27 +6758,27 @@
         </w:rPr>
         <w:t xml:space="preserve"> a harvest rate of </w:t>
       </w:r>
-      <w:commentRangeStart w:id="55"/>
-      <w:commentRangeStart w:id="56"/>
+      <w:commentRangeStart w:id="85"/>
+      <w:commentRangeStart w:id="86"/>
       <w:r>
         <w:rPr>
           <w:rFonts w:ascii="Times New Roman" w:hAnsi="Times New Roman" w:cs="Times New Roman"/>
         </w:rPr>
         <w:t>4</w:t>
       </w:r>
-      <w:commentRangeEnd w:id="55"/>
+      <w:commentRangeEnd w:id="85"/>
       <w:r>
         <w:rPr>
           <w:rStyle w:val="CommentReference"/>
         </w:rPr>
-        <w:commentReference w:id="55"/>
-      </w:r>
-      <w:commentRangeEnd w:id="56"/>
+        <w:commentReference w:id="85"/>
+      </w:r>
+      <w:commentRangeEnd w:id="86"/>
       <w:r>
         <w:rPr>
           <w:rStyle w:val="CommentReference"/>
         </w:rPr>
-        <w:commentReference w:id="56"/>
+        <w:commentReference w:id="86"/>
       </w:r>
       <w:r>
         <w:rPr>
@@ -7004,19 +7236,19 @@
         </w:rPr>
         <w:t xml:space="preserve"> able to overcome extreme harvest effects and allow for species 1 to dominate across any harvest rate (Fig. 2). </w:t>
       </w:r>
-      <w:commentRangeStart w:id="57"/>
+      <w:commentRangeStart w:id="87"/>
       <w:r>
         <w:rPr>
           <w:rFonts w:ascii="Times New Roman" w:hAnsi="Times New Roman" w:cs="Times New Roman"/>
         </w:rPr>
         <w:t>These analyses were also conducted in a model scenario where the undesirable species (species 2) was initially dominant the and management goal was to flip the system to favor species 1.</w:t>
       </w:r>
-      <w:commentRangeEnd w:id="57"/>
+      <w:commentRangeEnd w:id="87"/>
       <w:r>
         <w:rPr>
           <w:rStyle w:val="CommentReference"/>
         </w:rPr>
-        <w:commentReference w:id="57"/>
+        <w:commentReference w:id="87"/>
       </w:r>
       <w:r>
         <w:rPr>
@@ -7098,29 +7330,29 @@
           <w:rFonts w:ascii="Times New Roman" w:hAnsi="Times New Roman" w:cs="Times New Roman"/>
         </w:rPr>
       </w:pPr>
-      <w:commentRangeStart w:id="58"/>
-      <w:commentRangeStart w:id="59"/>
+      <w:commentRangeStart w:id="88"/>
+      <w:commentRangeStart w:id="89"/>
       <w:r>
         <w:rPr>
           <w:rFonts w:ascii="Times New Roman" w:hAnsi="Times New Roman" w:cs="Times New Roman"/>
         </w:rPr>
         <w:t>Figure 2.</w:t>
       </w:r>
-      <w:commentRangeEnd w:id="58"/>
+      <w:commentRangeEnd w:id="88"/>
       <w:r>
         <w:rPr>
           <w:rStyle w:val="CommentReference"/>
           <w:i w:val="0"/>
         </w:rPr>
-        <w:commentReference w:id="58"/>
-      </w:r>
-      <w:commentRangeEnd w:id="59"/>
+        <w:commentReference w:id="88"/>
+      </w:r>
+      <w:commentRangeEnd w:id="89"/>
       <w:r>
         <w:rPr>
           <w:rStyle w:val="CommentReference"/>
           <w:i w:val="0"/>
         </w:rPr>
-        <w:commentReference w:id="59"/>
+        <w:commentReference w:id="89"/>
       </w:r>
       <w:r>
         <w:rPr>
@@ -7246,20 +7478,20 @@
           <w:rFonts w:ascii="Times New Roman" w:hAnsi="Times New Roman" w:cs="Times New Roman"/>
         </w:rPr>
       </w:pPr>
-      <w:commentRangeStart w:id="60"/>
+      <w:commentRangeStart w:id="90"/>
       <w:r>
         <w:rPr>
           <w:rFonts w:ascii="Times New Roman" w:hAnsi="Times New Roman" w:cs="Times New Roman"/>
         </w:rPr>
         <w:t>Figure 3.</w:t>
       </w:r>
-      <w:commentRangeEnd w:id="60"/>
+      <w:commentRangeEnd w:id="90"/>
       <w:r>
         <w:rPr>
           <w:rStyle w:val="CommentReference"/>
           <w:i w:val="0"/>
         </w:rPr>
-        <w:commentReference w:id="60"/>
+        <w:commentReference w:id="90"/>
       </w:r>
       <w:r>
         <w:rPr>
@@ -7344,34 +7576,34 @@
         </w:rPr>
         <w:t xml:space="preserve"> where slow moving changes in habitat availability can drive an eventual flip in system state from species 1 to species 2. Management action can delay an inevitable transition through either stocking species 1 (Fig. 4b) or harvesting species 2 (Fig. 4c). In combination, managing both species may be able to prevent a regime shift altogether (Fig. 4d). </w:t>
       </w:r>
-      <w:commentRangeStart w:id="61"/>
+      <w:commentRangeStart w:id="91"/>
       <w:r>
         <w:rPr>
           <w:rFonts w:ascii="Times New Roman" w:hAnsi="Times New Roman" w:cs="Times New Roman"/>
         </w:rPr>
         <w:t xml:space="preserve">Management action here was limited to what might be feasible given time and budget constraints for most </w:t>
       </w:r>
-      <w:commentRangeStart w:id="62"/>
+      <w:commentRangeStart w:id="92"/>
       <w:r>
         <w:rPr>
           <w:rFonts w:ascii="Times New Roman" w:hAnsi="Times New Roman" w:cs="Times New Roman"/>
         </w:rPr>
         <w:t>managers</w:t>
       </w:r>
-      <w:commentRangeEnd w:id="61"/>
+      <w:commentRangeEnd w:id="91"/>
       <w:r>
         <w:rPr>
           <w:rStyle w:val="CommentReference"/>
           <w:rFonts w:ascii="Times New Roman" w:hAnsi="Times New Roman" w:cs="Times New Roman"/>
         </w:rPr>
-        <w:commentReference w:id="61"/>
-      </w:r>
-      <w:commentRangeEnd w:id="62"/>
+        <w:commentReference w:id="91"/>
+      </w:r>
+      <w:commentRangeEnd w:id="92"/>
       <w:r>
         <w:rPr>
           <w:rStyle w:val="CommentReference"/>
         </w:rPr>
-        <w:commentReference w:id="62"/>
+        <w:commentReference w:id="92"/>
       </w:r>
       <w:r>
         <w:rPr>
@@ -7478,20 +7710,20 @@
         </w:rPr>
         <w:t xml:space="preserve"> (panel C), or perhaps prevented altogether by stocking and harvesting (panel </w:t>
       </w:r>
-      <w:commentRangeStart w:id="63"/>
+      <w:commentRangeStart w:id="93"/>
       <w:r>
         <w:rPr>
           <w:rFonts w:ascii="Times New Roman" w:hAnsi="Times New Roman" w:cs="Times New Roman"/>
         </w:rPr>
         <w:t>D</w:t>
       </w:r>
-      <w:commentRangeEnd w:id="63"/>
+      <w:commentRangeEnd w:id="93"/>
       <w:r>
         <w:rPr>
           <w:rStyle w:val="CommentReference"/>
           <w:i w:val="0"/>
         </w:rPr>
-        <w:commentReference w:id="63"/>
+        <w:commentReference w:id="93"/>
       </w:r>
       <w:r>
         <w:rPr>
@@ -7523,7 +7755,7 @@
           <w:color w:val="auto"/>
         </w:rPr>
       </w:pPr>
-      <w:commentRangeStart w:id="64"/>
+      <w:commentRangeStart w:id="94"/>
       <w:r>
         <w:rPr>
           <w:rFonts w:ascii="Times New Roman" w:hAnsi="Times New Roman" w:cs="Times New Roman"/>
@@ -7531,7 +7763,7 @@
         </w:rPr>
         <w:t>Discussion</w:t>
       </w:r>
-      <w:commentRangeEnd w:id="64"/>
+      <w:commentRangeEnd w:id="94"/>
       <w:r>
         <w:rPr>
           <w:rStyle w:val="CommentReference"/>
@@ -7540,7 +7772,7 @@
           <w:bCs w:val="0"/>
           <w:color w:val="auto"/>
         </w:rPr>
-        <w:commentReference w:id="64"/>
+        <w:commentReference w:id="94"/>
       </w:r>
     </w:p>
     <w:p>
@@ -7560,12 +7792,12 @@
         <w:widowControl w:val="0"/>
         <w:suppressLineNumbers/>
         <w:rPr>
-          <w:del w:id="65" w:author="Chelsey Nieman" w:date="2020-12-09T10:21:00Z"/>
+          <w:del w:id="95" w:author="Chelsey Nieman" w:date="2020-12-09T10:21:00Z"/>
           <w:rFonts w:ascii="Times New Roman" w:hAnsi="Times New Roman" w:cs="Times New Roman"/>
           <w:i w:val="0"/>
         </w:rPr>
       </w:pPr>
-      <w:ins w:id="66" w:author="Chelsey Nieman" w:date="2020-12-09T10:21:00Z">
+      <w:ins w:id="96" w:author="Chelsey Nieman" w:date="2020-12-09T10:21:00Z">
         <w:r>
           <w:rPr>
             <w:rFonts w:ascii="Times New Roman" w:hAnsi="Times New Roman" w:cs="Times New Roman"/>
@@ -7574,7 +7806,7 @@
           <w:tab/>
         </w:r>
       </w:ins>
-      <w:del w:id="67" w:author="Chelsey Nieman" w:date="2020-12-09T10:21:00Z">
+      <w:del w:id="97" w:author="Chelsey Nieman" w:date="2020-12-09T10:21:00Z">
         <w:r>
           <w:rPr>
             <w:rFonts w:ascii="Times New Roman" w:hAnsi="Times New Roman" w:cs="Times New Roman"/>
@@ -7590,11 +7822,11 @@
         <w:widowControl w:val="0"/>
         <w:suppressLineNumbers/>
         <w:rPr>
-          <w:ins w:id="68" w:author="Chelsey Nieman" w:date="2020-12-09T09:56:00Z"/>
+          <w:ins w:id="98" w:author="Chelsey Nieman" w:date="2020-12-09T09:56:00Z"/>
           <w:rFonts w:ascii="Times New Roman" w:hAnsi="Times New Roman" w:cs="Times New Roman"/>
           <w:i w:val="0"/>
         </w:rPr>
-        <w:pPrChange w:id="69" w:author="Chelsey Nieman" w:date="2020-12-09T10:21:00Z">
+        <w:pPrChange w:id="99" w:author="Chelsey Nieman" w:date="2020-12-09T10:21:00Z">
           <w:pPr>
             <w:pStyle w:val="ImageCaption"/>
             <w:widowControl w:val="0"/>
@@ -7606,7 +7838,7 @@
           </w:pPr>
         </w:pPrChange>
       </w:pPr>
-      <w:commentRangeStart w:id="70"/>
+      <w:commentRangeStart w:id="100"/>
       <w:r>
         <w:rPr>
           <w:rFonts w:ascii="Times New Roman" w:hAnsi="Times New Roman" w:cs="Times New Roman"/>
@@ -7614,13 +7846,13 @@
         </w:rPr>
         <w:t>Sudden</w:t>
       </w:r>
-      <w:commentRangeEnd w:id="70"/>
+      <w:commentRangeEnd w:id="100"/>
       <w:r>
         <w:rPr>
           <w:rStyle w:val="CommentReference"/>
           <w:i w:val="0"/>
         </w:rPr>
-        <w:commentReference w:id="70"/>
+        <w:commentReference w:id="100"/>
       </w:r>
       <w:r>
         <w:rPr>
@@ -7629,7 +7861,7 @@
         </w:rPr>
         <w:t>, unexpected regime shifts represent a growing threat to aquatic systems as human impacts on these systems grow and erode system resilience. Our relatively simple model of a multispecies recreational fishery describes how understanding the ecological interactions between species can allow a manager to creatively manage a system to reach desired outcomes where a single species management approach is infeasible or unable to reach those outcomes.</w:t>
       </w:r>
-      <w:ins w:id="71" w:author="Chelsey Nieman" w:date="2020-12-09T10:22:00Z">
+      <w:ins w:id="101" w:author="Chelsey Nieman" w:date="2020-12-09T10:22:00Z">
         <w:r>
           <w:rPr>
             <w:rFonts w:ascii="Times New Roman" w:hAnsi="Times New Roman" w:cs="Times New Roman"/>
@@ -7638,7 +7870,7 @@
           <w:t xml:space="preserve"> Here, we have illustrated how species interactions can result in non-linearity in a fisheries system, </w:t>
         </w:r>
       </w:ins>
-      <w:ins w:id="72" w:author="Chelsey Nieman" w:date="2020-12-09T10:23:00Z">
+      <w:ins w:id="102" w:author="Chelsey Nieman" w:date="2020-12-09T10:23:00Z">
         <w:r>
           <w:rPr>
             <w:rFonts w:ascii="Times New Roman" w:hAnsi="Times New Roman" w:cs="Times New Roman"/>
@@ -7646,7 +7878,7 @@
           </w:rPr>
           <w:t xml:space="preserve">which can ultimately result in transition </w:t>
         </w:r>
-        <w:del w:id="73" w:author="Colin Dassow" w:date="2020-12-09T15:46:00Z">
+        <w:del w:id="103" w:author="Colin Dassow" w:date="2020-12-09T15:46:00Z">
           <w:r>
             <w:rPr>
               <w:rFonts w:ascii="Times New Roman" w:hAnsi="Times New Roman" w:cs="Times New Roman"/>
@@ -7656,7 +7888,7 @@
           </w:r>
         </w:del>
       </w:ins>
-      <w:ins w:id="74" w:author="Colin Dassow" w:date="2020-12-09T15:46:00Z">
+      <w:ins w:id="104" w:author="Colin Dassow" w:date="2020-12-09T15:46:00Z">
         <w:r>
           <w:rPr>
             <w:rFonts w:ascii="Times New Roman" w:hAnsi="Times New Roman" w:cs="Times New Roman"/>
@@ -7665,7 +7897,7 @@
           <w:t>between</w:t>
         </w:r>
       </w:ins>
-      <w:ins w:id="75" w:author="Chelsey Nieman" w:date="2020-12-09T10:23:00Z">
+      <w:ins w:id="105" w:author="Chelsey Nieman" w:date="2020-12-09T10:23:00Z">
         <w:r>
           <w:rPr>
             <w:rFonts w:ascii="Times New Roman" w:hAnsi="Times New Roman" w:cs="Times New Roman"/>
@@ -7674,7 +7906,7 @@
           <w:t xml:space="preserve"> alternative stable states. We further demonstrate how management interventions can be </w:t>
         </w:r>
       </w:ins>
-      <w:ins w:id="76" w:author="Chelsey Nieman" w:date="2020-12-09T10:24:00Z">
+      <w:ins w:id="106" w:author="Chelsey Nieman" w:date="2020-12-09T10:24:00Z">
         <w:r>
           <w:rPr>
             <w:rFonts w:ascii="Times New Roman" w:hAnsi="Times New Roman" w:cs="Times New Roman"/>
@@ -7683,7 +7915,7 @@
           <w:t xml:space="preserve">used to maintain stable states of a system through careful consideration of both human impacts and species interactions within the system. </w:t>
         </w:r>
       </w:ins>
-      <w:ins w:id="77" w:author="Chelsey Nieman" w:date="2020-12-09T10:25:00Z">
+      <w:ins w:id="107" w:author="Chelsey Nieman" w:date="2020-12-09T10:25:00Z">
         <w:r>
           <w:rPr>
             <w:rFonts w:ascii="Times New Roman" w:hAnsi="Times New Roman" w:cs="Times New Roman"/>
@@ -7699,11 +7931,11 @@
         <w:widowControl w:val="0"/>
         <w:suppressLineNumbers/>
         <w:rPr>
-          <w:del w:id="78" w:author="Chelsey Nieman" w:date="2020-12-09T10:19:00Z"/>
+          <w:del w:id="108" w:author="Chelsey Nieman" w:date="2020-12-09T10:19:00Z"/>
           <w:rFonts w:ascii="Times New Roman" w:hAnsi="Times New Roman" w:cs="Times New Roman"/>
           <w:i w:val="0"/>
         </w:rPr>
-        <w:pPrChange w:id="79" w:author="Chelsey Nieman" w:date="2020-12-09T10:39:00Z">
+        <w:pPrChange w:id="109" w:author="Chelsey Nieman" w:date="2020-12-09T10:39:00Z">
           <w:pPr>
             <w:pStyle w:val="ImageCaption"/>
             <w:widowControl w:val="0"/>
@@ -7715,7 +7947,7 @@
           </w:pPr>
         </w:pPrChange>
       </w:pPr>
-      <w:ins w:id="80" w:author="Chelsey Nieman" w:date="2020-12-09T10:39:00Z">
+      <w:ins w:id="110" w:author="Chelsey Nieman" w:date="2020-12-09T10:39:00Z">
         <w:r>
           <w:rPr>
             <w:rFonts w:ascii="Times New Roman" w:hAnsi="Times New Roman" w:cs="Times New Roman"/>
@@ -7731,11 +7963,11 @@
         <w:widowControl w:val="0"/>
         <w:suppressLineNumbers/>
         <w:rPr>
-          <w:del w:id="81" w:author="Chelsey Nieman" w:date="2020-12-09T12:08:00Z"/>
+          <w:del w:id="111" w:author="Chelsey Nieman" w:date="2020-12-09T12:08:00Z"/>
           <w:rFonts w:ascii="Times New Roman" w:hAnsi="Times New Roman" w:cs="Times New Roman"/>
           <w:i w:val="0"/>
         </w:rPr>
-        <w:pPrChange w:id="82" w:author="Chelsey Nieman" w:date="2020-12-09T10:39:00Z">
+        <w:pPrChange w:id="112" w:author="Chelsey Nieman" w:date="2020-12-09T10:39:00Z">
           <w:pPr>
             <w:pStyle w:val="ImageCaption"/>
             <w:widowControl w:val="0"/>
@@ -7747,7 +7979,7 @@
           </w:pPr>
         </w:pPrChange>
       </w:pPr>
-      <w:commentRangeStart w:id="83"/>
+      <w:commentRangeStart w:id="113"/>
       <w:r>
         <w:rPr>
           <w:rFonts w:ascii="Times New Roman" w:hAnsi="Times New Roman" w:cs="Times New Roman"/>
@@ -7755,13 +7987,13 @@
         </w:rPr>
         <w:t>Managers</w:t>
       </w:r>
-      <w:commentRangeEnd w:id="83"/>
+      <w:commentRangeEnd w:id="113"/>
       <w:r>
         <w:rPr>
           <w:rStyle w:val="CommentReference"/>
           <w:i w:val="0"/>
         </w:rPr>
-        <w:commentReference w:id="83"/>
+        <w:commentReference w:id="113"/>
       </w:r>
       <w:r>
         <w:rPr>
@@ -7770,9 +8002,9 @@
         </w:rPr>
         <w:t xml:space="preserve"> are limited by </w:t>
       </w:r>
-      <w:commentRangeStart w:id="84"/>
-      <w:commentRangeStart w:id="85"/>
-      <w:commentRangeStart w:id="86"/>
+      <w:commentRangeStart w:id="114"/>
+      <w:commentRangeStart w:id="115"/>
+      <w:commentRangeStart w:id="116"/>
       <w:r>
         <w:rPr>
           <w:rFonts w:ascii="Times New Roman" w:hAnsi="Times New Roman" w:cs="Times New Roman"/>
@@ -7787,29 +8019,29 @@
         </w:rPr>
         <w:t xml:space="preserve"> when confronting complex management problems</w:t>
       </w:r>
-      <w:commentRangeEnd w:id="84"/>
+      <w:commentRangeEnd w:id="114"/>
       <w:r>
         <w:rPr>
           <w:rStyle w:val="CommentReference"/>
           <w:i w:val="0"/>
         </w:rPr>
-        <w:commentReference w:id="84"/>
-      </w:r>
-      <w:commentRangeEnd w:id="85"/>
+        <w:commentReference w:id="114"/>
+      </w:r>
+      <w:commentRangeEnd w:id="115"/>
       <w:r>
         <w:rPr>
           <w:rStyle w:val="CommentReference"/>
           <w:i w:val="0"/>
         </w:rPr>
-        <w:commentReference w:id="85"/>
-      </w:r>
-      <w:commentRangeEnd w:id="86"/>
+        <w:commentReference w:id="115"/>
+      </w:r>
+      <w:commentRangeEnd w:id="116"/>
       <w:r>
         <w:rPr>
           <w:rStyle w:val="CommentReference"/>
           <w:i w:val="0"/>
         </w:rPr>
-        <w:commentReference w:id="86"/>
+        <w:commentReference w:id="116"/>
       </w:r>
       <w:r>
         <w:rPr>
@@ -7826,7 +8058,7 @@
         <w:lastRenderedPageBreak/>
         <w:t>system</w:t>
       </w:r>
-      <w:ins w:id="87" w:author="Chelsey Nieman" w:date="2020-12-09T10:40:00Z">
+      <w:ins w:id="117" w:author="Chelsey Nieman" w:date="2020-12-09T10:40:00Z">
         <w:r>
           <w:rPr>
             <w:rFonts w:ascii="Times New Roman" w:hAnsi="Times New Roman" w:cs="Times New Roman"/>
@@ -7835,7 +8067,7 @@
           <w:t>; (1) Stocking, (2) harvest regulation (e.g., length and bag limits), (3) habitat modification, and (4) fishery closure</w:t>
         </w:r>
       </w:ins>
-      <w:ins w:id="88" w:author="Chelsey Nieman" w:date="2020-12-09T10:41:00Z">
+      <w:ins w:id="118" w:author="Chelsey Nieman" w:date="2020-12-09T10:41:00Z">
         <w:r>
           <w:rPr>
             <w:rFonts w:ascii="Times New Roman" w:hAnsi="Times New Roman" w:cs="Times New Roman"/>
@@ -7844,7 +8076,7 @@
           <w:t xml:space="preserve"> (either temporary or permanent)</w:t>
         </w:r>
       </w:ins>
-      <w:ins w:id="89" w:author="Chelsey Nieman" w:date="2020-12-09T10:40:00Z">
+      <w:ins w:id="119" w:author="Chelsey Nieman" w:date="2020-12-09T10:40:00Z">
         <w:r>
           <w:rPr>
             <w:rFonts w:ascii="Times New Roman" w:hAnsi="Times New Roman" w:cs="Times New Roman"/>
@@ -7853,16 +8085,34 @@
           <w:t xml:space="preserve">. </w:t>
         </w:r>
       </w:ins>
-      <w:ins w:id="90" w:author="Chelsey Nieman" w:date="2020-12-09T10:43:00Z">
+      <w:ins w:id="120" w:author="Chelsey Nieman" w:date="2020-12-09T10:43:00Z">
         <w:r>
           <w:rPr>
             <w:rFonts w:ascii="Times New Roman" w:hAnsi="Times New Roman" w:cs="Times New Roman"/>
             <w:i w:val="0"/>
           </w:rPr>
-          <w:t xml:space="preserve">While each of these management interventions has a history of success in certain circumstances, management response to disturbance and change in a system is not always straightforward. </w:t>
+          <w:t xml:space="preserve">While each of these management interventions has a history of success in certain circumstances, management response to disturbance </w:t>
+        </w:r>
+        <w:bookmarkStart w:id="121" w:name="_GoBack"/>
+        <w:bookmarkEnd w:id="121"/>
+        <w:del w:id="122" w:author="Colin Dassow" w:date="2020-12-10T11:44:00Z">
+          <w:r>
+            <w:rPr>
+              <w:rFonts w:ascii="Times New Roman" w:hAnsi="Times New Roman" w:cs="Times New Roman"/>
+              <w:i w:val="0"/>
+            </w:rPr>
+            <w:delText xml:space="preserve">and change </w:delText>
+          </w:r>
+        </w:del>
+        <w:r>
+          <w:rPr>
+            <w:rFonts w:ascii="Times New Roman" w:hAnsi="Times New Roman" w:cs="Times New Roman"/>
+            <w:i w:val="0"/>
+          </w:rPr>
+          <w:t xml:space="preserve">in a system is not always straightforward. </w:t>
         </w:r>
       </w:ins>
-      <w:ins w:id="91" w:author="Chelsey Nieman" w:date="2020-12-09T12:07:00Z">
+      <w:ins w:id="123" w:author="Chelsey Nieman" w:date="2020-12-09T12:07:00Z">
         <w:r>
           <w:rPr>
             <w:rFonts w:ascii="Times New Roman" w:hAnsi="Times New Roman" w:cs="Times New Roman"/>
@@ -7871,7 +8121,7 @@
           <w:t xml:space="preserve">Often, </w:t>
         </w:r>
       </w:ins>
-      <w:del w:id="92" w:author="Chelsey Nieman" w:date="2020-12-09T10:40:00Z">
+      <w:del w:id="124" w:author="Chelsey Nieman" w:date="2020-12-09T10:40:00Z">
         <w:r>
           <w:rPr>
             <w:rFonts w:ascii="Times New Roman" w:hAnsi="Times New Roman" w:cs="Times New Roman"/>
@@ -7887,11 +8137,11 @@
         <w:widowControl w:val="0"/>
         <w:suppressLineNumbers/>
         <w:rPr>
-          <w:del w:id="93" w:author="Chelsey Nieman" w:date="2020-12-09T10:41:00Z"/>
+          <w:del w:id="125" w:author="Chelsey Nieman" w:date="2020-12-09T10:41:00Z"/>
           <w:rFonts w:ascii="Times New Roman" w:hAnsi="Times New Roman" w:cs="Times New Roman"/>
           <w:i w:val="0"/>
         </w:rPr>
-        <w:pPrChange w:id="94" w:author="Chelsey Nieman" w:date="2020-12-09T12:08:00Z">
+        <w:pPrChange w:id="126" w:author="Chelsey Nieman" w:date="2020-12-09T12:08:00Z">
           <w:pPr>
             <w:pStyle w:val="ImageCaption"/>
             <w:widowControl w:val="0"/>
@@ -7904,7 +8154,7 @@
           </w:pPr>
         </w:pPrChange>
       </w:pPr>
-      <w:del w:id="95" w:author="Chelsey Nieman" w:date="2020-12-09T10:41:00Z">
+      <w:del w:id="127" w:author="Chelsey Nieman" w:date="2020-12-09T10:41:00Z">
         <w:r>
           <w:rPr>
             <w:rFonts w:ascii="Times New Roman" w:hAnsi="Times New Roman" w:cs="Times New Roman"/>
@@ -7920,11 +8170,11 @@
         <w:widowControl w:val="0"/>
         <w:suppressLineNumbers/>
         <w:rPr>
-          <w:del w:id="96" w:author="Chelsey Nieman" w:date="2020-12-09T10:41:00Z"/>
+          <w:del w:id="128" w:author="Chelsey Nieman" w:date="2020-12-09T10:41:00Z"/>
           <w:rFonts w:ascii="Times New Roman" w:hAnsi="Times New Roman" w:cs="Times New Roman"/>
           <w:i w:val="0"/>
         </w:rPr>
-        <w:pPrChange w:id="97" w:author="Chelsey Nieman" w:date="2020-12-09T12:08:00Z">
+        <w:pPrChange w:id="129" w:author="Chelsey Nieman" w:date="2020-12-09T12:08:00Z">
           <w:pPr>
             <w:pStyle w:val="ImageCaption"/>
             <w:widowControl w:val="0"/>
@@ -7937,7 +8187,7 @@
           </w:pPr>
         </w:pPrChange>
       </w:pPr>
-      <w:del w:id="98" w:author="Chelsey Nieman" w:date="2020-12-09T10:41:00Z">
+      <w:del w:id="130" w:author="Chelsey Nieman" w:date="2020-12-09T10:41:00Z">
         <w:r>
           <w:rPr>
             <w:rFonts w:ascii="Times New Roman" w:hAnsi="Times New Roman" w:cs="Times New Roman"/>
@@ -7953,11 +8203,11 @@
         <w:widowControl w:val="0"/>
         <w:suppressLineNumbers/>
         <w:rPr>
-          <w:del w:id="99" w:author="Chelsey Nieman" w:date="2020-12-09T10:41:00Z"/>
+          <w:del w:id="131" w:author="Chelsey Nieman" w:date="2020-12-09T10:41:00Z"/>
           <w:rFonts w:ascii="Times New Roman" w:hAnsi="Times New Roman" w:cs="Times New Roman"/>
           <w:i w:val="0"/>
         </w:rPr>
-        <w:pPrChange w:id="100" w:author="Chelsey Nieman" w:date="2020-12-09T12:08:00Z">
+        <w:pPrChange w:id="132" w:author="Chelsey Nieman" w:date="2020-12-09T12:08:00Z">
           <w:pPr>
             <w:pStyle w:val="ImageCaption"/>
             <w:widowControl w:val="0"/>
@@ -7970,7 +8220,7 @@
           </w:pPr>
         </w:pPrChange>
       </w:pPr>
-      <w:del w:id="101" w:author="Chelsey Nieman" w:date="2020-12-09T10:41:00Z">
+      <w:del w:id="133" w:author="Chelsey Nieman" w:date="2020-12-09T10:41:00Z">
         <w:r>
           <w:rPr>
             <w:rFonts w:ascii="Times New Roman" w:hAnsi="Times New Roman" w:cs="Times New Roman"/>
@@ -7986,11 +8236,11 @@
         <w:widowControl w:val="0"/>
         <w:suppressLineNumbers/>
         <w:rPr>
-          <w:del w:id="102" w:author="Chelsey Nieman" w:date="2020-12-09T10:41:00Z"/>
+          <w:del w:id="134" w:author="Chelsey Nieman" w:date="2020-12-09T10:41:00Z"/>
           <w:rFonts w:ascii="Times New Roman" w:hAnsi="Times New Roman" w:cs="Times New Roman"/>
           <w:i w:val="0"/>
         </w:rPr>
-        <w:pPrChange w:id="103" w:author="Chelsey Nieman" w:date="2020-12-09T12:08:00Z">
+        <w:pPrChange w:id="135" w:author="Chelsey Nieman" w:date="2020-12-09T12:08:00Z">
           <w:pPr>
             <w:pStyle w:val="ImageCaption"/>
             <w:widowControl w:val="0"/>
@@ -8003,7 +8253,7 @@
           </w:pPr>
         </w:pPrChange>
       </w:pPr>
-      <w:del w:id="104" w:author="Chelsey Nieman" w:date="2020-12-09T10:41:00Z">
+      <w:del w:id="136" w:author="Chelsey Nieman" w:date="2020-12-09T10:41:00Z">
         <w:r>
           <w:rPr>
             <w:rFonts w:ascii="Times New Roman" w:hAnsi="Times New Roman" w:cs="Times New Roman"/>
@@ -8022,7 +8272,7 @@
           <w:rFonts w:ascii="Times New Roman" w:hAnsi="Times New Roman" w:cs="Times New Roman"/>
           <w:i w:val="0"/>
         </w:rPr>
-        <w:pPrChange w:id="105" w:author="Chelsey Nieman" w:date="2020-12-09T12:08:00Z">
+        <w:pPrChange w:id="137" w:author="Chelsey Nieman" w:date="2020-12-09T12:08:00Z">
           <w:pPr>
             <w:pStyle w:val="ImageCaption"/>
             <w:widowControl w:val="0"/>
@@ -8035,7 +8285,7 @@
           </w:pPr>
         </w:pPrChange>
       </w:pPr>
-      <w:ins w:id="106" w:author="Chelsey Nieman" w:date="2020-12-09T12:08:00Z">
+      <w:ins w:id="138" w:author="Chelsey Nieman" w:date="2020-12-09T12:08:00Z">
         <w:r>
           <w:rPr>
             <w:rFonts w:ascii="Times New Roman" w:hAnsi="Times New Roman" w:cs="Times New Roman"/>
@@ -8044,7 +8294,7 @@
           <w:t>t</w:t>
         </w:r>
       </w:ins>
-      <w:del w:id="107" w:author="Chelsey Nieman" w:date="2020-12-09T12:08:00Z">
+      <w:del w:id="139" w:author="Chelsey Nieman" w:date="2020-12-09T12:08:00Z">
         <w:r>
           <w:rPr>
             <w:rFonts w:ascii="Times New Roman" w:hAnsi="Times New Roman" w:cs="Times New Roman"/>
@@ -8060,7 +8310,7 @@
         </w:rPr>
         <w:t>hese actions</w:t>
       </w:r>
-      <w:del w:id="108" w:author="Chelsey Nieman" w:date="2020-12-09T12:08:00Z">
+      <w:del w:id="140" w:author="Chelsey Nieman" w:date="2020-12-09T12:08:00Z">
         <w:r>
           <w:rPr>
             <w:rFonts w:ascii="Times New Roman" w:hAnsi="Times New Roman" w:cs="Times New Roman"/>
@@ -8097,7 +8347,7 @@
         </w:rPr>
         <w:t xml:space="preserve"> (fig. 2)</w:t>
       </w:r>
-      <w:ins w:id="109" w:author="Chelsey Nieman" w:date="2020-12-09T12:08:00Z">
+      <w:ins w:id="141" w:author="Chelsey Nieman" w:date="2020-12-09T12:08:00Z">
         <w:r>
           <w:rPr>
             <w:rFonts w:ascii="Times New Roman" w:hAnsi="Times New Roman" w:cs="Times New Roman"/>
@@ -8121,8 +8371,8 @@
           <w:i w:val="0"/>
         </w:rPr>
       </w:pPr>
-      <w:commentRangeStart w:id="110"/>
-      <w:commentRangeStart w:id="111"/>
+      <w:commentRangeStart w:id="142"/>
+      <w:commentRangeStart w:id="143"/>
       <w:r>
         <w:rPr>
           <w:rFonts w:ascii="Times New Roman" w:hAnsi="Times New Roman" w:cs="Times New Roman"/>
@@ -8130,21 +8380,21 @@
         </w:rPr>
         <w:t>2 examples</w:t>
       </w:r>
-      <w:commentRangeEnd w:id="110"/>
+      <w:commentRangeEnd w:id="142"/>
       <w:r>
         <w:rPr>
           <w:rStyle w:val="CommentReference"/>
           <w:i w:val="0"/>
         </w:rPr>
-        <w:commentReference w:id="110"/>
-      </w:r>
-      <w:commentRangeEnd w:id="111"/>
+        <w:commentReference w:id="142"/>
+      </w:r>
+      <w:commentRangeEnd w:id="143"/>
       <w:r>
         <w:rPr>
           <w:rStyle w:val="CommentReference"/>
           <w:i w:val="0"/>
         </w:rPr>
-        <w:commentReference w:id="111"/>
+        <w:commentReference w:id="143"/>
       </w:r>
       <w:r>
         <w:rPr>
@@ -8186,7 +8436,7 @@
         </w:numPr>
         <w:suppressLineNumbers/>
         <w:rPr>
-          <w:ins w:id="112" w:author="Chelsey Nieman" w:date="2020-12-09T12:12:00Z"/>
+          <w:ins w:id="144" w:author="Chelsey Nieman" w:date="2020-12-09T12:12:00Z"/>
           <w:rFonts w:ascii="Times New Roman" w:hAnsi="Times New Roman" w:cs="Times New Roman"/>
           <w:i w:val="0"/>
         </w:rPr>
@@ -8212,7 +8462,7 @@
           <w:rFonts w:ascii="Times New Roman" w:hAnsi="Times New Roman" w:cs="Times New Roman"/>
           <w:i w:val="0"/>
         </w:rPr>
-        <w:pPrChange w:id="113" w:author="Chelsey Nieman" w:date="2020-12-09T12:12:00Z">
+        <w:pPrChange w:id="145" w:author="Chelsey Nieman" w:date="2020-12-09T12:12:00Z">
           <w:pPr>
             <w:pStyle w:val="ImageCaption"/>
             <w:widowControl w:val="0"/>
@@ -8225,7 +8475,7 @@
           </w:pPr>
         </w:pPrChange>
       </w:pPr>
-      <w:ins w:id="114" w:author="Chelsey Nieman" w:date="2020-12-09T12:12:00Z">
+      <w:ins w:id="146" w:author="Chelsey Nieman" w:date="2020-12-09T12:12:00Z">
         <w:r>
           <w:rPr>
             <w:rFonts w:ascii="Times New Roman" w:hAnsi="Times New Roman" w:cs="Times New Roman"/>
@@ -8234,7 +8484,7 @@
           <w:t xml:space="preserve">One example of the incorporation of non-linearity in a fishery system is within the safe operating space literature. Here, the focus is on managing dynamic fisheries within a </w:t>
         </w:r>
       </w:ins>
-      <w:ins w:id="115" w:author="Chelsey Nieman" w:date="2020-12-09T12:13:00Z">
+      <w:ins w:id="147" w:author="Chelsey Nieman" w:date="2020-12-09T12:13:00Z">
         <w:r>
           <w:rPr>
             <w:rFonts w:ascii="Times New Roman" w:hAnsi="Times New Roman" w:cs="Times New Roman"/>
@@ -8312,7 +8562,7 @@
         </w:numPr>
         <w:suppressLineNumbers/>
         <w:rPr>
-          <w:ins w:id="116" w:author="Chelsey Nieman" w:date="2020-12-09T12:15:00Z"/>
+          <w:ins w:id="148" w:author="Chelsey Nieman" w:date="2020-12-09T12:15:00Z"/>
           <w:rFonts w:ascii="Times New Roman" w:hAnsi="Times New Roman" w:cs="Times New Roman"/>
           <w:i w:val="0"/>
         </w:rPr>
@@ -8352,7 +8602,7 @@
           <w:rFonts w:ascii="Times New Roman" w:hAnsi="Times New Roman" w:cs="Times New Roman"/>
           <w:i w:val="0"/>
         </w:rPr>
-        <w:pPrChange w:id="117" w:author="Chelsey Nieman" w:date="2020-12-09T12:15:00Z">
+        <w:pPrChange w:id="149" w:author="Chelsey Nieman" w:date="2020-12-09T12:15:00Z">
           <w:pPr>
             <w:pStyle w:val="ImageCaption"/>
             <w:widowControl w:val="0"/>
@@ -8365,8 +8615,8 @@
           </w:pPr>
         </w:pPrChange>
       </w:pPr>
-      <w:commentRangeStart w:id="118"/>
-      <w:ins w:id="119" w:author="Chelsey Nieman" w:date="2020-12-09T12:15:00Z">
+      <w:commentRangeStart w:id="150"/>
+      <w:ins w:id="151" w:author="Chelsey Nieman" w:date="2020-12-09T12:15:00Z">
         <w:r>
           <w:rPr>
             <w:rFonts w:ascii="Times New Roman" w:hAnsi="Times New Roman" w:cs="Times New Roman"/>
@@ -8375,17 +8625,17 @@
           <w:t>Cost</w:t>
         </w:r>
       </w:ins>
-      <w:commentRangeEnd w:id="118"/>
-      <w:ins w:id="120" w:author="Chelsey Nieman" w:date="2020-12-09T12:19:00Z">
+      <w:commentRangeEnd w:id="150"/>
+      <w:ins w:id="152" w:author="Chelsey Nieman" w:date="2020-12-09T12:19:00Z">
         <w:r>
           <w:rPr>
             <w:rStyle w:val="CommentReference"/>
             <w:i w:val="0"/>
           </w:rPr>
-          <w:commentReference w:id="118"/>
+          <w:commentReference w:id="150"/>
         </w:r>
       </w:ins>
-      <w:ins w:id="121" w:author="Chelsey Nieman" w:date="2020-12-09T12:15:00Z">
+      <w:ins w:id="153" w:author="Chelsey Nieman" w:date="2020-12-09T12:15:00Z">
         <w:r>
           <w:rPr>
             <w:rFonts w:ascii="Times New Roman" w:hAnsi="Times New Roman" w:cs="Times New Roman"/>
@@ -8394,7 +8644,7 @@
           <w:t xml:space="preserve"> of management intervention are often a limiting factor that can drive management decisions. Here, however, we illustrate </w:t>
         </w:r>
       </w:ins>
-      <w:ins w:id="122" w:author="Chelsey Nieman" w:date="2020-12-09T12:17:00Z">
+      <w:ins w:id="154" w:author="Chelsey Nieman" w:date="2020-12-09T12:17:00Z">
         <w:r>
           <w:rPr>
             <w:rFonts w:ascii="Times New Roman" w:hAnsi="Times New Roman" w:cs="Times New Roman"/>
@@ -8403,7 +8653,7 @@
           <w:t>how ecological interactions might be a</w:t>
         </w:r>
       </w:ins>
-      <w:ins w:id="123" w:author="Chelsey Nieman" w:date="2020-12-09T12:15:00Z">
+      <w:ins w:id="155" w:author="Chelsey Nieman" w:date="2020-12-09T12:15:00Z">
         <w:r>
           <w:rPr>
             <w:rFonts w:ascii="Times New Roman" w:hAnsi="Times New Roman" w:cs="Times New Roman"/>
@@ -8412,7 +8662,7 @@
           <w:t xml:space="preserve"> reason why stocking might not be the most effectiv</w:t>
         </w:r>
       </w:ins>
-      <w:ins w:id="124" w:author="Chelsey Nieman" w:date="2020-12-09T12:16:00Z">
+      <w:ins w:id="156" w:author="Chelsey Nieman" w:date="2020-12-09T12:16:00Z">
         <w:r>
           <w:rPr>
             <w:rFonts w:ascii="Times New Roman" w:hAnsi="Times New Roman" w:cs="Times New Roman"/>
@@ -8421,7 +8671,7 @@
           <w:t xml:space="preserve">e management action. Our model shows that lower cost options, such as harvest controls </w:t>
         </w:r>
       </w:ins>
-      <w:ins w:id="125" w:author="Chelsey Nieman" w:date="2020-12-09T12:21:00Z">
+      <w:ins w:id="157" w:author="Chelsey Nieman" w:date="2020-12-09T12:21:00Z">
         <w:r>
           <w:rPr>
             <w:rFonts w:ascii="Times New Roman" w:hAnsi="Times New Roman" w:cs="Times New Roman"/>
@@ -8430,7 +8680,7 @@
           <w:t xml:space="preserve">of the target species or through management of a competitor species </w:t>
         </w:r>
       </w:ins>
-      <w:ins w:id="126" w:author="Chelsey Nieman" w:date="2020-12-09T12:16:00Z">
+      <w:ins w:id="158" w:author="Chelsey Nieman" w:date="2020-12-09T12:16:00Z">
         <w:r>
           <w:rPr>
             <w:rFonts w:ascii="Times New Roman" w:hAnsi="Times New Roman" w:cs="Times New Roman"/>
@@ -8439,9 +8689,9 @@
           <w:t xml:space="preserve">can often be more effective than stocking in producing favorable outcomes. </w:t>
         </w:r>
       </w:ins>
-      <w:commentRangeStart w:id="127"/>
-      <w:commentRangeStart w:id="128"/>
-      <w:ins w:id="129" w:author="Chelsey Nieman" w:date="2020-12-09T12:18:00Z">
+      <w:commentRangeStart w:id="159"/>
+      <w:commentRangeStart w:id="160"/>
+      <w:ins w:id="161" w:author="Chelsey Nieman" w:date="2020-12-09T12:18:00Z">
         <w:r>
           <w:rPr>
             <w:rFonts w:ascii="Times New Roman" w:hAnsi="Times New Roman" w:cs="Times New Roman"/>
@@ -8450,7 +8700,7 @@
           <w:t>T</w:t>
         </w:r>
       </w:ins>
-      <w:ins w:id="130" w:author="Chelsey Nieman" w:date="2020-12-09T12:16:00Z">
+      <w:ins w:id="162" w:author="Chelsey Nieman" w:date="2020-12-09T12:16:00Z">
         <w:r>
           <w:rPr>
             <w:rFonts w:ascii="Times New Roman" w:hAnsi="Times New Roman" w:cs="Times New Roman"/>
@@ -8459,7 +8709,7 @@
           <w:t>here are o</w:t>
         </w:r>
       </w:ins>
-      <w:ins w:id="131" w:author="Chelsey Nieman" w:date="2020-12-09T12:17:00Z">
+      <w:ins w:id="163" w:author="Chelsey Nieman" w:date="2020-12-09T12:17:00Z">
         <w:r>
           <w:rPr>
             <w:rFonts w:ascii="Times New Roman" w:hAnsi="Times New Roman" w:cs="Times New Roman"/>
@@ -8468,7 +8718,7 @@
           <w:t xml:space="preserve">ther drivers that influence the effectiveness of stocking in a system (e.g., habitat loss, climate change), </w:t>
         </w:r>
       </w:ins>
-      <w:ins w:id="132" w:author="Chelsey Nieman" w:date="2020-12-09T12:18:00Z">
+      <w:ins w:id="164" w:author="Chelsey Nieman" w:date="2020-12-09T12:18:00Z">
         <w:r>
           <w:rPr>
             <w:rFonts w:ascii="Times New Roman" w:hAnsi="Times New Roman" w:cs="Times New Roman"/>
@@ -8477,23 +8727,23 @@
           <w:t xml:space="preserve">highlighting the importance of considering factors beyond harvest in management decision making. </w:t>
         </w:r>
       </w:ins>
-      <w:commentRangeEnd w:id="127"/>
-      <w:ins w:id="133" w:author="Chelsey Nieman" w:date="2020-12-09T12:20:00Z">
+      <w:commentRangeEnd w:id="159"/>
+      <w:ins w:id="165" w:author="Chelsey Nieman" w:date="2020-12-09T12:20:00Z">
         <w:r>
           <w:rPr>
             <w:rStyle w:val="CommentReference"/>
             <w:i w:val="0"/>
           </w:rPr>
-          <w:commentReference w:id="127"/>
+          <w:commentReference w:id="159"/>
         </w:r>
       </w:ins>
-      <w:commentRangeEnd w:id="128"/>
+      <w:commentRangeEnd w:id="160"/>
       <w:r>
         <w:rPr>
           <w:rStyle w:val="CommentReference"/>
           <w:i w:val="0"/>
         </w:rPr>
-        <w:commentReference w:id="128"/>
+        <w:commentReference w:id="160"/>
       </w:r>
     </w:p>
     <w:p>
@@ -8506,11 +8756,11 @@
         </w:numPr>
         <w:suppressLineNumbers/>
         <w:rPr>
-          <w:del w:id="134" w:author="Chelsey Nieman" w:date="2020-12-09T12:15:00Z"/>
+          <w:del w:id="166" w:author="Chelsey Nieman" w:date="2020-12-09T12:15:00Z"/>
           <w:rFonts w:ascii="Times New Roman" w:hAnsi="Times New Roman" w:cs="Times New Roman"/>
           <w:i w:val="0"/>
         </w:rPr>
-        <w:pPrChange w:id="135" w:author="Chelsey Nieman" w:date="2020-12-09T12:14:00Z">
+        <w:pPrChange w:id="167" w:author="Chelsey Nieman" w:date="2020-12-09T12:14:00Z">
           <w:pPr>
             <w:pStyle w:val="ImageCaption"/>
             <w:widowControl w:val="0"/>
@@ -8523,7 +8773,7 @@
           </w:pPr>
         </w:pPrChange>
       </w:pPr>
-      <w:del w:id="136" w:author="Chelsey Nieman" w:date="2020-12-09T12:18:00Z">
+      <w:del w:id="168" w:author="Chelsey Nieman" w:date="2020-12-09T12:18:00Z">
         <w:r>
           <w:rPr>
             <w:rFonts w:ascii="Times New Roman" w:hAnsi="Times New Roman" w:cs="Times New Roman"/>
@@ -8575,7 +8825,7 @@
         </w:rPr>
         <w:t xml:space="preserve"> will continue to increase, and understanding species interactions can help us creatively manage these systems given the constraints on what managers can feasibly do. </w:t>
       </w:r>
-      <w:ins w:id="137" w:author="Chelsey Nieman" w:date="2020-12-09T12:31:00Z">
+      <w:ins w:id="169" w:author="Chelsey Nieman" w:date="2020-12-09T12:31:00Z">
         <w:r>
           <w:rPr>
             <w:rFonts w:ascii="Times New Roman" w:hAnsi="Times New Roman" w:cs="Times New Roman"/>
@@ -8583,8 +8833,8 @@
           </w:rPr>
           <w:t xml:space="preserve">Future work incorporating the cultivation effects of species-interactions can </w:t>
         </w:r>
-        <w:commentRangeStart w:id="138"/>
-        <w:commentRangeStart w:id="139"/>
+        <w:commentRangeStart w:id="170"/>
+        <w:commentRangeStart w:id="171"/>
         <w:r>
           <w:rPr>
             <w:rFonts w:ascii="Times New Roman" w:hAnsi="Times New Roman" w:cs="Times New Roman"/>
@@ -8593,25 +8843,25 @@
           <w:t xml:space="preserve">provide empirical evidence supporting </w:t>
         </w:r>
       </w:ins>
-      <w:commentRangeEnd w:id="138"/>
-      <w:ins w:id="140" w:author="Chelsey Nieman" w:date="2020-12-09T12:33:00Z">
+      <w:commentRangeEnd w:id="170"/>
+      <w:ins w:id="172" w:author="Chelsey Nieman" w:date="2020-12-09T12:33:00Z">
         <w:r>
           <w:rPr>
             <w:rStyle w:val="CommentReference"/>
             <w:i w:val="0"/>
           </w:rPr>
-          <w:commentReference w:id="138"/>
+          <w:commentReference w:id="170"/>
         </w:r>
       </w:ins>
-      <w:commentRangeEnd w:id="139"/>
+      <w:commentRangeEnd w:id="171"/>
       <w:r>
         <w:rPr>
           <w:rStyle w:val="CommentReference"/>
           <w:i w:val="0"/>
         </w:rPr>
-        <w:commentReference w:id="139"/>
-      </w:r>
-      <w:ins w:id="141" w:author="Chelsey Nieman" w:date="2020-12-09T12:32:00Z">
+        <w:commentReference w:id="171"/>
+      </w:r>
+      <w:ins w:id="173" w:author="Chelsey Nieman" w:date="2020-12-09T12:32:00Z">
         <w:r>
           <w:rPr>
             <w:rFonts w:ascii="Times New Roman" w:hAnsi="Times New Roman" w:cs="Times New Roman"/>
@@ -8620,7 +8870,7 @@
           <w:t xml:space="preserve">the importance of considering </w:t>
         </w:r>
       </w:ins>
-      <w:ins w:id="142" w:author="Chelsey Nieman" w:date="2020-12-09T12:33:00Z">
+      <w:ins w:id="174" w:author="Chelsey Nieman" w:date="2020-12-09T12:33:00Z">
         <w:r>
           <w:rPr>
             <w:rFonts w:ascii="Times New Roman" w:hAnsi="Times New Roman" w:cs="Times New Roman"/>
@@ -8629,7 +8879,7 @@
           <w:t xml:space="preserve">ecological interactions in the </w:t>
         </w:r>
       </w:ins>
-      <w:ins w:id="143" w:author="Chelsey Nieman" w:date="2020-12-09T12:32:00Z">
+      <w:ins w:id="175" w:author="Chelsey Nieman" w:date="2020-12-09T12:32:00Z">
         <w:r>
           <w:rPr>
             <w:rFonts w:ascii="Times New Roman" w:hAnsi="Times New Roman" w:cs="Times New Roman"/>
@@ -8638,7 +8888,7 @@
           <w:t>managing complex systems</w:t>
         </w:r>
       </w:ins>
-      <w:ins w:id="144" w:author="Chelsey Nieman" w:date="2020-12-09T12:33:00Z">
+      <w:ins w:id="176" w:author="Chelsey Nieman" w:date="2020-12-09T12:33:00Z">
         <w:r>
           <w:rPr>
             <w:rFonts w:ascii="Times New Roman" w:hAnsi="Times New Roman" w:cs="Times New Roman"/>
@@ -8658,7 +8908,7 @@
         </w:numPr>
         <w:suppressLineNumbers/>
         <w:rPr>
-          <w:del w:id="145" w:author="Chelsey Nieman" w:date="2020-12-09T12:21:00Z"/>
+          <w:del w:id="177" w:author="Chelsey Nieman" w:date="2020-12-09T12:21:00Z"/>
           <w:rFonts w:ascii="Times New Roman" w:hAnsi="Times New Roman" w:cs="Times New Roman"/>
           <w:i w:val="0"/>
         </w:rPr>
@@ -8695,7 +8945,7 @@
         </w:numPr>
         <w:suppressLineNumbers/>
         <w:rPr>
-          <w:ins w:id="146" w:author="Chelsey Nieman" w:date="2020-12-09T12:21:00Z"/>
+          <w:ins w:id="178" w:author="Chelsey Nieman" w:date="2020-12-09T12:21:00Z"/>
           <w:rFonts w:ascii="Times New Roman" w:hAnsi="Times New Roman" w:cs="Times New Roman"/>
           <w:i w:val="0"/>
         </w:rPr>
@@ -8715,9 +8965,9 @@
           <w:i w:val="0"/>
         </w:rPr>
       </w:pPr>
-      <w:commentRangeStart w:id="147"/>
-      <w:commentRangeStart w:id="148"/>
-      <w:commentRangeStart w:id="149"/>
+      <w:commentRangeStart w:id="179"/>
+      <w:commentRangeStart w:id="180"/>
+      <w:commentRangeStart w:id="181"/>
       <w:r>
         <w:rPr>
           <w:rFonts w:ascii="Times New Roman" w:hAnsi="Times New Roman" w:cs="Times New Roman"/>
@@ -8725,29 +8975,29 @@
         </w:rPr>
         <w:t>While</w:t>
       </w:r>
-      <w:commentRangeEnd w:id="147"/>
-      <w:commentRangeEnd w:id="148"/>
+      <w:commentRangeEnd w:id="179"/>
+      <w:commentRangeEnd w:id="181"/>
       <w:r>
         <w:rPr>
           <w:rStyle w:val="CommentReference"/>
           <w:i w:val="0"/>
         </w:rPr>
-        <w:commentReference w:id="147"/>
-      </w:r>
-      <w:commentRangeEnd w:id="149"/>
+        <w:commentReference w:id="179"/>
+      </w:r>
+      <w:commentRangeEnd w:id="180"/>
       <w:r>
         <w:rPr>
           <w:rStyle w:val="CommentReference"/>
           <w:i w:val="0"/>
         </w:rPr>
-        <w:commentReference w:id="149"/>
+        <w:commentReference w:id="180"/>
       </w:r>
       <w:r>
         <w:rPr>
           <w:rStyle w:val="CommentReference"/>
           <w:i w:val="0"/>
         </w:rPr>
-        <w:commentReference w:id="148"/>
+        <w:commentReference w:id="181"/>
       </w:r>
       <w:r>
         <w:rPr>
@@ -8756,7 +9006,7 @@
         </w:rPr>
         <w:t xml:space="preserve"> here our model focuses on a relatively simple two-species model, ultimately the ideas presented here should be applied in more complex systems</w:t>
       </w:r>
-      <w:ins w:id="150" w:author="Chelsey Nieman" w:date="2020-12-09T12:23:00Z">
+      <w:ins w:id="182" w:author="Chelsey Nieman" w:date="2020-12-09T12:23:00Z">
         <w:r>
           <w:rPr>
             <w:rFonts w:ascii="Times New Roman" w:hAnsi="Times New Roman" w:cs="Times New Roman"/>
@@ -8776,12 +9026,12 @@
         </w:numPr>
         <w:suppressLineNumbers/>
         <w:rPr>
-          <w:del w:id="151" w:author="Chelsey Nieman" w:date="2020-12-09T12:26:00Z"/>
+          <w:del w:id="183" w:author="Chelsey Nieman" w:date="2020-12-09T12:26:00Z"/>
           <w:rFonts w:ascii="Times New Roman" w:hAnsi="Times New Roman" w:cs="Times New Roman"/>
           <w:i w:val="0"/>
         </w:rPr>
       </w:pPr>
-      <w:ins w:id="152" w:author="Chelsey Nieman" w:date="2020-12-09T12:26:00Z">
+      <w:ins w:id="184" w:author="Chelsey Nieman" w:date="2020-12-09T12:26:00Z">
         <w:r>
           <w:rPr>
             <w:rFonts w:ascii="Times New Roman" w:hAnsi="Times New Roman" w:cs="Times New Roman"/>
@@ -8790,7 +9040,7 @@
           <w:t>M</w:t>
         </w:r>
       </w:ins>
-      <w:ins w:id="153" w:author="Chelsey Nieman" w:date="2020-12-09T12:24:00Z">
+      <w:ins w:id="185" w:author="Chelsey Nieman" w:date="2020-12-09T12:24:00Z">
         <w:r>
           <w:rPr>
             <w:rFonts w:ascii="Times New Roman" w:hAnsi="Times New Roman" w:cs="Times New Roman"/>
@@ -8799,7 +9049,7 @@
           <w:t>an</w:t>
         </w:r>
       </w:ins>
-      <w:ins w:id="154" w:author="Chelsey Nieman" w:date="2020-12-09T12:25:00Z">
+      <w:ins w:id="186" w:author="Chelsey Nieman" w:date="2020-12-09T12:25:00Z">
         <w:r>
           <w:rPr>
             <w:rFonts w:ascii="Times New Roman" w:hAnsi="Times New Roman" w:cs="Times New Roman"/>
@@ -8808,7 +9058,7 @@
           <w:t>agement goals, ultimately, are focused on maintaining a system in an ‘</w:t>
         </w:r>
       </w:ins>
-      <w:ins w:id="155" w:author="Chelsey Nieman" w:date="2020-12-09T12:26:00Z">
+      <w:ins w:id="187" w:author="Chelsey Nieman" w:date="2020-12-09T12:26:00Z">
         <w:r>
           <w:rPr>
             <w:rFonts w:ascii="Times New Roman" w:hAnsi="Times New Roman" w:cs="Times New Roman"/>
@@ -8825,7 +9075,7 @@
           <w:t xml:space="preserve">desires. </w:t>
         </w:r>
       </w:ins>
-      <w:ins w:id="156" w:author="Chelsey Nieman" w:date="2020-12-09T12:28:00Z">
+      <w:ins w:id="188" w:author="Chelsey Nieman" w:date="2020-12-09T12:28:00Z">
         <w:r>
           <w:rPr>
             <w:rFonts w:ascii="Times New Roman" w:hAnsi="Times New Roman" w:cs="Times New Roman"/>
@@ -8834,7 +9084,7 @@
           <w:t xml:space="preserve">An understanding of how </w:t>
         </w:r>
       </w:ins>
-      <w:ins w:id="157" w:author="Chelsey Nieman" w:date="2020-12-09T12:29:00Z">
+      <w:ins w:id="189" w:author="Chelsey Nieman" w:date="2020-12-09T12:29:00Z">
         <w:r>
           <w:rPr>
             <w:rFonts w:ascii="Times New Roman" w:hAnsi="Times New Roman" w:cs="Times New Roman"/>
@@ -8843,7 +9093,7 @@
           <w:t xml:space="preserve">ecological interactions (specifically through cultivation-depensation mechanisms) will respond to changing </w:t>
         </w:r>
       </w:ins>
-      <w:ins w:id="158" w:author="Chelsey Nieman" w:date="2020-12-09T12:30:00Z">
+      <w:ins w:id="190" w:author="Chelsey Nieman" w:date="2020-12-09T12:30:00Z">
         <w:r>
           <w:rPr>
             <w:rFonts w:ascii="Times New Roman" w:hAnsi="Times New Roman" w:cs="Times New Roman"/>
@@ -8852,7 +9102,7 @@
           <w:t xml:space="preserve">harvest pressure can reveal how managers can respond to changing demands from angler stakeholders in their system. </w:t>
         </w:r>
       </w:ins>
-      <w:del w:id="159" w:author="Chelsey Nieman" w:date="2020-12-09T12:26:00Z">
+      <w:del w:id="191" w:author="Chelsey Nieman" w:date="2020-12-09T12:26:00Z">
         <w:r>
           <w:rPr>
             <w:rFonts w:ascii="Times New Roman" w:hAnsi="Times New Roman" w:cs="Times New Roman"/>
@@ -8875,7 +9125,7 @@
           <w:rFonts w:ascii="Times New Roman" w:hAnsi="Times New Roman" w:cs="Times New Roman"/>
           <w:i w:val="0"/>
         </w:rPr>
-        <w:pPrChange w:id="160" w:author="Chelsey Nieman" w:date="2020-12-09T12:30:00Z">
+        <w:pPrChange w:id="192" w:author="Chelsey Nieman" w:date="2020-12-09T12:30:00Z">
           <w:pPr>
             <w:pStyle w:val="ImageCaption"/>
             <w:widowControl w:val="0"/>
@@ -8888,7 +9138,7 @@
           </w:pPr>
         </w:pPrChange>
       </w:pPr>
-      <w:del w:id="161" w:author="Chelsey Nieman" w:date="2020-12-09T12:30:00Z">
+      <w:del w:id="193" w:author="Chelsey Nieman" w:date="2020-12-09T12:30:00Z">
         <w:r>
           <w:rPr>
             <w:rFonts w:ascii="Times New Roman" w:hAnsi="Times New Roman" w:cs="Times New Roman"/>
@@ -8909,12 +9159,12 @@
         <w:suppressLineNumbers/>
         <w:ind w:left="0" w:firstLine="720"/>
         <w:rPr>
-          <w:del w:id="162" w:author="Chelsey Nieman" w:date="2020-12-09T12:47:00Z"/>
-          <w:moveTo w:id="163" w:author="Chelsey Nieman" w:date="2020-12-09T12:46:00Z"/>
+          <w:del w:id="194" w:author="Chelsey Nieman" w:date="2020-12-09T12:47:00Z"/>
+          <w:moveTo w:id="195" w:author="Chelsey Nieman" w:date="2020-12-09T12:46:00Z"/>
           <w:rFonts w:ascii="Times New Roman" w:hAnsi="Times New Roman" w:cs="Times New Roman"/>
           <w:i w:val="0"/>
         </w:rPr>
-        <w:pPrChange w:id="164" w:author="Chelsey Nieman" w:date="2020-12-09T12:47:00Z">
+        <w:pPrChange w:id="196" w:author="Chelsey Nieman" w:date="2020-12-09T12:47:00Z">
           <w:pPr>
             <w:pStyle w:val="ImageCaption"/>
             <w:widowControl w:val="0"/>
@@ -8926,27 +9176,18 @@
           </w:pPr>
         </w:pPrChange>
       </w:pPr>
-      <w:ins w:id="165" w:author="Chelsey Nieman" w:date="2020-12-09T12:49:00Z">
+      <w:ins w:id="197" w:author="Chelsey Nieman" w:date="2020-12-09T12:49:00Z">
         <w:r>
           <w:rPr>
             <w:rFonts w:ascii="Times New Roman" w:hAnsi="Times New Roman" w:cs="Times New Roman"/>
             <w:i w:val="0"/>
           </w:rPr>
-          <w:t xml:space="preserve">Integration of ecological dynamics into adaptive management </w:t>
-        </w:r>
-        <w:bookmarkStart w:id="166" w:name="_GoBack"/>
-        <w:bookmarkEnd w:id="166"/>
-        <w:r>
-          <w:rPr>
-            <w:rFonts w:ascii="Times New Roman" w:hAnsi="Times New Roman" w:cs="Times New Roman"/>
-            <w:i w:val="0"/>
-          </w:rPr>
-          <w:t xml:space="preserve">of freshwater fisheries can increase managers’ ability to maintain systems in a desired stable state, reducing the likelihood of unexpected or undesirable outcomes, while using standard interventions and reducing overall costs. </w:t>
+          <w:t xml:space="preserve">Integration of ecological dynamics into adaptive management of freshwater fisheries can increase managers’ ability to maintain systems in a desired stable state, reducing the likelihood of unexpected or undesirable outcomes, while using standard interventions and reducing overall costs. </w:t>
         </w:r>
       </w:ins>
-      <w:moveToRangeStart w:id="167" w:author="Chelsey Nieman" w:date="2020-12-09T12:46:00Z" w:name="move58410434"/>
-      <w:moveTo w:id="168" w:author="Chelsey Nieman" w:date="2020-12-09T12:46:00Z">
-        <w:del w:id="169" w:author="Chelsey Nieman" w:date="2020-12-09T12:49:00Z">
+      <w:moveToRangeStart w:id="198" w:author="Chelsey Nieman" w:date="2020-12-09T12:46:00Z" w:name="move58410434"/>
+      <w:moveTo w:id="199" w:author="Chelsey Nieman" w:date="2020-12-09T12:46:00Z">
+        <w:del w:id="200" w:author="Chelsey Nieman" w:date="2020-12-09T12:49:00Z">
           <w:r>
             <w:rPr>
               <w:rFonts w:ascii="Times New Roman" w:hAnsi="Times New Roman" w:cs="Times New Roman"/>
@@ -8954,7 +9195,7 @@
             </w:rPr>
             <w:delText xml:space="preserve">By taking a more ecosystem-oriented view of management, we can improve outcomes and </w:delText>
           </w:r>
-          <w:commentRangeStart w:id="170"/>
+          <w:commentRangeStart w:id="201"/>
           <w:r>
             <w:rPr>
               <w:rFonts w:ascii="Times New Roman" w:hAnsi="Times New Roman" w:cs="Times New Roman"/>
@@ -8962,17 +9203,17 @@
             </w:rPr>
             <w:delText>identify areas for further exploration when our actions produce unexpected outcomes.</w:delText>
           </w:r>
-          <w:commentRangeEnd w:id="170"/>
+          <w:commentRangeEnd w:id="201"/>
           <w:r>
             <w:rPr>
               <w:rStyle w:val="CommentReference"/>
               <w:i w:val="0"/>
             </w:rPr>
-            <w:commentReference w:id="170"/>
+            <w:commentReference w:id="201"/>
           </w:r>
         </w:del>
       </w:moveTo>
-      <w:ins w:id="171" w:author="Chelsey Nieman" w:date="2020-12-09T12:47:00Z">
+      <w:ins w:id="202" w:author="Chelsey Nieman" w:date="2020-12-09T12:47:00Z">
         <w:r>
           <w:rPr>
             <w:rFonts w:ascii="Times New Roman" w:hAnsi="Times New Roman" w:cs="Times New Roman"/>
@@ -8982,7 +9223,7 @@
         </w:r>
       </w:ins>
     </w:p>
-    <w:moveToRangeEnd w:id="167"/>
+    <w:moveToRangeEnd w:id="198"/>
     <w:p>
       <w:pPr>
         <w:pStyle w:val="ImageCaption"/>
@@ -8994,19 +9235,19 @@
         <w:suppressLineNumbers/>
         <w:ind w:left="0" w:firstLine="720"/>
         <w:rPr>
-          <w:del w:id="172" w:author="Chelsey Nieman" w:date="2020-12-09T12:45:00Z"/>
-          <w:moveTo w:id="173" w:author="Chelsey Nieman" w:date="2020-12-09T12:45:00Z"/>
-          <w:rFonts w:ascii="Times New Roman" w:hAnsi="Times New Roman" w:cs="Times New Roman"/>
-          <w:rPrChange w:id="174" w:author="Chelsey Nieman" w:date="2020-12-09T12:47:00Z">
+          <w:del w:id="203" w:author="Chelsey Nieman" w:date="2020-12-09T12:45:00Z"/>
+          <w:moveTo w:id="204" w:author="Chelsey Nieman" w:date="2020-12-09T12:45:00Z"/>
+          <w:rFonts w:ascii="Times New Roman" w:hAnsi="Times New Roman" w:cs="Times New Roman"/>
+          <w:rPrChange w:id="205" w:author="Chelsey Nieman" w:date="2020-12-09T12:47:00Z">
             <w:rPr>
-              <w:del w:id="175" w:author="Chelsey Nieman" w:date="2020-12-09T12:45:00Z"/>
-              <w:moveTo w:id="176" w:author="Chelsey Nieman" w:date="2020-12-09T12:45:00Z"/>
+              <w:del w:id="206" w:author="Chelsey Nieman" w:date="2020-12-09T12:45:00Z"/>
+              <w:moveTo w:id="207" w:author="Chelsey Nieman" w:date="2020-12-09T12:45:00Z"/>
               <w:rFonts w:ascii="Times New Roman" w:hAnsi="Times New Roman" w:cs="Times New Roman"/>
               <w:i w:val="0"/>
             </w:rPr>
           </w:rPrChange>
         </w:rPr>
-        <w:pPrChange w:id="177" w:author="Chelsey Nieman" w:date="2020-12-09T12:47:00Z">
+        <w:pPrChange w:id="208" w:author="Chelsey Nieman" w:date="2020-12-09T12:47:00Z">
           <w:pPr>
             <w:pStyle w:val="ImageCaption"/>
             <w:widowControl w:val="0"/>
@@ -9018,7 +9259,7 @@
           </w:pPr>
         </w:pPrChange>
       </w:pPr>
-      <w:ins w:id="178" w:author="Chelsey Nieman" w:date="2020-12-09T12:47:00Z">
+      <w:ins w:id="209" w:author="Chelsey Nieman" w:date="2020-12-09T12:47:00Z">
         <w:r>
           <w:rPr>
             <w:rFonts w:ascii="Times New Roman" w:hAnsi="Times New Roman" w:cs="Times New Roman"/>
@@ -9027,7 +9268,7 @@
           <w:t>o</w:t>
         </w:r>
       </w:ins>
-      <w:ins w:id="179" w:author="Chelsey Nieman" w:date="2020-12-09T12:45:00Z">
+      <w:ins w:id="210" w:author="Chelsey Nieman" w:date="2020-12-09T12:45:00Z">
         <w:r>
           <w:rPr>
             <w:rFonts w:ascii="Times New Roman" w:hAnsi="Times New Roman" w:cs="Times New Roman"/>
@@ -9042,9 +9283,9 @@
           <w:t>fairly robust k</w:t>
         </w:r>
       </w:ins>
-      <w:moveToRangeStart w:id="180" w:author="Chelsey Nieman" w:date="2020-12-09T12:45:00Z" w:name="move58410322"/>
-      <w:moveTo w:id="181" w:author="Chelsey Nieman" w:date="2020-12-09T12:45:00Z">
-        <w:del w:id="182" w:author="Chelsey Nieman" w:date="2020-12-09T12:45:00Z">
+      <w:moveToRangeStart w:id="211" w:author="Chelsey Nieman" w:date="2020-12-09T12:45:00Z" w:name="move58410322"/>
+      <w:moveTo w:id="212" w:author="Chelsey Nieman" w:date="2020-12-09T12:45:00Z">
+        <w:del w:id="213" w:author="Chelsey Nieman" w:date="2020-12-09T12:45:00Z">
           <w:r>
             <w:rPr>
               <w:rFonts w:ascii="Times New Roman" w:hAnsi="Times New Roman" w:cs="Times New Roman"/>
@@ -9059,7 +9300,7 @@
           <w:t xml:space="preserve">nowledge </w:t>
         </w:r>
       </w:moveTo>
-      <w:ins w:id="183" w:author="Chelsey Nieman" w:date="2020-12-09T12:45:00Z">
+      <w:ins w:id="214" w:author="Chelsey Nieman" w:date="2020-12-09T12:45:00Z">
         <w:r>
           <w:rPr>
             <w:rFonts w:ascii="Times New Roman" w:hAnsi="Times New Roman" w:cs="Times New Roman"/>
@@ -9067,7 +9308,7 @@
           <w:t xml:space="preserve">on ecological interactions </w:t>
         </w:r>
       </w:ins>
-      <w:moveTo w:id="184" w:author="Chelsey Nieman" w:date="2020-12-09T12:45:00Z">
+      <w:moveTo w:id="215" w:author="Chelsey Nieman" w:date="2020-12-09T12:45:00Z">
         <w:r>
           <w:rPr>
             <w:rFonts w:ascii="Times New Roman" w:hAnsi="Times New Roman" w:cs="Times New Roman"/>
@@ -9075,7 +9316,7 @@
           <w:t xml:space="preserve">can </w:t>
         </w:r>
       </w:moveTo>
-      <w:ins w:id="185" w:author="Chelsey Nieman" w:date="2020-12-09T12:45:00Z">
+      <w:ins w:id="216" w:author="Chelsey Nieman" w:date="2020-12-09T12:45:00Z">
         <w:r>
           <w:rPr>
             <w:rFonts w:ascii="Times New Roman" w:hAnsi="Times New Roman" w:cs="Times New Roman"/>
@@ -9083,7 +9324,7 @@
           <w:t xml:space="preserve">and should </w:t>
         </w:r>
       </w:ins>
-      <w:moveTo w:id="186" w:author="Chelsey Nieman" w:date="2020-12-09T12:45:00Z">
+      <w:moveTo w:id="217" w:author="Chelsey Nieman" w:date="2020-12-09T12:45:00Z">
         <w:r>
           <w:rPr>
             <w:rFonts w:ascii="Times New Roman" w:hAnsi="Times New Roman" w:cs="Times New Roman"/>
@@ -9091,7 +9332,7 @@
           <w:t>be incorporated into the management of aquatic systems to help solve complex problems now.</w:t>
         </w:r>
       </w:moveTo>
-      <w:ins w:id="187" w:author="Chelsey Nieman" w:date="2020-12-09T12:45:00Z">
+      <w:ins w:id="218" w:author="Chelsey Nieman" w:date="2020-12-09T12:45:00Z">
         <w:r>
           <w:rPr>
             <w:rFonts w:ascii="Times New Roman" w:hAnsi="Times New Roman" w:cs="Times New Roman"/>
@@ -9101,7 +9342,7 @@
         </w:r>
       </w:ins>
     </w:p>
-    <w:moveToRangeEnd w:id="180"/>
+    <w:moveToRangeEnd w:id="211"/>
     <w:p>
       <w:pPr>
         <w:pStyle w:val="ImageCaption"/>
@@ -9113,11 +9354,11 @@
         <w:suppressLineNumbers/>
         <w:ind w:left="0" w:firstLine="720"/>
         <w:rPr>
-          <w:del w:id="188" w:author="Chelsey Nieman" w:date="2020-12-09T12:46:00Z"/>
+          <w:del w:id="219" w:author="Chelsey Nieman" w:date="2020-12-09T12:46:00Z"/>
           <w:rFonts w:ascii="Times New Roman" w:hAnsi="Times New Roman" w:cs="Times New Roman"/>
           <w:i w:val="0"/>
         </w:rPr>
-        <w:pPrChange w:id="189" w:author="Chelsey Nieman" w:date="2020-12-09T12:47:00Z">
+        <w:pPrChange w:id="220" w:author="Chelsey Nieman" w:date="2020-12-09T12:47:00Z">
           <w:pPr>
             <w:pStyle w:val="ImageCaption"/>
             <w:widowControl w:val="0"/>
@@ -9129,8 +9370,8 @@
           </w:pPr>
         </w:pPrChange>
       </w:pPr>
-      <w:commentRangeStart w:id="190"/>
-      <w:commentRangeStart w:id="191"/>
+      <w:commentRangeStart w:id="221"/>
+      <w:commentRangeStart w:id="222"/>
       <w:r>
         <w:rPr>
           <w:rFonts w:ascii="Times New Roman" w:hAnsi="Times New Roman" w:cs="Times New Roman"/>
@@ -9144,21 +9385,21 @@
         </w:rPr>
         <w:t>hile</w:t>
       </w:r>
-      <w:commentRangeEnd w:id="190"/>
+      <w:commentRangeEnd w:id="221"/>
       <w:r>
         <w:rPr>
           <w:rStyle w:val="CommentReference"/>
           <w:i w:val="0"/>
         </w:rPr>
-        <w:commentReference w:id="190"/>
-      </w:r>
-      <w:commentRangeEnd w:id="191"/>
+        <w:commentReference w:id="221"/>
+      </w:r>
+      <w:commentRangeEnd w:id="222"/>
       <w:r>
         <w:rPr>
           <w:rStyle w:val="CommentReference"/>
           <w:i w:val="0"/>
         </w:rPr>
-        <w:commentReference w:id="191"/>
+        <w:commentReference w:id="222"/>
       </w:r>
       <w:r>
         <w:rPr>
@@ -9173,7 +9414,7 @@
         </w:rPr>
         <w:t xml:space="preserve">ell. </w:t>
       </w:r>
-      <w:ins w:id="192" w:author="Chelsey Nieman" w:date="2020-12-09T12:46:00Z">
+      <w:ins w:id="223" w:author="Chelsey Nieman" w:date="2020-12-09T12:46:00Z">
         <w:r>
           <w:rPr>
             <w:rFonts w:ascii="Times New Roman" w:hAnsi="Times New Roman" w:cs="Times New Roman"/>
@@ -9182,7 +9423,7 @@
           <w:t xml:space="preserve">The wide breadth of knowledge we do have can play an integral role in building resilient fisheries. </w:t>
         </w:r>
       </w:ins>
-      <w:ins w:id="193" w:author="Chelsey Nieman" w:date="2020-12-09T12:49:00Z">
+      <w:ins w:id="224" w:author="Chelsey Nieman" w:date="2020-12-09T12:49:00Z">
         <w:r>
           <w:rPr>
             <w:rFonts w:ascii="Times New Roman" w:hAnsi="Times New Roman" w:cs="Times New Roman"/>
@@ -9190,7 +9431,7 @@
           </w:rPr>
           <w:t xml:space="preserve">By taking a more ecosystem-oriented view of management, we can improve outcomes and </w:t>
         </w:r>
-        <w:commentRangeStart w:id="194"/>
+        <w:commentRangeStart w:id="225"/>
         <w:r>
           <w:rPr>
             <w:rFonts w:ascii="Times New Roman" w:hAnsi="Times New Roman" w:cs="Times New Roman"/>
@@ -9198,13 +9439,13 @@
           </w:rPr>
           <w:t>identify areas for further exploration when our actions produce unexpected outcomes.</w:t>
         </w:r>
-        <w:commentRangeEnd w:id="194"/>
+        <w:commentRangeEnd w:id="225"/>
         <w:r>
           <w:rPr>
             <w:rStyle w:val="CommentReference"/>
             <w:i w:val="0"/>
           </w:rPr>
-          <w:commentReference w:id="194"/>
+          <w:commentReference w:id="225"/>
         </w:r>
         <w:r>
           <w:rPr>
@@ -9214,8 +9455,8 @@
           <w:t xml:space="preserve"> </w:t>
         </w:r>
       </w:ins>
-      <w:moveFromRangeStart w:id="195" w:author="Chelsey Nieman" w:date="2020-12-09T12:45:00Z" w:name="move58410322"/>
-      <w:moveFrom w:id="196" w:author="Chelsey Nieman" w:date="2020-12-09T12:45:00Z">
+      <w:moveFromRangeStart w:id="226" w:author="Chelsey Nieman" w:date="2020-12-09T12:45:00Z" w:name="move58410322"/>
+      <w:moveFrom w:id="227" w:author="Chelsey Nieman" w:date="2020-12-09T12:45:00Z">
         <w:r>
           <w:rPr>
             <w:rFonts w:ascii="Times New Roman" w:hAnsi="Times New Roman" w:cs="Times New Roman"/>
@@ -9224,7 +9465,7 @@
           <w:t>This knowledge can be incorporated into the management of aquatic systems to help solve complex problems now.</w:t>
         </w:r>
       </w:moveFrom>
-      <w:moveFromRangeEnd w:id="195"/>
+      <w:moveFromRangeEnd w:id="226"/>
     </w:p>
     <w:p>
       <w:pPr>
@@ -9233,11 +9474,11 @@
         <w:suppressLineNumbers/>
         <w:ind w:firstLine="720"/>
         <w:rPr>
-          <w:ins w:id="197" w:author="Chelsey Nieman" w:date="2020-12-09T12:47:00Z"/>
+          <w:ins w:id="228" w:author="Chelsey Nieman" w:date="2020-12-09T12:47:00Z"/>
           <w:rFonts w:ascii="Times New Roman" w:hAnsi="Times New Roman" w:cs="Times New Roman"/>
           <w:i w:val="0"/>
         </w:rPr>
-        <w:pPrChange w:id="198" w:author="Chelsey Nieman" w:date="2020-12-09T12:47:00Z">
+        <w:pPrChange w:id="229" w:author="Chelsey Nieman" w:date="2020-12-09T12:47:00Z">
           <w:pPr>
             <w:pStyle w:val="ImageCaption"/>
             <w:widowControl w:val="0"/>
@@ -9252,7 +9493,7 @@
         <w:widowControl w:val="0"/>
         <w:suppressLineNumbers/>
         <w:rPr>
-          <w:ins w:id="199" w:author="Chelsey Nieman" w:date="2020-12-09T12:47:00Z"/>
+          <w:ins w:id="230" w:author="Chelsey Nieman" w:date="2020-12-09T12:47:00Z"/>
           <w:rFonts w:ascii="Times New Roman" w:hAnsi="Times New Roman" w:cs="Times New Roman"/>
           <w:i w:val="0"/>
         </w:rPr>
@@ -9264,7 +9505,7 @@
         <w:widowControl w:val="0"/>
         <w:suppressLineNumbers/>
         <w:rPr>
-          <w:ins w:id="200" w:author="Chelsey Nieman" w:date="2020-12-09T12:47:00Z"/>
+          <w:ins w:id="231" w:author="Chelsey Nieman" w:date="2020-12-09T12:47:00Z"/>
           <w:rFonts w:ascii="Times New Roman" w:hAnsi="Times New Roman" w:cs="Times New Roman"/>
           <w:i w:val="0"/>
         </w:rPr>
@@ -9276,11 +9517,11 @@
         <w:widowControl w:val="0"/>
         <w:suppressLineNumbers/>
         <w:rPr>
-          <w:ins w:id="201" w:author="Chelsey Nieman" w:date="2020-12-09T12:47:00Z"/>
+          <w:ins w:id="232" w:author="Chelsey Nieman" w:date="2020-12-09T12:47:00Z"/>
           <w:rFonts w:ascii="Times New Roman" w:hAnsi="Times New Roman" w:cs="Times New Roman"/>
           <w:i w:val="0"/>
         </w:rPr>
-        <w:pPrChange w:id="202" w:author="Chelsey Nieman" w:date="2020-12-09T12:47:00Z">
+        <w:pPrChange w:id="233" w:author="Chelsey Nieman" w:date="2020-12-09T12:47:00Z">
           <w:pPr>
             <w:pStyle w:val="ImageCaption"/>
             <w:widowControl w:val="0"/>
@@ -9299,11 +9540,11 @@
         <w:widowControl w:val="0"/>
         <w:suppressLineNumbers/>
         <w:rPr>
-          <w:moveFrom w:id="203" w:author="Chelsey Nieman" w:date="2020-12-09T12:46:00Z"/>
+          <w:moveFrom w:id="234" w:author="Chelsey Nieman" w:date="2020-12-09T12:46:00Z"/>
           <w:rFonts w:ascii="Times New Roman" w:hAnsi="Times New Roman" w:cs="Times New Roman"/>
           <w:i w:val="0"/>
         </w:rPr>
-        <w:pPrChange w:id="204" w:author="Chelsey Nieman" w:date="2020-12-09T12:49:00Z">
+        <w:pPrChange w:id="235" w:author="Chelsey Nieman" w:date="2020-12-09T12:49:00Z">
           <w:pPr>
             <w:pStyle w:val="ImageCaption"/>
             <w:widowControl w:val="0"/>
@@ -9316,8 +9557,8 @@
           </w:pPr>
         </w:pPrChange>
       </w:pPr>
-      <w:moveFromRangeStart w:id="205" w:author="Chelsey Nieman" w:date="2020-12-09T12:46:00Z" w:name="move58410434"/>
-      <w:moveFrom w:id="206" w:author="Chelsey Nieman" w:date="2020-12-09T12:46:00Z">
+      <w:moveFromRangeStart w:id="236" w:author="Chelsey Nieman" w:date="2020-12-09T12:46:00Z" w:name="move58410434"/>
+      <w:moveFrom w:id="237" w:author="Chelsey Nieman" w:date="2020-12-09T12:46:00Z">
         <w:r>
           <w:rPr>
             <w:rFonts w:ascii="Times New Roman" w:hAnsi="Times New Roman" w:cs="Times New Roman"/>
@@ -9336,24 +9577,24 @@
           </w:rPr>
           <w:t xml:space="preserve"> we can improve outcomes and </w:t>
         </w:r>
-        <w:commentRangeStart w:id="207"/>
+        <w:commentRangeStart w:id="238"/>
         <w:r>
           <w:rPr>
             <w:rFonts w:ascii="Times New Roman" w:hAnsi="Times New Roman" w:cs="Times New Roman"/>
           </w:rPr>
           <w:t>identify areas for further exploration when our actions produce unexpected outcomes.</w:t>
         </w:r>
-        <w:commentRangeEnd w:id="207"/>
+        <w:commentRangeEnd w:id="238"/>
         <w:r>
           <w:rPr>
             <w:rStyle w:val="CommentReference"/>
             <w:i w:val="0"/>
           </w:rPr>
-          <w:commentReference w:id="207"/>
+          <w:commentReference w:id="238"/>
         </w:r>
       </w:moveFrom>
     </w:p>
-    <w:moveFromRangeEnd w:id="205"/>
+    <w:moveFromRangeEnd w:id="236"/>
     <w:p>
       <w:pPr>
         <w:pStyle w:val="ImageCaption"/>
@@ -9408,19 +9649,19 @@
         </w:rPr>
         <w:t xml:space="preserve">, but more </w:t>
       </w:r>
-      <w:commentRangeStart w:id="208"/>
+      <w:commentRangeStart w:id="239"/>
       <w:r>
         <w:rPr>
           <w:rFonts w:ascii="Times New Roman" w:hAnsi="Times New Roman" w:cs="Times New Roman"/>
         </w:rPr>
         <w:t>realistic</w:t>
       </w:r>
-      <w:commentRangeEnd w:id="208"/>
+      <w:commentRangeEnd w:id="239"/>
       <w:r>
         <w:rPr>
           <w:rStyle w:val="CommentReference"/>
         </w:rPr>
-        <w:commentReference w:id="208"/>
+        <w:commentReference w:id="239"/>
       </w:r>
       <w:r>
         <w:rPr>
@@ -9458,27 +9699,27 @@
         </w:rPr>
         <w:t xml:space="preserve"> can combine to create stable states in recreational fisheries. </w:t>
       </w:r>
-      <w:commentRangeStart w:id="209"/>
-      <w:commentRangeStart w:id="210"/>
+      <w:commentRangeStart w:id="240"/>
+      <w:commentRangeStart w:id="241"/>
       <w:r>
         <w:rPr>
           <w:rFonts w:ascii="Times New Roman" w:hAnsi="Times New Roman" w:cs="Times New Roman"/>
         </w:rPr>
         <w:t>Managers are limited in the tools at their disposal to effect change in system dynamics but can leverage ecological interactions between species to achieve their goals.</w:t>
       </w:r>
-      <w:commentRangeEnd w:id="209"/>
+      <w:commentRangeEnd w:id="240"/>
       <w:r>
         <w:rPr>
           <w:rStyle w:val="CommentReference"/>
         </w:rPr>
-        <w:commentReference w:id="209"/>
-      </w:r>
-      <w:commentRangeEnd w:id="210"/>
+        <w:commentReference w:id="240"/>
+      </w:r>
+      <w:commentRangeEnd w:id="241"/>
       <w:r>
         <w:rPr>
           <w:rStyle w:val="CommentReference"/>
         </w:rPr>
-        <w:commentReference w:id="210"/>
+        <w:commentReference w:id="241"/>
       </w:r>
       <w:r>
         <w:rPr>
@@ -9586,27 +9827,27 @@
         </w:rPr>
         <w:t>Thinking about how we can stock less if we harvest a competitor (figures 2 &amp;</w:t>
       </w:r>
-      <w:commentRangeStart w:id="211"/>
-      <w:commentRangeStart w:id="212"/>
+      <w:commentRangeStart w:id="242"/>
+      <w:commentRangeStart w:id="243"/>
       <w:r>
         <w:rPr>
           <w:rFonts w:ascii="Times New Roman" w:hAnsi="Times New Roman" w:cs="Times New Roman"/>
         </w:rPr>
         <w:t>3</w:t>
       </w:r>
-      <w:commentRangeEnd w:id="211"/>
+      <w:commentRangeEnd w:id="242"/>
       <w:r>
         <w:rPr>
           <w:rStyle w:val="CommentReference"/>
         </w:rPr>
-        <w:commentReference w:id="211"/>
-      </w:r>
-      <w:commentRangeEnd w:id="212"/>
+        <w:commentReference w:id="242"/>
+      </w:r>
+      <w:commentRangeEnd w:id="243"/>
       <w:r>
         <w:rPr>
           <w:rStyle w:val="CommentReference"/>
         </w:rPr>
-        <w:commentReference w:id="212"/>
+        <w:commentReference w:id="243"/>
       </w:r>
       <w:r>
         <w:rPr>
@@ -9691,7 +9932,7 @@
           <w:i w:val="0"/>
         </w:rPr>
       </w:pPr>
-      <w:commentRangeStart w:id="213"/>
+      <w:commentRangeStart w:id="244"/>
       <w:r>
         <w:rPr>
           <w:rFonts w:ascii="Times New Roman" w:hAnsi="Times New Roman" w:cs="Times New Roman"/>
@@ -9700,13 +9941,13 @@
         <w:lastRenderedPageBreak/>
         <w:t>Zoom</w:t>
       </w:r>
-      <w:commentRangeEnd w:id="213"/>
+      <w:commentRangeEnd w:id="244"/>
       <w:r>
         <w:rPr>
           <w:rStyle w:val="CommentReference"/>
           <w:i w:val="0"/>
         </w:rPr>
-        <w:commentReference w:id="213"/>
+        <w:commentReference w:id="244"/>
       </w:r>
       <w:r>
         <w:rPr>
@@ -9758,7 +9999,7 @@
         </w:rPr>
         <w:t xml:space="preserve">Understanding interactions between species can help us to creatively manage these systems to prevent/delay regime shifts or perhaps just mitigate their </w:t>
       </w:r>
-      <w:commentRangeStart w:id="214"/>
+      <w:commentRangeStart w:id="245"/>
       <w:r>
         <w:rPr>
           <w:rFonts w:ascii="Times New Roman" w:hAnsi="Times New Roman" w:cs="Times New Roman"/>
@@ -9766,13 +10007,13 @@
         </w:rPr>
         <w:t>effects</w:t>
       </w:r>
-      <w:commentRangeEnd w:id="214"/>
+      <w:commentRangeEnd w:id="245"/>
       <w:r>
         <w:rPr>
           <w:rStyle w:val="CommentReference"/>
           <w:i w:val="0"/>
         </w:rPr>
-        <w:commentReference w:id="214"/>
+        <w:commentReference w:id="245"/>
       </w:r>
       <w:r>
         <w:rPr>
@@ -9916,7 +10157,7 @@
       </w:r>
     </w:p>
   </w:comment>
-  <w:comment w:id="7" w:author="Colin Dassow" w:date="2020-12-09T14:55:00Z" w:initials="CD">
+  <w:comment w:id="11" w:author="Colin Dassow" w:date="2020-12-09T14:55:00Z" w:initials="CD">
     <w:p>
       <w:pPr>
         <w:pStyle w:val="CommentText"/>
@@ -9948,7 +10189,7 @@
       </w:r>
     </w:p>
   </w:comment>
-  <w:comment w:id="12" w:author="Colin Dassow" w:date="2020-12-03T08:35:00Z" w:initials="CD">
+  <w:comment w:id="34" w:author="Colin Dassow" w:date="2020-12-03T08:35:00Z" w:initials="CD">
     <w:p>
       <w:pPr>
         <w:pStyle w:val="CommentText"/>
@@ -9994,7 +10235,7 @@
       </w:pPr>
     </w:p>
   </w:comment>
-  <w:comment w:id="13" w:author="Colin Dassow" w:date="2020-12-03T08:35:00Z" w:initials="CD">
+  <w:comment w:id="35" w:author="Colin Dassow" w:date="2020-12-03T08:35:00Z" w:initials="CD">
     <w:p>
       <w:pPr>
         <w:pStyle w:val="CommentText"/>
@@ -10026,7 +10267,7 @@
       </w:r>
     </w:p>
   </w:comment>
-  <w:comment w:id="14" w:author="Colin Dassow" w:date="2020-12-03T08:35:00Z" w:initials="CD">
+  <w:comment w:id="36" w:author="Colin Dassow" w:date="2020-12-03T08:35:00Z" w:initials="CD">
     <w:p>
       <w:pPr>
         <w:pStyle w:val="CommentText"/>
@@ -10058,7 +10299,7 @@
       </w:r>
     </w:p>
   </w:comment>
-  <w:comment w:id="18" w:author="Colin Dassow" w:date="2020-12-09T15:02:00Z" w:initials="CD">
+  <w:comment w:id="40" w:author="Colin Dassow" w:date="2020-12-09T15:02:00Z" w:initials="CD">
     <w:p>
       <w:pPr>
         <w:pStyle w:val="CommentText"/>
@@ -10090,7 +10331,7 @@
       </w:r>
     </w:p>
   </w:comment>
-  <w:comment w:id="19" w:author="Colin Dassow" w:date="2020-12-09T13:32:00Z" w:initials="CD">
+  <w:comment w:id="41" w:author="Colin Dassow" w:date="2020-12-09T13:32:00Z" w:initials="CD">
     <w:p>
       <w:pPr>
         <w:pStyle w:val="CommentText"/>
@@ -10102,11 +10343,14 @@
         <w:annotationRef/>
       </w:r>
       <w:r>
-        <w:t>This is maybe too jargon-y for our audience? Cut? Simplify? Live with it?</w:t>
+        <w:t>This is maybe too jargon-y for our audien</w:t>
+      </w:r>
+      <w:r>
+        <w:t>ce? Cut? Simplify?</w:t>
       </w:r>
     </w:p>
   </w:comment>
-  <w:comment w:id="20" w:author="Colin Dassow" w:date="2020-12-03T08:37:00Z" w:initials="CD">
+  <w:comment w:id="42" w:author="Colin Dassow" w:date="2020-12-03T08:37:00Z" w:initials="CD">
     <w:p>
       <w:pPr>
         <w:pStyle w:val="CommentText"/>
@@ -10122,7 +10366,7 @@
       </w:r>
     </w:p>
   </w:comment>
-  <w:comment w:id="22" w:author="Colin Dassow" w:date="2020-12-03T08:38:00Z" w:initials="CD">
+  <w:comment w:id="44" w:author="Colin Dassow" w:date="2020-12-03T08:38:00Z" w:initials="CD">
     <w:p>
       <w:pPr>
         <w:pStyle w:val="CommentText"/>
@@ -10154,7 +10398,7 @@
       </w:r>
     </w:p>
   </w:comment>
-  <w:comment w:id="30" w:author="Colin Dassow" w:date="2020-12-09T15:04:00Z" w:initials="CD">
+  <w:comment w:id="54" w:author="Colin Dassow" w:date="2020-12-09T15:04:00Z" w:initials="CD">
     <w:p>
       <w:pPr>
         <w:pStyle w:val="CommentText"/>
@@ -10475,7 +10719,7 @@
       </w:pPr>
     </w:p>
   </w:comment>
-  <w:comment w:id="32" w:author="Chelsey Nieman" w:date="2020-12-02T11:22:00Z" w:initials="CLN">
+  <w:comment w:id="56" w:author="Chelsey Nieman" w:date="2020-12-02T11:22:00Z" w:initials="CLN">
     <w:p>
       <w:pPr>
         <w:pStyle w:val="CommentText"/>
@@ -10602,7 +10846,7 @@
       </w:r>
     </w:p>
   </w:comment>
-  <w:comment w:id="38" w:author="Colin Dassow" w:date="2020-11-05T08:40:00Z" w:initials="CD">
+  <w:comment w:id="68" w:author="Colin Dassow" w:date="2020-11-05T08:40:00Z" w:initials="CD">
     <w:p>
       <w:pPr>
         <w:pStyle w:val="CommentText"/>
@@ -10618,7 +10862,7 @@
       </w:r>
     </w:p>
   </w:comment>
-  <w:comment w:id="39" w:author="Chris Solomon" w:date="2020-11-15T09:38:00Z" w:initials="CS">
+  <w:comment w:id="69" w:author="Chris Solomon" w:date="2020-11-15T09:38:00Z" w:initials="CS">
     <w:p>
       <w:pPr>
         <w:pStyle w:val="CommentText"/>
@@ -10709,7 +10953,7 @@
       </w:r>
     </w:p>
   </w:comment>
-  <w:comment w:id="40" w:author="Chris Solomon" w:date="2020-11-15T09:10:00Z" w:initials="CS">
+  <w:comment w:id="70" w:author="Chris Solomon" w:date="2020-11-15T09:10:00Z" w:initials="CS">
     <w:p>
       <w:pPr>
         <w:pStyle w:val="CommentText"/>
@@ -10733,7 +10977,7 @@
       </w:r>
     </w:p>
   </w:comment>
-  <w:comment w:id="42" w:author="Sass, Gregory G" w:date="2020-11-11T18:10:00Z" w:initials="SGG">
+  <w:comment w:id="72" w:author="Sass, Gregory G" w:date="2020-11-11T18:10:00Z" w:initials="SGG">
     <w:p>
       <w:pPr>
         <w:pStyle w:val="CommentText"/>
@@ -10749,7 +10993,7 @@
       </w:r>
     </w:p>
   </w:comment>
-  <w:comment w:id="43" w:author="Chris Solomon" w:date="2020-11-15T09:13:00Z" w:initials="CS">
+  <w:comment w:id="73" w:author="Chris Solomon" w:date="2020-11-15T09:13:00Z" w:initials="CS">
     <w:p>
       <w:pPr>
         <w:pStyle w:val="CommentText"/>
@@ -10773,7 +11017,7 @@
       </w:r>
     </w:p>
   </w:comment>
-  <w:comment w:id="44" w:author="Colin Dassow" w:date="2020-12-01T16:10:00Z" w:initials="CD">
+  <w:comment w:id="74" w:author="Colin Dassow" w:date="2020-12-01T16:10:00Z" w:initials="CD">
     <w:p>
       <w:pPr>
         <w:pStyle w:val="CommentText"/>
@@ -10797,7 +11041,7 @@
       </w:r>
     </w:p>
   </w:comment>
-  <w:comment w:id="45" w:author="Sass, Gregory G" w:date="2020-11-11T18:14:00Z" w:initials="SGG">
+  <w:comment w:id="75" w:author="Sass, Gregory G" w:date="2020-11-11T18:14:00Z" w:initials="SGG">
     <w:p>
       <w:pPr>
         <w:pStyle w:val="CommentText"/>
@@ -10813,7 +11057,7 @@
       </w:r>
     </w:p>
   </w:comment>
-  <w:comment w:id="46" w:author="Colin Dassow" w:date="2020-12-09T15:35:00Z" w:initials="CD">
+  <w:comment w:id="76" w:author="Colin Dassow" w:date="2020-12-09T15:35:00Z" w:initials="CD">
     <w:p>
       <w:pPr>
         <w:pStyle w:val="CommentText"/>
@@ -10829,7 +11073,7 @@
       </w:r>
     </w:p>
   </w:comment>
-  <w:comment w:id="47" w:author="Chelsey Nieman" w:date="2020-11-30T13:54:00Z" w:initials="CLN">
+  <w:comment w:id="77" w:author="Chelsey Nieman" w:date="2020-11-30T13:54:00Z" w:initials="CLN">
     <w:p>
       <w:pPr>
         <w:pStyle w:val="CommentText"/>
@@ -10865,7 +11109,7 @@
       </w:r>
     </w:p>
   </w:comment>
-  <w:comment w:id="48" w:author="Colin Dassow" w:date="2020-12-01T16:09:00Z" w:initials="CD">
+  <w:comment w:id="78" w:author="Colin Dassow" w:date="2020-12-01T16:09:00Z" w:initials="CD">
     <w:p>
       <w:pPr>
         <w:pStyle w:val="CommentText"/>
@@ -10886,7 +11130,7 @@
       </w:r>
     </w:p>
   </w:comment>
-  <w:comment w:id="50" w:author="Colin Dassow" w:date="2020-12-03T09:47:00Z" w:initials="CD">
+  <w:comment w:id="80" w:author="Colin Dassow" w:date="2020-12-03T09:47:00Z" w:initials="CD">
     <w:p>
       <w:pPr>
         <w:pStyle w:val="CommentText"/>
@@ -10902,7 +11146,7 @@
       </w:r>
     </w:p>
   </w:comment>
-  <w:comment w:id="51" w:author="Colin Dassow" w:date="2020-12-03T09:45:00Z" w:initials="CD">
+  <w:comment w:id="81" w:author="Colin Dassow" w:date="2020-12-03T09:45:00Z" w:initials="CD">
     <w:p>
       <w:pPr>
         <w:pStyle w:val="CommentText"/>
@@ -10918,7 +11162,7 @@
       </w:r>
     </w:p>
   </w:comment>
-  <w:comment w:id="53" w:author="Colin Dassow" w:date="2020-11-05T10:12:00Z" w:initials="CD">
+  <w:comment w:id="83" w:author="Colin Dassow" w:date="2020-11-05T10:12:00Z" w:initials="CD">
     <w:p>
       <w:pPr>
         <w:pStyle w:val="CommentText"/>
@@ -10947,7 +11191,7 @@
       </w:r>
     </w:p>
   </w:comment>
-  <w:comment w:id="54" w:author="Sass, Gregory G" w:date="2020-11-11T18:22:00Z" w:initials="SGG">
+  <w:comment w:id="84" w:author="Sass, Gregory G" w:date="2020-11-11T18:22:00Z" w:initials="SGG">
     <w:p>
       <w:pPr>
         <w:pStyle w:val="CommentText"/>
@@ -10963,7 +11207,7 @@
       </w:r>
     </w:p>
   </w:comment>
-  <w:comment w:id="55" w:author="Chelsey Nieman" w:date="2020-11-30T14:03:00Z" w:initials="CLN">
+  <w:comment w:id="85" w:author="Chelsey Nieman" w:date="2020-11-30T14:03:00Z" w:initials="CLN">
     <w:p>
       <w:pPr>
         <w:pStyle w:val="CommentText"/>
@@ -10979,7 +11223,7 @@
       </w:r>
     </w:p>
   </w:comment>
-  <w:comment w:id="56" w:author="Colin Dassow" w:date="2020-12-01T16:43:00Z" w:initials="CD">
+  <w:comment w:id="86" w:author="Colin Dassow" w:date="2020-12-01T16:43:00Z" w:initials="CD">
     <w:p>
       <w:pPr>
         <w:pStyle w:val="CommentText"/>
@@ -10995,7 +11239,7 @@
       </w:r>
     </w:p>
   </w:comment>
-  <w:comment w:id="57" w:author="Colin Dassow" w:date="2020-12-02T16:01:00Z" w:initials="CD">
+  <w:comment w:id="87" w:author="Colin Dassow" w:date="2020-12-02T16:01:00Z" w:initials="CD">
     <w:p>
       <w:pPr>
         <w:pStyle w:val="CommentText"/>
@@ -11011,7 +11255,7 @@
       </w:r>
     </w:p>
   </w:comment>
-  <w:comment w:id="58" w:author="Chris Solomon" w:date="2020-11-15T10:12:00Z" w:initials="CS">
+  <w:comment w:id="88" w:author="Chris Solomon" w:date="2020-11-15T10:12:00Z" w:initials="CS">
     <w:p>
       <w:pPr>
         <w:pStyle w:val="CommentText"/>
@@ -11027,7 +11271,7 @@
       </w:r>
     </w:p>
   </w:comment>
-  <w:comment w:id="59" w:author="Colin Dassow" w:date="2020-12-01T16:49:00Z" w:initials="CD">
+  <w:comment w:id="89" w:author="Colin Dassow" w:date="2020-12-01T16:49:00Z" w:initials="CD">
     <w:p>
       <w:pPr>
         <w:pStyle w:val="CommentText"/>
@@ -11043,7 +11287,7 @@
       </w:r>
     </w:p>
   </w:comment>
-  <w:comment w:id="60" w:author="Colin Dassow" w:date="2020-11-05T10:02:00Z" w:initials="CD">
+  <w:comment w:id="90" w:author="Colin Dassow" w:date="2020-11-05T10:02:00Z" w:initials="CD">
     <w:p>
       <w:pPr>
         <w:pStyle w:val="CommentText"/>
@@ -11059,7 +11303,7 @@
       </w:r>
     </w:p>
   </w:comment>
-  <w:comment w:id="61" w:author="Colin Dassow" w:date="2020-11-05T08:42:00Z" w:initials="CD">
+  <w:comment w:id="91" w:author="Colin Dassow" w:date="2020-11-05T08:42:00Z" w:initials="CD">
     <w:p>
       <w:pPr>
         <w:pStyle w:val="CommentText"/>
@@ -11096,7 +11340,7 @@
       </w:r>
     </w:p>
   </w:comment>
-  <w:comment w:id="62" w:author="Sass, Gregory G" w:date="2020-11-11T18:37:00Z" w:initials="SGG">
+  <w:comment w:id="92" w:author="Sass, Gregory G" w:date="2020-11-11T18:37:00Z" w:initials="SGG">
     <w:p>
       <w:pPr>
         <w:pStyle w:val="CommentText"/>
@@ -11112,7 +11356,7 @@
       </w:r>
     </w:p>
   </w:comment>
-  <w:comment w:id="63" w:author="Sass, Gregory G" w:date="2020-11-11T18:41:00Z" w:initials="SGG">
+  <w:comment w:id="93" w:author="Sass, Gregory G" w:date="2020-11-11T18:41:00Z" w:initials="SGG">
     <w:p>
       <w:pPr>
         <w:pStyle w:val="CommentText"/>
@@ -11128,7 +11372,7 @@
       </w:r>
     </w:p>
   </w:comment>
-  <w:comment w:id="64" w:author="Colin Dassow" w:date="2020-11-05T10:16:00Z" w:initials="CD">
+  <w:comment w:id="94" w:author="Colin Dassow" w:date="2020-11-05T10:16:00Z" w:initials="CD">
     <w:p>
       <w:pPr>
         <w:pStyle w:val="CommentText"/>
@@ -11152,7 +11396,7 @@
       </w:r>
     </w:p>
   </w:comment>
-  <w:comment w:id="70" w:author="Chelsey Nieman" w:date="2020-12-09T10:13:00Z" w:initials="CLN">
+  <w:comment w:id="100" w:author="Chelsey Nieman" w:date="2020-12-09T10:13:00Z" w:initials="CLN">
     <w:p>
       <w:pPr>
         <w:pStyle w:val="CommentText"/>
@@ -11184,7 +11428,7 @@
       </w:r>
     </w:p>
   </w:comment>
-  <w:comment w:id="83" w:author="Colin Dassow" w:date="2020-12-03T10:29:00Z" w:initials="CD">
+  <w:comment w:id="113" w:author="Colin Dassow" w:date="2020-12-03T10:29:00Z" w:initials="CD">
     <w:p>
       <w:pPr>
         <w:pStyle w:val="CommentText"/>
@@ -11200,7 +11444,7 @@
       </w:r>
     </w:p>
   </w:comment>
-  <w:comment w:id="84" w:author="Colin Dassow" w:date="2020-12-03T10:52:00Z" w:initials="CD">
+  <w:comment w:id="114" w:author="Colin Dassow" w:date="2020-12-03T10:52:00Z" w:initials="CD">
     <w:p>
       <w:pPr>
         <w:pStyle w:val="CommentText"/>
@@ -11214,17 +11458,63 @@
       <w:r>
         <w:t xml:space="preserve">I didn’t read this anywhere I just came up with it, does this seem like a fair statement to make? People </w:t>
       </w:r>
+      <w:r>
+        <w:t>usually</w:t>
+      </w:r>
+      <w:r>
+        <w:t xml:space="preserve"> only talk about time and money as constraints</w:t>
+      </w:r>
+      <w:r>
+        <w:t>.</w:t>
+      </w:r>
+      <w:r>
+        <w:t xml:space="preserve"> Could maybe even drop monetary as it’s dictated by politics mainly?</w:t>
+      </w:r>
+    </w:p>
+  </w:comment>
+  <w:comment w:id="115" w:author="Chelsey Nieman" w:date="2020-12-09T10:41:00Z" w:initials="CLN">
+    <w:p>
+      <w:pPr>
+        <w:pStyle w:val="CommentText"/>
+      </w:pPr>
+      <w:r>
+        <w:rPr>
+          <w:rStyle w:val="CommentReference"/>
+        </w:rPr>
+        <w:annotationRef/>
+      </w:r>
+      <w:r>
+        <w:t xml:space="preserve">I think keeping monetary in there is good – I think monetary constraints are important (and a really quick easy way to talk about one of the many reasons we can’t hire more ppl to sample everything and know all the things, etc.) </w:t>
+      </w:r>
+    </w:p>
+  </w:comment>
+  <w:comment w:id="116" w:author="Colin Dassow" w:date="2020-12-09T15:43:00Z" w:initials="CD">
+    <w:p>
+      <w:pPr>
+        <w:pStyle w:val="CommentText"/>
+      </w:pPr>
+      <w:r>
+        <w:rPr>
+          <w:rStyle w:val="CommentReference"/>
+        </w:rPr>
+        <w:annotationRef/>
+      </w:r>
       <w:proofErr w:type="spellStart"/>
       <w:r>
-        <w:t>ususally</w:t>
+        <w:t>Ya</w:t>
       </w:r>
       <w:proofErr w:type="spellEnd"/>
       <w:r>
-        <w:t xml:space="preserve"> only talk about time and money as constraints but I think what I have here is more general? Could maybe even drop monetary as it’s dictated by politics mainly?</w:t>
-      </w:r>
+        <w:t xml:space="preserve">, that’s a good point </w:t>
+      </w:r>
+      <w:proofErr w:type="spellStart"/>
+      <w:r>
+        <w:t>chelsey</w:t>
+      </w:r>
+      <w:proofErr w:type="spellEnd"/>
     </w:p>
   </w:comment>
-  <w:comment w:id="85" w:author="Chelsey Nieman" w:date="2020-12-09T10:41:00Z" w:initials="CLN">
+  <w:comment w:id="142" w:author="Chelsey Nieman" w:date="2020-12-09T12:08:00Z" w:initials="CLN">
     <w:p>
       <w:pPr>
         <w:pStyle w:val="CommentText"/>
@@ -11236,61 +11526,19 @@
         <w:annotationRef/>
       </w:r>
       <w:r>
-        <w:t xml:space="preserve">I think keeping monetary in there is good – I think monetary constraints are important (and a really quick easy way to talk about one of the many reasons we can’t hire more ppl to sample everything and know all the things, etc.) </w:t>
+        <w:t xml:space="preserve">For examples, should we provide an example from our results? What I mean is should we talk through a potential situation where our model predicts stocking will not work out and then provide one concrete example of where a management intervention failed (that aligns with our model result). </w:t>
+      </w:r>
+    </w:p>
+    <w:p>
+      <w:pPr>
+        <w:pStyle w:val="CommentText"/>
+      </w:pPr>
+      <w:r>
+        <w:t xml:space="preserve">This might (1) bring some solid support for our model and (2) highlight the importance of considering these interactions when we think about management. </w:t>
       </w:r>
     </w:p>
   </w:comment>
-  <w:comment w:id="86" w:author="Colin Dassow" w:date="2020-12-09T15:43:00Z" w:initials="CD">
-    <w:p>
-      <w:pPr>
-        <w:pStyle w:val="CommentText"/>
-      </w:pPr>
-      <w:r>
-        <w:rPr>
-          <w:rStyle w:val="CommentReference"/>
-        </w:rPr>
-        <w:annotationRef/>
-      </w:r>
-      <w:proofErr w:type="spellStart"/>
-      <w:r>
-        <w:t>Ya</w:t>
-      </w:r>
-      <w:proofErr w:type="spellEnd"/>
-      <w:r>
-        <w:t xml:space="preserve">, that’s a good point </w:t>
-      </w:r>
-      <w:proofErr w:type="spellStart"/>
-      <w:r>
-        <w:t>chelsey</w:t>
-      </w:r>
-      <w:proofErr w:type="spellEnd"/>
-    </w:p>
-  </w:comment>
-  <w:comment w:id="110" w:author="Chelsey Nieman" w:date="2020-12-09T12:08:00Z" w:initials="CLN">
-    <w:p>
-      <w:pPr>
-        <w:pStyle w:val="CommentText"/>
-      </w:pPr>
-      <w:r>
-        <w:rPr>
-          <w:rStyle w:val="CommentReference"/>
-        </w:rPr>
-        <w:annotationRef/>
-      </w:r>
-      <w:r>
-        <w:t xml:space="preserve">For examples, should we provide an example from our results? What I mean is should we talk through a potential situation where our model predicts stocking will not work out and then provide one concrete example of where a management intervention failed (that aligns with our model result). </w:t>
-      </w:r>
-    </w:p>
-    <w:p>
-      <w:pPr>
-        <w:pStyle w:val="CommentText"/>
-      </w:pPr>
-      <w:r>
-        <w:t xml:space="preserve">This might (1) bring some solid support for our model and (2) highlight the importance of considering these interactions when we think about management. </w:t>
-      </w:r>
-    </w:p>
-  </w:comment>
-  <w:comment w:id="111" w:author="Colin Dassow" w:date="2020-12-09T16:05:00Z" w:initials="CD">
+  <w:comment w:id="143" w:author="Colin Dassow" w:date="2020-12-09T16:05:00Z" w:initials="CD">
     <w:p>
       <w:pPr>
         <w:pStyle w:val="CommentText"/>
@@ -11316,7 +11564,7 @@
       </w:r>
     </w:p>
   </w:comment>
-  <w:comment w:id="118" w:author="Chelsey Nieman" w:date="2020-12-09T12:19:00Z" w:initials="CLN">
+  <w:comment w:id="150" w:author="Chelsey Nieman" w:date="2020-12-09T12:19:00Z" w:initials="CLN">
     <w:p>
       <w:pPr>
         <w:pStyle w:val="CommentText"/>
@@ -11332,7 +11580,7 @@
       </w:r>
     </w:p>
   </w:comment>
-  <w:comment w:id="127" w:author="Chelsey Nieman" w:date="2020-12-09T12:20:00Z" w:initials="CLN">
+  <w:comment w:id="159" w:author="Chelsey Nieman" w:date="2020-12-09T12:20:00Z" w:initials="CLN">
     <w:p>
       <w:pPr>
         <w:pStyle w:val="CommentText"/>
@@ -11348,7 +11596,7 @@
       </w:r>
     </w:p>
   </w:comment>
-  <w:comment w:id="128" w:author="Colin Dassow" w:date="2020-12-09T16:10:00Z" w:initials="CD">
+  <w:comment w:id="160" w:author="Colin Dassow" w:date="2020-12-09T16:10:00Z" w:initials="CD">
     <w:p>
       <w:pPr>
         <w:pStyle w:val="CommentText"/>
@@ -11377,7 +11625,7 @@
       </w:r>
     </w:p>
   </w:comment>
-  <w:comment w:id="138" w:author="Chelsey Nieman" w:date="2020-12-09T12:33:00Z" w:initials="CLN">
+  <w:comment w:id="170" w:author="Chelsey Nieman" w:date="2020-12-09T12:33:00Z" w:initials="CLN">
     <w:p>
       <w:pPr>
         <w:pStyle w:val="CommentText"/>
@@ -11409,7 +11657,7 @@
       </w:r>
     </w:p>
   </w:comment>
-  <w:comment w:id="139" w:author="Colin Dassow" w:date="2020-12-09T16:14:00Z" w:initials="CD">
+  <w:comment w:id="171" w:author="Colin Dassow" w:date="2020-12-09T16:14:00Z" w:initials="CD">
     <w:p>
       <w:pPr>
         <w:pStyle w:val="CommentText"/>
@@ -11425,7 +11673,7 @@
       </w:r>
     </w:p>
   </w:comment>
-  <w:comment w:id="147" w:author="Chelsey Nieman" w:date="2020-12-09T12:23:00Z" w:initials="CLN">
+  <w:comment w:id="179" w:author="Chelsey Nieman" w:date="2020-12-09T12:23:00Z" w:initials="CLN">
     <w:p>
       <w:pPr>
         <w:pStyle w:val="CommentText"/>
@@ -11441,7 +11689,7 @@
       </w:r>
     </w:p>
   </w:comment>
-  <w:comment w:id="149" w:author="Colin Dassow" w:date="2020-12-09T16:14:00Z" w:initials="CD">
+  <w:comment w:id="180" w:author="Colin Dassow" w:date="2020-12-09T16:14:00Z" w:initials="CD">
     <w:p>
       <w:pPr>
         <w:pStyle w:val="CommentText"/>
@@ -11457,7 +11705,7 @@
       </w:r>
     </w:p>
   </w:comment>
-  <w:comment w:id="148" w:author="Colin Dassow" w:date="2020-12-03T10:32:00Z" w:initials="CD">
+  <w:comment w:id="181" w:author="Colin Dassow" w:date="2020-12-03T10:32:00Z" w:initials="CD">
     <w:p>
       <w:pPr>
         <w:pStyle w:val="CommentText"/>
@@ -11473,7 +11721,7 @@
       </w:r>
     </w:p>
   </w:comment>
-  <w:comment w:id="170" w:author="Colin Dassow" w:date="2020-12-03T10:32:00Z" w:initials="CD">
+  <w:comment w:id="201" w:author="Colin Dassow" w:date="2020-12-03T10:32:00Z" w:initials="CD">
     <w:p>
       <w:pPr>
         <w:pStyle w:val="CommentText"/>
@@ -11489,7 +11737,7 @@
       </w:r>
     </w:p>
   </w:comment>
-  <w:comment w:id="190" w:author="Colin Dassow" w:date="2020-12-03T10:31:00Z" w:initials="CD">
+  <w:comment w:id="221" w:author="Colin Dassow" w:date="2020-12-03T10:31:00Z" w:initials="CD">
     <w:p>
       <w:pPr>
         <w:pStyle w:val="CommentText"/>
@@ -11505,7 +11753,7 @@
       </w:r>
     </w:p>
   </w:comment>
-  <w:comment w:id="191" w:author="Chelsey Nieman" w:date="2020-12-09T12:43:00Z" w:initials="CLN">
+  <w:comment w:id="222" w:author="Chelsey Nieman" w:date="2020-12-09T12:43:00Z" w:initials="CLN">
     <w:p>
       <w:pPr>
         <w:pStyle w:val="CommentText"/>
@@ -11521,7 +11769,7 @@
       </w:r>
     </w:p>
   </w:comment>
-  <w:comment w:id="194" w:author="Colin Dassow" w:date="2020-12-03T10:32:00Z" w:initials="CD">
+  <w:comment w:id="225" w:author="Colin Dassow" w:date="2020-12-03T10:32:00Z" w:initials="CD">
     <w:p>
       <w:pPr>
         <w:pStyle w:val="CommentText"/>
@@ -11537,7 +11785,7 @@
       </w:r>
     </w:p>
   </w:comment>
-  <w:comment w:id="207" w:author="Colin Dassow" w:date="2020-12-03T10:32:00Z" w:initials="CD">
+  <w:comment w:id="238" w:author="Colin Dassow" w:date="2020-12-03T10:32:00Z" w:initials="CD">
     <w:p>
       <w:pPr>
         <w:pStyle w:val="CommentText"/>
@@ -11553,7 +11801,7 @@
       </w:r>
     </w:p>
   </w:comment>
-  <w:comment w:id="208" w:author="Sass, Gregory G" w:date="2020-11-11T18:42:00Z" w:initials="SGG">
+  <w:comment w:id="239" w:author="Sass, Gregory G" w:date="2020-11-11T18:42:00Z" w:initials="SGG">
     <w:p>
       <w:pPr>
         <w:pStyle w:val="CommentText"/>
@@ -11569,7 +11817,7 @@
       </w:r>
     </w:p>
   </w:comment>
-  <w:comment w:id="209" w:author="Chris Solomon" w:date="2020-11-15T10:15:00Z" w:initials="CS">
+  <w:comment w:id="240" w:author="Chris Solomon" w:date="2020-11-15T10:15:00Z" w:initials="CS">
     <w:p>
       <w:pPr>
         <w:pStyle w:val="CommentText"/>
@@ -11593,7 +11841,7 @@
       </w:r>
     </w:p>
   </w:comment>
-  <w:comment w:id="210" w:author="Colin Dassow" w:date="2020-12-03T10:27:00Z" w:initials="CD">
+  <w:comment w:id="241" w:author="Colin Dassow" w:date="2020-12-03T10:27:00Z" w:initials="CD">
     <w:p>
       <w:pPr>
         <w:pStyle w:val="CommentText"/>
@@ -11622,7 +11870,7 @@
       </w:r>
     </w:p>
   </w:comment>
-  <w:comment w:id="211" w:author="Sass, Gregory G" w:date="2020-11-11T18:43:00Z" w:initials="SGG">
+  <w:comment w:id="242" w:author="Sass, Gregory G" w:date="2020-11-11T18:43:00Z" w:initials="SGG">
     <w:p>
       <w:pPr>
         <w:pStyle w:val="CommentText"/>
@@ -11638,7 +11886,7 @@
       </w:r>
     </w:p>
   </w:comment>
-  <w:comment w:id="212" w:author="Colin Dassow" w:date="2020-12-04T11:05:00Z" w:initials="CD">
+  <w:comment w:id="243" w:author="Colin Dassow" w:date="2020-12-04T11:05:00Z" w:initials="CD">
     <w:p>
       <w:pPr>
         <w:pStyle w:val="CommentText"/>
@@ -11654,7 +11902,7 @@
       </w:r>
     </w:p>
   </w:comment>
-  <w:comment w:id="213" w:author="Chelsey Nieman" w:date="2020-11-30T13:29:00Z" w:initials="CLN">
+  <w:comment w:id="244" w:author="Chelsey Nieman" w:date="2020-11-30T13:29:00Z" w:initials="CLN">
     <w:p>
       <w:pPr>
         <w:pStyle w:val="CommentText"/>
@@ -11670,7 +11918,7 @@
       </w:r>
     </w:p>
   </w:comment>
-  <w:comment w:id="214" w:author="Sass, Gregory G" w:date="2020-11-11T18:52:00Z" w:initials="SGG">
+  <w:comment w:id="245" w:author="Sass, Gregory G" w:date="2020-11-11T18:52:00Z" w:initials="SGG">
     <w:p>
       <w:pPr>
         <w:pStyle w:val="CommentText"/>
@@ -11703,7 +11951,7 @@
   <w15:commentEx w15:paraId="630756CD" w15:paraIdParent="73C072E3" w15:done="0"/>
   <w15:commentEx w15:paraId="55C08B86" w15:paraIdParent="73C072E3" w15:done="0"/>
   <w15:commentEx w15:paraId="00D5D8B1" w15:done="0"/>
-  <w15:commentEx w15:paraId="26E6AF88" w15:done="0"/>
+  <w15:commentEx w15:paraId="480CFD9D" w15:done="0"/>
   <w15:commentEx w15:paraId="790ADCEE" w15:done="0"/>
   <w15:commentEx w15:paraId="30CA8FD9" w15:paraIdParent="790ADCEE" w15:done="0"/>
   <w15:commentEx w15:paraId="65FD3532" w15:done="0"/>
@@ -14119,7 +14367,7 @@
 </file>
 
 <file path=customXml/itemProps1.xml><?xml version="1.0" encoding="utf-8"?>
-<ds:datastoreItem xmlns:ds="http://schemas.openxmlformats.org/officeDocument/2006/customXml" ds:itemID="{B89C8966-5CBD-4A99-BF33-3E904B9E99FF}">
+<ds:datastoreItem xmlns:ds="http://schemas.openxmlformats.org/officeDocument/2006/customXml" ds:itemID="{EE7CD8E4-3FCE-4F9E-BC6F-BD464A2658A9}">
   <ds:schemaRefs>
     <ds:schemaRef ds:uri="http://schemas.openxmlformats.org/officeDocument/2006/bibliography"/>
   </ds:schemaRefs>

</xml_diff>